<commit_message>
Continuação do exercício avaliativo, add pastas Dia29set, Dia30set
</commit_message>
<xml_diff>
--- a/Dia25set/1.Exercícios Avaliativos (voos).docx
+++ b/Dia25set/1.Exercícios Avaliativos (voos).docx
@@ -1,6 +1,6 @@
 
 <file path=word/document.xml><?xml version="1.0" encoding="utf-8"?>
-<w:document xmlns:wpc="http://schemas.microsoft.com/office/word/2010/wordprocessingCanvas" xmlns:cx="http://schemas.microsoft.com/office/drawing/2014/chartex" xmlns:cx1="http://schemas.microsoft.com/office/drawing/2015/9/8/chartex" xmlns:cx2="http://schemas.microsoft.com/office/drawing/2015/10/21/chartex" xmlns:cx3="http://schemas.microsoft.com/office/drawing/2016/5/9/chartex" xmlns:cx4="http://schemas.microsoft.com/office/drawing/2016/5/10/chartex" xmlns:cx5="http://schemas.microsoft.com/office/drawing/2016/5/11/chartex" xmlns:cx6="http://schemas.microsoft.com/office/drawing/2016/5/12/chartex" xmlns:cx7="http://schemas.microsoft.com/office/drawing/2016/5/13/chartex" xmlns:cx8="http://schemas.microsoft.com/office/drawing/2016/5/14/chartex" xmlns:mc="http://schemas.openxmlformats.org/markup-compatibility/2006" xmlns:aink="http://schemas.microsoft.com/office/drawing/2016/ink" xmlns:am3d="http://schemas.microsoft.com/office/drawing/2017/model3d" xmlns:o="urn:schemas-microsoft-com:office:office" xmlns:r="http://schemas.openxmlformats.org/officeDocument/2006/relationships" xmlns:m="http://schemas.openxmlformats.org/officeDocument/2006/math" xmlns:v="urn:schemas-microsoft-com:vml" xmlns:wp14="http://schemas.microsoft.com/office/word/2010/wordprocessingDrawing" xmlns:wp="http://schemas.openxmlformats.org/drawingml/2006/wordprocessingDrawing" xmlns:w10="urn:schemas-microsoft-com:office:word" xmlns:w="http://schemas.openxmlformats.org/wordprocessingml/2006/main" xmlns:w14="http://schemas.microsoft.com/office/word/2010/wordml" xmlns:w15="http://schemas.microsoft.com/office/word/2012/wordml" xmlns:w16cid="http://schemas.microsoft.com/office/word/2016/wordml/cid" xmlns:w16se="http://schemas.microsoft.com/office/word/2015/wordml/symex" xmlns:wpg="http://schemas.microsoft.com/office/word/2010/wordprocessingGroup" xmlns:wpi="http://schemas.microsoft.com/office/word/2010/wordprocessingInk" xmlns:wne="http://schemas.microsoft.com/office/word/2006/wordml" xmlns:wps="http://schemas.microsoft.com/office/word/2010/wordprocessingShape" mc:Ignorable="w14 w15 w16se w16cid wp14">
+<w:document xmlns:wpc="http://schemas.microsoft.com/office/word/2010/wordprocessingCanvas" xmlns:cx="http://schemas.microsoft.com/office/drawing/2014/chartex" xmlns:cx1="http://schemas.microsoft.com/office/drawing/2015/9/8/chartex" xmlns:cx2="http://schemas.microsoft.com/office/drawing/2015/10/21/chartex" xmlns:cx3="http://schemas.microsoft.com/office/drawing/2016/5/9/chartex" xmlns:cx4="http://schemas.microsoft.com/office/drawing/2016/5/10/chartex" xmlns:cx5="http://schemas.microsoft.com/office/drawing/2016/5/11/chartex" xmlns:cx6="http://schemas.microsoft.com/office/drawing/2016/5/12/chartex" xmlns:cx7="http://schemas.microsoft.com/office/drawing/2016/5/13/chartex" xmlns:cx8="http://schemas.microsoft.com/office/drawing/2016/5/14/chartex" xmlns:mc="http://schemas.openxmlformats.org/markup-compatibility/2006" xmlns:aink="http://schemas.microsoft.com/office/drawing/2016/ink" xmlns:am3d="http://schemas.microsoft.com/office/drawing/2017/model3d" xmlns:o="urn:schemas-microsoft-com:office:office" xmlns:oel="http://schemas.microsoft.com/office/2019/extlst" xmlns:r="http://schemas.openxmlformats.org/officeDocument/2006/relationships" xmlns:m="http://schemas.openxmlformats.org/officeDocument/2006/math" xmlns:v="urn:schemas-microsoft-com:vml" xmlns:wp14="http://schemas.microsoft.com/office/word/2010/wordprocessingDrawing" xmlns:wp="http://schemas.openxmlformats.org/drawingml/2006/wordprocessingDrawing" xmlns:w10="urn:schemas-microsoft-com:office:word" xmlns:w="http://schemas.openxmlformats.org/wordprocessingml/2006/main" xmlns:w14="http://schemas.microsoft.com/office/word/2010/wordml" xmlns:w15="http://schemas.microsoft.com/office/word/2012/wordml" xmlns:w16cex="http://schemas.microsoft.com/office/word/2018/wordml/cex" xmlns:w16cid="http://schemas.microsoft.com/office/word/2016/wordml/cid" xmlns:w16="http://schemas.microsoft.com/office/word/2018/wordml" xmlns:w16du="http://schemas.microsoft.com/office/word/2023/wordml/word16du" xmlns:w16sdtdh="http://schemas.microsoft.com/office/word/2020/wordml/sdtdatahash" xmlns:w16sdtfl="http://schemas.microsoft.com/office/word/2024/wordml/sdtformatlock" xmlns:w16se="http://schemas.microsoft.com/office/word/2015/wordml/symex" xmlns:wpg="http://schemas.microsoft.com/office/word/2010/wordprocessingGroup" xmlns:wpi="http://schemas.microsoft.com/office/word/2010/wordprocessingInk" xmlns:wne="http://schemas.microsoft.com/office/word/2006/wordml" xmlns:wps="http://schemas.microsoft.com/office/word/2010/wordprocessingShape" mc:Ignorable="w14 w15 w16se w16cid w16 w16cex w16sdtdh w16sdtfl w16du wp14">
   <w:body>
     <w:p>
       <w:pPr>
@@ -91,7 +91,25 @@
           <w:color w:val="auto"/>
           <w:lang w:eastAsia="pt-BR"/>
         </w:rPr>
-        <w:t>O dataset fornecido contém informações diárias de voos entre janeiro e abril de 2023, incluindo companhia aérea, aeroportos de origem/destino, quantidade de passageiros, distância percorrida, taxa de ocupação e receita gerada.</w:t>
+        <w:t xml:space="preserve">O </w:t>
+      </w:r>
+      <w:proofErr w:type="spellStart"/>
+      <w:r>
+        <w:rPr>
+          <w:rFonts w:ascii="Times New Roman" w:eastAsia="Times New Roman" w:hAnsi="Times New Roman" w:cs="Times New Roman"/>
+          <w:color w:val="auto"/>
+          <w:lang w:eastAsia="pt-BR"/>
+        </w:rPr>
+        <w:t>dataset</w:t>
+      </w:r>
+      <w:proofErr w:type="spellEnd"/>
+      <w:r>
+        <w:rPr>
+          <w:rFonts w:ascii="Times New Roman" w:eastAsia="Times New Roman" w:hAnsi="Times New Roman" w:cs="Times New Roman"/>
+          <w:color w:val="auto"/>
+          <w:lang w:eastAsia="pt-BR"/>
+        </w:rPr>
+        <w:t xml:space="preserve"> fornecido contém informações diárias de voos entre janeiro e abril de 2023, incluindo companhia aérea, aeroportos de origem/destino, quantidade de passageiros, distância percorrida, taxa de ocupação e receita gerada.</w:t>
       </w:r>
     </w:p>
     <w:p>
@@ -110,8 +128,8 @@
           <w:color w:val="auto"/>
           <w:lang w:eastAsia="pt-BR"/>
         </w:rPr>
-        <w:pict>
-          <v:rect id="_x0000_i1025" style="width:0;height:1.5pt" o:hralign="center" o:hrstd="t" o:hr="t" fillcolor="#a0a0a0" stroked="f"/>
+        <w:pict w14:anchorId="7BDFF49F">
+          <v:rect id="_x0000_i1026" style="width:0;height:1.5pt" o:hralign="center" o:hrstd="t" o:hr="t" fillcolor="#a0a0a0" stroked="f"/>
         </w:pict>
       </w:r>
     </w:p>
@@ -478,8 +496,8 @@
           <w:color w:val="auto"/>
           <w:lang w:eastAsia="pt-BR"/>
         </w:rPr>
-        <w:pict>
-          <v:rect id="_x0000_i1026" style="width:0;height:1.5pt" o:hralign="center" o:hrstd="t" o:hr="t" fillcolor="#a0a0a0" stroked="f"/>
+        <w:pict w14:anchorId="59B87A83">
+          <v:rect id="_x0000_i1027" style="width:0;height:1.5pt" o:hralign="center" o:hrstd="t" o:hr="t" fillcolor="#a0a0a0" stroked="f"/>
         </w:pict>
       </w:r>
     </w:p>
@@ -627,7 +645,38 @@
           <w:sz w:val="20"/>
           <w:lang w:eastAsia="pt-BR"/>
         </w:rPr>
-        <w:t>.info()</w:t>
+        <w:t>.</w:t>
+      </w:r>
+      <w:proofErr w:type="spellStart"/>
+      <w:proofErr w:type="gramStart"/>
+      <w:r>
+        <w:rPr>
+          <w:rFonts w:ascii="Courier New" w:eastAsia="Times New Roman" w:hAnsi="Courier New" w:cs="Courier New"/>
+          <w:color w:val="auto"/>
+          <w:sz w:val="20"/>
+          <w:lang w:eastAsia="pt-BR"/>
+        </w:rPr>
+        <w:t>info</w:t>
+      </w:r>
+      <w:proofErr w:type="spellEnd"/>
+      <w:r>
+        <w:rPr>
+          <w:rFonts w:ascii="Courier New" w:eastAsia="Times New Roman" w:hAnsi="Courier New" w:cs="Courier New"/>
+          <w:color w:val="auto"/>
+          <w:sz w:val="20"/>
+          <w:lang w:eastAsia="pt-BR"/>
+        </w:rPr>
+        <w:t>(</w:t>
+      </w:r>
+      <w:proofErr w:type="gramEnd"/>
+      <w:r>
+        <w:rPr>
+          <w:rFonts w:ascii="Courier New" w:eastAsia="Times New Roman" w:hAnsi="Courier New" w:cs="Courier New"/>
+          <w:color w:val="auto"/>
+          <w:sz w:val="20"/>
+          <w:lang w:eastAsia="pt-BR"/>
+        </w:rPr>
+        <w:t>)</w:t>
       </w:r>
       <w:r>
         <w:rPr>
@@ -658,7 +707,16 @@
           <w:color w:val="auto"/>
           <w:lang w:eastAsia="pt-BR"/>
         </w:rPr>
-        <w:t>Exibir as 5 primeiras linhas (</w:t>
+        <w:t xml:space="preserve">Exibir as 5 primeiras linhas </w:t>
+      </w:r>
+      <w:proofErr w:type="gramStart"/>
+      <w:r>
+        <w:rPr>
+          <w:rFonts w:ascii="Times New Roman" w:eastAsia="Times New Roman" w:hAnsi="Times New Roman" w:cs="Times New Roman"/>
+          <w:color w:val="auto"/>
+          <w:lang w:eastAsia="pt-BR"/>
+        </w:rPr>
+        <w:t>(</w:t>
       </w:r>
       <w:r>
         <w:rPr>
@@ -667,7 +725,28 @@
           <w:sz w:val="20"/>
           <w:lang w:eastAsia="pt-BR"/>
         </w:rPr>
-        <w:t>.head()</w:t>
+        <w:t>.</w:t>
+      </w:r>
+      <w:proofErr w:type="spellStart"/>
+      <w:r>
+        <w:rPr>
+          <w:rFonts w:ascii="Courier New" w:eastAsia="Times New Roman" w:hAnsi="Courier New" w:cs="Courier New"/>
+          <w:color w:val="auto"/>
+          <w:sz w:val="20"/>
+          <w:lang w:eastAsia="pt-BR"/>
+        </w:rPr>
+        <w:t>head</w:t>
+      </w:r>
+      <w:proofErr w:type="spellEnd"/>
+      <w:proofErr w:type="gramEnd"/>
+      <w:r>
+        <w:rPr>
+          <w:rFonts w:ascii="Courier New" w:eastAsia="Times New Roman" w:hAnsi="Courier New" w:cs="Courier New"/>
+          <w:color w:val="auto"/>
+          <w:sz w:val="20"/>
+          <w:lang w:eastAsia="pt-BR"/>
+        </w:rPr>
+        <w:t>()</w:t>
       </w:r>
       <w:r>
         <w:rPr>
@@ -763,6 +842,7 @@
         </w:rPr>
         <w:t xml:space="preserve"> e </w:t>
       </w:r>
+      <w:proofErr w:type="spellStart"/>
       <w:r>
         <w:rPr>
           <w:rFonts w:ascii="Times New Roman" w:eastAsia="Times New Roman" w:hAnsi="Times New Roman" w:cs="Times New Roman"/>
@@ -773,6 +853,7 @@
         </w:rPr>
         <w:t>numpy</w:t>
       </w:r>
+      <w:proofErr w:type="spellEnd"/>
       <w:r>
         <w:rPr>
           <w:rFonts w:ascii="Times New Roman" w:eastAsia="Times New Roman" w:hAnsi="Times New Roman" w:cs="Times New Roman"/>
@@ -1088,8 +1169,20 @@
           <w:lang w:eastAsia="pt-BR"/>
         </w:rPr>
         <w:lastRenderedPageBreak/>
-        <w:t>C. Visualizações com Seaborn</w:t>
-      </w:r>
+        <w:t xml:space="preserve">C. Visualizações com </w:t>
+      </w:r>
+      <w:proofErr w:type="spellStart"/>
+      <w:r>
+        <w:rPr>
+          <w:rFonts w:ascii="Times New Roman" w:eastAsia="Times New Roman" w:hAnsi="Times New Roman" w:cs="Times New Roman"/>
+          <w:b/>
+          <w:bCs/>
+          <w:color w:val="auto"/>
+          <w:lang w:eastAsia="pt-BR"/>
+        </w:rPr>
+        <w:t>Seaborn</w:t>
+      </w:r>
+      <w:proofErr w:type="spellEnd"/>
     </w:p>
     <w:p>
       <w:pPr>
@@ -1138,6 +1231,7 @@
           <w:lang w:eastAsia="pt-BR"/>
         </w:rPr>
       </w:pPr>
+      <w:proofErr w:type="spellStart"/>
       <w:r>
         <w:rPr>
           <w:rFonts w:ascii="Times New Roman" w:eastAsia="Times New Roman" w:hAnsi="Times New Roman" w:cs="Times New Roman"/>
@@ -1148,6 +1242,7 @@
         </w:rPr>
         <w:t>Boxplot</w:t>
       </w:r>
+      <w:proofErr w:type="spellEnd"/>
       <w:r>
         <w:rPr>
           <w:rFonts w:ascii="Times New Roman" w:eastAsia="Times New Roman" w:hAnsi="Times New Roman" w:cs="Times New Roman"/>
@@ -1204,6 +1299,7 @@
           <w:lang w:eastAsia="pt-BR"/>
         </w:rPr>
       </w:pPr>
+      <w:proofErr w:type="spellStart"/>
       <w:r>
         <w:rPr>
           <w:rFonts w:ascii="Times New Roman" w:eastAsia="Times New Roman" w:hAnsi="Times New Roman" w:cs="Times New Roman"/>
@@ -1214,6 +1310,7 @@
         </w:rPr>
         <w:t>Scatterplot</w:t>
       </w:r>
+      <w:proofErr w:type="spellEnd"/>
       <w:r>
         <w:rPr>
           <w:rFonts w:ascii="Times New Roman" w:eastAsia="Times New Roman" w:hAnsi="Times New Roman" w:cs="Times New Roman"/>
@@ -1245,6 +1342,7 @@
         </w:rPr>
         <w:t xml:space="preserve">(Desafio) </w:t>
       </w:r>
+      <w:proofErr w:type="spellStart"/>
       <w:r>
         <w:rPr>
           <w:rFonts w:ascii="Times New Roman" w:eastAsia="Times New Roman" w:hAnsi="Times New Roman" w:cs="Times New Roman"/>
@@ -1255,6 +1353,7 @@
         </w:rPr>
         <w:t>Heatmap</w:t>
       </w:r>
+      <w:proofErr w:type="spellEnd"/>
       <w:r>
         <w:rPr>
           <w:rFonts w:ascii="Times New Roman" w:eastAsia="Times New Roman" w:hAnsi="Times New Roman" w:cs="Times New Roman"/>
@@ -1348,8 +1447,8 @@
           <w:color w:val="auto"/>
           <w:lang w:eastAsia="pt-BR"/>
         </w:rPr>
-        <w:pict>
-          <v:rect id="_x0000_i1029" style="width:0;height:1.5pt" o:hralign="center" o:hrstd="t" o:hr="t" fillcolor="#a0a0a0" stroked="f"/>
+        <w:pict w14:anchorId="1540CC15">
+          <v:rect id="_x0000_i1028" style="width:0;height:1.5pt" o:hralign="center" o:hrstd="t" o:hr="t" fillcolor="#a0a0a0" stroked="f"/>
         </w:pict>
       </w:r>
     </w:p>
@@ -1506,8 +1605,8 @@
           <w:color w:val="auto"/>
           <w:lang w:eastAsia="pt-BR"/>
         </w:rPr>
-        <w:pict>
-          <v:rect id="_x0000_i1030" style="width:0;height:1.5pt" o:hralign="center" o:hrstd="t" o:hr="t" fillcolor="#a0a0a0" stroked="f"/>
+        <w:pict w14:anchorId="71E208F5">
+          <v:rect id="_x0000_i1029" style="width:0;height:1.5pt" o:hralign="center" o:hrstd="t" o:hr="t" fillcolor="#a0a0a0" stroked="f"/>
         </w:pict>
       </w:r>
     </w:p>
@@ -1681,8 +1780,8 @@
           <w:color w:val="auto"/>
           <w:lang w:eastAsia="pt-BR"/>
         </w:rPr>
-        <w:pict>
-          <v:rect id="_x0000_i1031" style="width:0;height:1.5pt" o:hralign="center" o:hrstd="t" o:hr="t" fillcolor="#a0a0a0" stroked="f"/>
+        <w:pict w14:anchorId="077E9C36">
+          <v:rect id="_x0000_i1030" style="width:0;height:1.5pt" o:hralign="center" o:hrstd="t" o:hr="t" fillcolor="#a0a0a0" stroked="f"/>
         </w:pict>
       </w:r>
     </w:p>
@@ -1849,8 +1948,18 @@
                 <w:color w:val="auto"/>
                 <w:lang w:eastAsia="pt-BR"/>
               </w:rPr>
-              <w:t>1,5 pts</w:t>
+              <w:t xml:space="preserve">1,5 </w:t>
             </w:r>
+            <w:proofErr w:type="spellStart"/>
+            <w:r>
+              <w:rPr>
+                <w:rFonts w:ascii="Times New Roman" w:eastAsia="Times New Roman" w:hAnsi="Times New Roman" w:cs="Times New Roman"/>
+                <w:color w:val="auto"/>
+                <w:lang w:eastAsia="pt-BR"/>
+              </w:rPr>
+              <w:t>pts</w:t>
+            </w:r>
+            <w:proofErr w:type="spellEnd"/>
           </w:p>
         </w:tc>
       </w:tr>
@@ -1906,8 +2015,18 @@
                 <w:color w:val="auto"/>
                 <w:lang w:eastAsia="pt-BR"/>
               </w:rPr>
-              <w:t>3,0 pts</w:t>
+              <w:t xml:space="preserve">3,0 </w:t>
             </w:r>
+            <w:proofErr w:type="spellStart"/>
+            <w:r>
+              <w:rPr>
+                <w:rFonts w:ascii="Times New Roman" w:eastAsia="Times New Roman" w:hAnsi="Times New Roman" w:cs="Times New Roman"/>
+                <w:color w:val="auto"/>
+                <w:lang w:eastAsia="pt-BR"/>
+              </w:rPr>
+              <w:t>pts</w:t>
+            </w:r>
+            <w:proofErr w:type="spellEnd"/>
           </w:p>
         </w:tc>
       </w:tr>
@@ -1963,8 +2082,18 @@
                 <w:color w:val="auto"/>
                 <w:lang w:eastAsia="pt-BR"/>
               </w:rPr>
-              <w:t>3,0 pts</w:t>
+              <w:t xml:space="preserve">3,0 </w:t>
             </w:r>
+            <w:proofErr w:type="spellStart"/>
+            <w:r>
+              <w:rPr>
+                <w:rFonts w:ascii="Times New Roman" w:eastAsia="Times New Roman" w:hAnsi="Times New Roman" w:cs="Times New Roman"/>
+                <w:color w:val="auto"/>
+                <w:lang w:eastAsia="pt-BR"/>
+              </w:rPr>
+              <w:t>pts</w:t>
+            </w:r>
+            <w:proofErr w:type="spellEnd"/>
           </w:p>
         </w:tc>
       </w:tr>
@@ -2020,8 +2149,18 @@
                 <w:color w:val="auto"/>
                 <w:lang w:eastAsia="pt-BR"/>
               </w:rPr>
-              <w:t>2,5 pts</w:t>
+              <w:t xml:space="preserve">2,5 </w:t>
             </w:r>
+            <w:proofErr w:type="spellStart"/>
+            <w:r>
+              <w:rPr>
+                <w:rFonts w:ascii="Times New Roman" w:eastAsia="Times New Roman" w:hAnsi="Times New Roman" w:cs="Times New Roman"/>
+                <w:color w:val="auto"/>
+                <w:lang w:eastAsia="pt-BR"/>
+              </w:rPr>
+              <w:t>pts</w:t>
+            </w:r>
+            <w:proofErr w:type="spellEnd"/>
           </w:p>
         </w:tc>
       </w:tr>
@@ -2054,8 +2193,6 @@
         </w:rPr>
         <w:t xml:space="preserve">5️ Extensão </w:t>
       </w:r>
-      <w:bookmarkStart w:id="0" w:name="_GoBack"/>
-      <w:bookmarkEnd w:id="0"/>
     </w:p>
     <w:p>
       <w:pPr>
@@ -2079,6 +2216,7 @@
         </w:rPr>
         <w:t xml:space="preserve">Usar </w:t>
       </w:r>
+      <w:proofErr w:type="spellStart"/>
       <w:r>
         <w:rPr>
           <w:rFonts w:ascii="Times New Roman" w:eastAsia="Times New Roman" w:hAnsi="Times New Roman" w:cs="Times New Roman"/>
@@ -2089,6 +2227,7 @@
         </w:rPr>
         <w:t>groupby</w:t>
       </w:r>
+      <w:proofErr w:type="spellEnd"/>
       <w:r>
         <w:rPr>
           <w:rFonts w:ascii="Times New Roman" w:eastAsia="Times New Roman" w:hAnsi="Times New Roman" w:cs="Times New Roman"/>
@@ -2170,10 +2309,10 @@
 </file>
 
 <file path=word/numbering.xml><?xml version="1.0" encoding="utf-8"?>
-<w:numbering xmlns:wpc="http://schemas.microsoft.com/office/word/2010/wordprocessingCanvas" xmlns:cx="http://schemas.microsoft.com/office/drawing/2014/chartex" xmlns:cx1="http://schemas.microsoft.com/office/drawing/2015/9/8/chartex" xmlns:cx2="http://schemas.microsoft.com/office/drawing/2015/10/21/chartex" xmlns:cx3="http://schemas.microsoft.com/office/drawing/2016/5/9/chartex" xmlns:cx4="http://schemas.microsoft.com/office/drawing/2016/5/10/chartex" xmlns:cx5="http://schemas.microsoft.com/office/drawing/2016/5/11/chartex" xmlns:cx6="http://schemas.microsoft.com/office/drawing/2016/5/12/chartex" xmlns:cx7="http://schemas.microsoft.com/office/drawing/2016/5/13/chartex" xmlns:cx8="http://schemas.microsoft.com/office/drawing/2016/5/14/chartex" xmlns:mc="http://schemas.openxmlformats.org/markup-compatibility/2006" xmlns:aink="http://schemas.microsoft.com/office/drawing/2016/ink" xmlns:am3d="http://schemas.microsoft.com/office/drawing/2017/model3d" xmlns:o="urn:schemas-microsoft-com:office:office" xmlns:r="http://schemas.openxmlformats.org/officeDocument/2006/relationships" xmlns:m="http://schemas.openxmlformats.org/officeDocument/2006/math" xmlns:v="urn:schemas-microsoft-com:vml" xmlns:wp14="http://schemas.microsoft.com/office/word/2010/wordprocessingDrawing" xmlns:wp="http://schemas.openxmlformats.org/drawingml/2006/wordprocessingDrawing" xmlns:w10="urn:schemas-microsoft-com:office:word" xmlns:w="http://schemas.openxmlformats.org/wordprocessingml/2006/main" xmlns:w14="http://schemas.microsoft.com/office/word/2010/wordml" xmlns:w15="http://schemas.microsoft.com/office/word/2012/wordml" xmlns:w16cid="http://schemas.microsoft.com/office/word/2016/wordml/cid" xmlns:w16se="http://schemas.microsoft.com/office/word/2015/wordml/symex" xmlns:wpg="http://schemas.microsoft.com/office/word/2010/wordprocessingGroup" xmlns:wpi="http://schemas.microsoft.com/office/word/2010/wordprocessingInk" xmlns:wne="http://schemas.microsoft.com/office/word/2006/wordml" xmlns:wps="http://schemas.microsoft.com/office/word/2010/wordprocessingShape" mc:Ignorable="w14 w15 w16se w16cid wp14">
+<w:numbering xmlns:wpc="http://schemas.microsoft.com/office/word/2010/wordprocessingCanvas" xmlns:cx="http://schemas.microsoft.com/office/drawing/2014/chartex" xmlns:cx1="http://schemas.microsoft.com/office/drawing/2015/9/8/chartex" xmlns:cx2="http://schemas.microsoft.com/office/drawing/2015/10/21/chartex" xmlns:cx3="http://schemas.microsoft.com/office/drawing/2016/5/9/chartex" xmlns:cx4="http://schemas.microsoft.com/office/drawing/2016/5/10/chartex" xmlns:cx5="http://schemas.microsoft.com/office/drawing/2016/5/11/chartex" xmlns:cx6="http://schemas.microsoft.com/office/drawing/2016/5/12/chartex" xmlns:cx7="http://schemas.microsoft.com/office/drawing/2016/5/13/chartex" xmlns:cx8="http://schemas.microsoft.com/office/drawing/2016/5/14/chartex" xmlns:mc="http://schemas.openxmlformats.org/markup-compatibility/2006" xmlns:aink="http://schemas.microsoft.com/office/drawing/2016/ink" xmlns:am3d="http://schemas.microsoft.com/office/drawing/2017/model3d" xmlns:o="urn:schemas-microsoft-com:office:office" xmlns:oel="http://schemas.microsoft.com/office/2019/extlst" xmlns:r="http://schemas.openxmlformats.org/officeDocument/2006/relationships" xmlns:m="http://schemas.openxmlformats.org/officeDocument/2006/math" xmlns:v="urn:schemas-microsoft-com:vml" xmlns:wp14="http://schemas.microsoft.com/office/word/2010/wordprocessingDrawing" xmlns:wp="http://schemas.openxmlformats.org/drawingml/2006/wordprocessingDrawing" xmlns:w10="urn:schemas-microsoft-com:office:word" xmlns:w="http://schemas.openxmlformats.org/wordprocessingml/2006/main" xmlns:w14="http://schemas.microsoft.com/office/word/2010/wordml" xmlns:w15="http://schemas.microsoft.com/office/word/2012/wordml" xmlns:w16cex="http://schemas.microsoft.com/office/word/2018/wordml/cex" xmlns:w16cid="http://schemas.microsoft.com/office/word/2016/wordml/cid" xmlns:w16="http://schemas.microsoft.com/office/word/2018/wordml" xmlns:w16du="http://schemas.microsoft.com/office/word/2023/wordml/word16du" xmlns:w16sdtdh="http://schemas.microsoft.com/office/word/2020/wordml/sdtdatahash" xmlns:w16sdtfl="http://schemas.microsoft.com/office/word/2024/wordml/sdtformatlock" xmlns:w16se="http://schemas.microsoft.com/office/word/2015/wordml/symex" xmlns:wpg="http://schemas.microsoft.com/office/word/2010/wordprocessingGroup" xmlns:wpi="http://schemas.microsoft.com/office/word/2010/wordprocessingInk" xmlns:wne="http://schemas.microsoft.com/office/word/2006/wordml" xmlns:wps="http://schemas.microsoft.com/office/word/2010/wordprocessingShape" mc:Ignorable="w14 w15 w16se w16cid w16 w16cex w16sdtdh w16sdtfl w16du wp14">
   <w:numPicBullet w:numPicBulletId="0">
     <w:pict>
-      <v:rect id="_x0000_i1027" style="width:0;height:1.5pt" o:hralign="center" o:bullet="t" o:hrstd="t" o:hr="t" fillcolor="#a0a0a0" stroked="f"/>
+      <v:rect id="_x0000_i1032" style="width:0;height:1.5pt" o:hralign="center" o:bullet="t" o:hrstd="t" o:hr="t" fillcolor="#a0a0a0" stroked="f"/>
     </w:pict>
   </w:numPicBullet>
   <w:abstractNum w:abstractNumId="0" w15:restartNumberingAfterBreak="0">
@@ -3256,35 +3395,35 @@
       </w:pPr>
     </w:lvl>
   </w:abstractNum>
-  <w:num w:numId="1">
+  <w:num w:numId="1" w16cid:durableId="959844293">
     <w:abstractNumId w:val="4"/>
   </w:num>
-  <w:num w:numId="2">
+  <w:num w:numId="2" w16cid:durableId="758983610">
     <w:abstractNumId w:val="0"/>
   </w:num>
-  <w:num w:numId="3">
+  <w:num w:numId="3" w16cid:durableId="1147237707">
     <w:abstractNumId w:val="7"/>
   </w:num>
-  <w:num w:numId="4">
+  <w:num w:numId="4" w16cid:durableId="640505257">
     <w:abstractNumId w:val="1"/>
   </w:num>
-  <w:num w:numId="5">
+  <w:num w:numId="5" w16cid:durableId="1686440062">
     <w:abstractNumId w:val="6"/>
   </w:num>
-  <w:num w:numId="6">
+  <w:num w:numId="6" w16cid:durableId="1644654939">
     <w:abstractNumId w:val="2"/>
   </w:num>
-  <w:num w:numId="7">
+  <w:num w:numId="7" w16cid:durableId="240338745">
     <w:abstractNumId w:val="3"/>
   </w:num>
-  <w:num w:numId="8">
+  <w:num w:numId="8" w16cid:durableId="1667976726">
     <w:abstractNumId w:val="5"/>
   </w:num>
 </w:numbering>
 </file>
 
 <file path=word/styles.xml><?xml version="1.0" encoding="utf-8"?>
-<w:styles xmlns:mc="http://schemas.openxmlformats.org/markup-compatibility/2006" xmlns:r="http://schemas.openxmlformats.org/officeDocument/2006/relationships" xmlns:w="http://schemas.openxmlformats.org/wordprocessingml/2006/main" xmlns:w14="http://schemas.microsoft.com/office/word/2010/wordml" xmlns:w15="http://schemas.microsoft.com/office/word/2012/wordml" xmlns:w16cid="http://schemas.microsoft.com/office/word/2016/wordml/cid" xmlns:w16se="http://schemas.microsoft.com/office/word/2015/wordml/symex" mc:Ignorable="w14 w15 w16se w16cid">
+<w:styles xmlns:mc="http://schemas.openxmlformats.org/markup-compatibility/2006" xmlns:r="http://schemas.openxmlformats.org/officeDocument/2006/relationships" xmlns:w="http://schemas.openxmlformats.org/wordprocessingml/2006/main" xmlns:w14="http://schemas.microsoft.com/office/word/2010/wordml" xmlns:w15="http://schemas.microsoft.com/office/word/2012/wordml" xmlns:w16cex="http://schemas.microsoft.com/office/word/2018/wordml/cex" xmlns:w16cid="http://schemas.microsoft.com/office/word/2016/wordml/cid" xmlns:w16="http://schemas.microsoft.com/office/word/2018/wordml" xmlns:w16du="http://schemas.microsoft.com/office/word/2023/wordml/word16du" xmlns:w16sdtdh="http://schemas.microsoft.com/office/word/2020/wordml/sdtdatahash" xmlns:w16sdtfl="http://schemas.microsoft.com/office/word/2024/wordml/sdtformatlock" xmlns:w16se="http://schemas.microsoft.com/office/word/2015/wordml/symex" mc:Ignorable="w14 w15 w16se w16cid w16 w16cex w16sdtdh w16sdtfl w16du">
   <w:docDefaults>
     <w:rPrDefault>
       <w:rPr>
@@ -3302,7 +3441,7 @@
       </w:pPr>
     </w:pPrDefault>
   </w:docDefaults>
-  <w:latentStyles w:defLockedState="0" w:defUIPriority="99" w:defSemiHidden="0" w:defUnhideWhenUsed="0" w:defQFormat="0" w:count="375">
+  <w:latentStyles w:defLockedState="0" w:defUIPriority="99" w:defSemiHidden="0" w:defUnhideWhenUsed="0" w:defQFormat="0" w:count="376">
     <w:lsdException w:name="Normal" w:uiPriority="0" w:qFormat="1"/>
     <w:lsdException w:name="heading 1" w:uiPriority="9" w:qFormat="1"/>
     <w:lsdException w:name="heading 2" w:semiHidden="1" w:uiPriority="9" w:unhideWhenUsed="1" w:qFormat="1"/>
@@ -3457,7 +3596,7 @@
     <w:lsdException w:name="Table Web 2" w:semiHidden="1" w:unhideWhenUsed="1"/>
     <w:lsdException w:name="Table Web 3" w:semiHidden="1" w:unhideWhenUsed="1"/>
     <w:lsdException w:name="Balloon Text" w:semiHidden="1" w:unhideWhenUsed="1"/>
-    <w:lsdException w:name="Table Grid" w:semiHidden="1" w:uiPriority="59" w:unhideWhenUsed="1"/>
+    <w:lsdException w:name="Table Grid" w:uiPriority="59"/>
     <w:lsdException w:name="Table Theme" w:semiHidden="1" w:unhideWhenUsed="1"/>
     <w:lsdException w:name="Placeholder Text" w:semiHidden="1"/>
     <w:lsdException w:name="No Spacing" w:uiPriority="1" w:qFormat="1"/>
@@ -3678,6 +3817,7 @@
     <w:lsdException w:name="Smart Hyperlink" w:semiHidden="1" w:unhideWhenUsed="1"/>
     <w:lsdException w:name="Hashtag" w:semiHidden="1" w:unhideWhenUsed="1"/>
     <w:lsdException w:name="Unresolved Mention" w:semiHidden="1" w:unhideWhenUsed="1"/>
+    <w:lsdException w:name="Smart Link" w:semiHidden="1" w:unhideWhenUsed="1"/>
   </w:latentStyles>
   <w:style w:type="paragraph" w:default="1" w:styleId="Normal">
     <w:name w:val="Normal"/>
@@ -4164,6 +4304,26 @@
 </file>
 
 <file path=customXml/item1.xml><?xml version="1.0" encoding="utf-8"?>
+<p:properties xmlns:p="http://schemas.microsoft.com/office/2006/metadata/properties" xmlns:xsi="http://www.w3.org/2001/XMLSchema-instance" xmlns:pc="http://schemas.microsoft.com/office/infopath/2007/PartnerControls">
+  <documentManagement>
+    <lcf76f155ced4ddcb4097134ff3c332f xmlns="cda1a4e9-092b-41d2-9ab4-235eed328500">
+      <Terms xmlns="http://schemas.microsoft.com/office/infopath/2007/PartnerControls"/>
+    </lcf76f155ced4ddcb4097134ff3c332f>
+    <TaxCatchAll xmlns="d1c70a27-449a-48fd-999c-114e0f37d88c" xsi:nil="true"/>
+  </documentManagement>
+</p:properties>
+</file>
+
+<file path=customXml/item2.xml><?xml version="1.0" encoding="utf-8"?>
+<?mso-contentType ?>
+<FormTemplates xmlns="http://schemas.microsoft.com/sharepoint/v3/contenttype/forms">
+  <Display>DocumentLibraryForm</Display>
+  <Edit>DocumentLibraryForm</Edit>
+  <New>DocumentLibraryForm</New>
+</FormTemplates>
+</file>
+
+<file path=customXml/item3.xml><?xml version="1.0" encoding="utf-8"?>
 <ct:contentTypeSchema xmlns:ct="http://schemas.microsoft.com/office/2006/metadata/contentType" xmlns:ma="http://schemas.microsoft.com/office/2006/metadata/properties/metaAttributes" ct:_="" ma:_="" ma:contentTypeName="Documento" ma:contentTypeID="0x01010013B1C5CF22401748BB49F47BC6E37036" ma:contentTypeVersion="10" ma:contentTypeDescription="Crie um novo documento." ma:contentTypeScope="" ma:versionID="b56505d1aba82904f1c53839dece339e">
   <xsd:schema xmlns:xsd="http://www.w3.org/2001/XMLSchema" xmlns:xs="http://www.w3.org/2001/XMLSchema" xmlns:p="http://schemas.microsoft.com/office/2006/metadata/properties" xmlns:ns2="cda1a4e9-092b-41d2-9ab4-235eed328500" xmlns:ns3="d1c70a27-449a-48fd-999c-114e0f37d88c" targetNamespace="http://schemas.microsoft.com/office/2006/metadata/properties" ma:root="true" ma:fieldsID="f229e0a0788819d0c9d7bb15a9390657" ns2:_="" ns3:_="">
     <xsd:import namespace="cda1a4e9-092b-41d2-9ab4-235eed328500"/>
@@ -4352,34 +4512,40 @@
 </ct:contentTypeSchema>
 </file>
 
-<file path=customXml/item2.xml><?xml version="1.0" encoding="utf-8"?>
-<?mso-contentType ?>
-<FormTemplates xmlns="http://schemas.microsoft.com/sharepoint/v3/contenttype/forms">
-  <Display>DocumentLibraryForm</Display>
-  <Edit>DocumentLibraryForm</Edit>
-  <New>DocumentLibraryForm</New>
-</FormTemplates>
-</file>
-
-<file path=customXml/item3.xml><?xml version="1.0" encoding="utf-8"?>
-<p:properties xmlns:p="http://schemas.microsoft.com/office/2006/metadata/properties" xmlns:xsi="http://www.w3.org/2001/XMLSchema-instance" xmlns:pc="http://schemas.microsoft.com/office/infopath/2007/PartnerControls">
-  <documentManagement>
-    <lcf76f155ced4ddcb4097134ff3c332f xmlns="cda1a4e9-092b-41d2-9ab4-235eed328500">
-      <Terms xmlns="http://schemas.microsoft.com/office/infopath/2007/PartnerControls"/>
-    </lcf76f155ced4ddcb4097134ff3c332f>
-    <TaxCatchAll xmlns="d1c70a27-449a-48fd-999c-114e0f37d88c" xsi:nil="true"/>
-  </documentManagement>
-</p:properties>
-</file>
-
 <file path=customXml/itemProps1.xml><?xml version="1.0" encoding="utf-8"?>
-<ds:datastoreItem xmlns:ds="http://schemas.openxmlformats.org/officeDocument/2006/customXml" ds:itemID="{7484BEA1-24C8-40B7-B1C4-9DEF5BE6D4B8}"/>
+<ds:datastoreItem xmlns:ds="http://schemas.openxmlformats.org/officeDocument/2006/customXml" ds:itemID="{6B1A48AB-9FF5-40FD-B076-0BF5E1650902}">
+  <ds:schemaRefs>
+    <ds:schemaRef ds:uri="http://schemas.microsoft.com/office/2006/metadata/properties"/>
+    <ds:schemaRef ds:uri="http://schemas.microsoft.com/office/infopath/2007/PartnerControls"/>
+    <ds:schemaRef ds:uri="cda1a4e9-092b-41d2-9ab4-235eed328500"/>
+    <ds:schemaRef ds:uri="d1c70a27-449a-48fd-999c-114e0f37d88c"/>
+  </ds:schemaRefs>
+</ds:datastoreItem>
 </file>
 
 <file path=customXml/itemProps2.xml><?xml version="1.0" encoding="utf-8"?>
-<ds:datastoreItem xmlns:ds="http://schemas.openxmlformats.org/officeDocument/2006/customXml" ds:itemID="{76511D51-2653-461F-B950-5F0052CED0B8}"/>
+<ds:datastoreItem xmlns:ds="http://schemas.openxmlformats.org/officeDocument/2006/customXml" ds:itemID="{76511D51-2653-461F-B950-5F0052CED0B8}">
+  <ds:schemaRefs>
+    <ds:schemaRef ds:uri="http://schemas.microsoft.com/sharepoint/v3/contenttype/forms"/>
+  </ds:schemaRefs>
+</ds:datastoreItem>
 </file>
 
 <file path=customXml/itemProps3.xml><?xml version="1.0" encoding="utf-8"?>
-<ds:datastoreItem xmlns:ds="http://schemas.openxmlformats.org/officeDocument/2006/customXml" ds:itemID="{6B1A48AB-9FF5-40FD-B076-0BF5E1650902}"/>
+<ds:datastoreItem xmlns:ds="http://schemas.openxmlformats.org/officeDocument/2006/customXml" ds:itemID="{7484BEA1-24C8-40B7-B1C4-9DEF5BE6D4B8}">
+  <ds:schemaRefs>
+    <ds:schemaRef ds:uri="http://schemas.microsoft.com/office/2006/metadata/contentType"/>
+    <ds:schemaRef ds:uri="http://schemas.microsoft.com/office/2006/metadata/properties/metaAttributes"/>
+    <ds:schemaRef ds:uri="http://www.w3.org/2001/XMLSchema"/>
+    <ds:schemaRef ds:uri="http://schemas.microsoft.com/office/2006/metadata/properties"/>
+    <ds:schemaRef ds:uri="cda1a4e9-092b-41d2-9ab4-235eed328500"/>
+    <ds:schemaRef ds:uri="d1c70a27-449a-48fd-999c-114e0f37d88c"/>
+    <ds:schemaRef ds:uri="http://schemas.microsoft.com/office/2006/documentManagement/types"/>
+    <ds:schemaRef ds:uri="http://schemas.microsoft.com/office/infopath/2007/PartnerControls"/>
+    <ds:schemaRef ds:uri="http://schemas.openxmlformats.org/package/2006/metadata/core-properties"/>
+    <ds:schemaRef ds:uri="http://purl.org/dc/elements/1.1/"/>
+    <ds:schemaRef ds:uri="http://purl.org/dc/terms/"/>
+    <ds:schemaRef ds:uri="http://schemas.microsoft.com/internal/obd"/>
+  </ds:schemaRefs>
+</ds:datastoreItem>
 </file>
</xml_diff>

<commit_message>
add pasta e arquivos, conclusão do projeto final e entrega
</commit_message>
<xml_diff>
--- a/Dia25set/1.Exercícios Avaliativos (voos).docx
+++ b/Dia25set/1.Exercícios Avaliativos (voos).docx
@@ -1,15 +1,15 @@
 
 <file path=word/document.xml><?xml version="1.0" encoding="utf-8"?>
-<w:document xmlns:wpc="http://schemas.microsoft.com/office/word/2010/wordprocessingCanvas" xmlns:cx="http://schemas.microsoft.com/office/drawing/2014/chartex" xmlns:cx1="http://schemas.microsoft.com/office/drawing/2015/9/8/chartex" xmlns:cx2="http://schemas.microsoft.com/office/drawing/2015/10/21/chartex" xmlns:cx3="http://schemas.microsoft.com/office/drawing/2016/5/9/chartex" xmlns:cx4="http://schemas.microsoft.com/office/drawing/2016/5/10/chartex" xmlns:cx5="http://schemas.microsoft.com/office/drawing/2016/5/11/chartex" xmlns:cx6="http://schemas.microsoft.com/office/drawing/2016/5/12/chartex" xmlns:cx7="http://schemas.microsoft.com/office/drawing/2016/5/13/chartex" xmlns:cx8="http://schemas.microsoft.com/office/drawing/2016/5/14/chartex" xmlns:mc="http://schemas.openxmlformats.org/markup-compatibility/2006" xmlns:aink="http://schemas.microsoft.com/office/drawing/2016/ink" xmlns:am3d="http://schemas.microsoft.com/office/drawing/2017/model3d" xmlns:o="urn:schemas-microsoft-com:office:office" xmlns:oel="http://schemas.microsoft.com/office/2019/extlst" xmlns:r="http://schemas.openxmlformats.org/officeDocument/2006/relationships" xmlns:m="http://schemas.openxmlformats.org/officeDocument/2006/math" xmlns:v="urn:schemas-microsoft-com:vml" xmlns:wp14="http://schemas.microsoft.com/office/word/2010/wordprocessingDrawing" xmlns:wp="http://schemas.openxmlformats.org/drawingml/2006/wordprocessingDrawing" xmlns:w10="urn:schemas-microsoft-com:office:word" xmlns:w="http://schemas.openxmlformats.org/wordprocessingml/2006/main" xmlns:w14="http://schemas.microsoft.com/office/word/2010/wordml" xmlns:w15="http://schemas.microsoft.com/office/word/2012/wordml" xmlns:w16cex="http://schemas.microsoft.com/office/word/2018/wordml/cex" xmlns:w16cid="http://schemas.microsoft.com/office/word/2016/wordml/cid" xmlns:w16="http://schemas.microsoft.com/office/word/2018/wordml" xmlns:w16du="http://schemas.microsoft.com/office/word/2023/wordml/word16du" xmlns:w16sdtdh="http://schemas.microsoft.com/office/word/2020/wordml/sdtdatahash" xmlns:w16sdtfl="http://schemas.microsoft.com/office/word/2024/wordml/sdtformatlock" xmlns:w16se="http://schemas.microsoft.com/office/word/2015/wordml/symex" xmlns:wpg="http://schemas.microsoft.com/office/word/2010/wordprocessingGroup" xmlns:wpi="http://schemas.microsoft.com/office/word/2010/wordprocessingInk" xmlns:wne="http://schemas.microsoft.com/office/word/2006/wordml" xmlns:wps="http://schemas.microsoft.com/office/word/2010/wordprocessingShape" mc:Ignorable="w14 w15 w16se w16cid w16 w16cex w16sdtdh w16sdtfl w16du wp14">
+<w:document xmlns:wpc="http://schemas.microsoft.com/office/word/2010/wordprocessingCanvas" xmlns:cx="http://schemas.microsoft.com/office/drawing/2014/chartex" xmlns:cx1="http://schemas.microsoft.com/office/drawing/2015/9/8/chartex" xmlns:cx2="http://schemas.microsoft.com/office/drawing/2015/10/21/chartex" xmlns:cx3="http://schemas.microsoft.com/office/drawing/2016/5/9/chartex" xmlns:cx4="http://schemas.microsoft.com/office/drawing/2016/5/10/chartex" xmlns:cx5="http://schemas.microsoft.com/office/drawing/2016/5/11/chartex" xmlns:cx6="http://schemas.microsoft.com/office/drawing/2016/5/12/chartex" xmlns:cx7="http://schemas.microsoft.com/office/drawing/2016/5/13/chartex" xmlns:cx8="http://schemas.microsoft.com/office/drawing/2016/5/14/chartex" xmlns:mc="http://schemas.openxmlformats.org/markup-compatibility/2006" xmlns:aink="http://schemas.microsoft.com/office/drawing/2016/ink" xmlns:am3d="http://schemas.microsoft.com/office/drawing/2017/model3d" xmlns:o="urn:schemas-microsoft-com:office:office" xmlns:r="http://schemas.openxmlformats.org/officeDocument/2006/relationships" xmlns:m="http://schemas.openxmlformats.org/officeDocument/2006/math" xmlns:v="urn:schemas-microsoft-com:vml" xmlns:wp14="http://schemas.microsoft.com/office/word/2010/wordprocessingDrawing" xmlns:wp="http://schemas.openxmlformats.org/drawingml/2006/wordprocessingDrawing" xmlns:w10="urn:schemas-microsoft-com:office:word" xmlns:w="http://schemas.openxmlformats.org/wordprocessingml/2006/main" xmlns:w14="http://schemas.microsoft.com/office/word/2010/wordml" xmlns:w15="http://schemas.microsoft.com/office/word/2012/wordml" xmlns:w16cid="http://schemas.microsoft.com/office/word/2016/wordml/cid" xmlns:w16se="http://schemas.microsoft.com/office/word/2015/wordml/symex" xmlns:wpg="http://schemas.microsoft.com/office/word/2010/wordprocessingGroup" xmlns:wpi="http://schemas.microsoft.com/office/word/2010/wordprocessingInk" xmlns:wne="http://schemas.microsoft.com/office/word/2006/wordml" xmlns:wps="http://schemas.microsoft.com/office/word/2010/wordprocessingShape" mc:Ignorable="w14 w15 w16se w16cid wp14">
   <w:body>
-    <w:p>
+    <w:p xmlns:wp14="http://schemas.microsoft.com/office/word/2010/wordml" wp14:textId="77777777">
       <w:pPr>
         <w:spacing w:before="100" w:beforeAutospacing="1" w:after="100" w:afterAutospacing="1"/>
         <w:ind w:firstLine="0"/>
         <w:jc w:val="left"/>
         <w:outlineLvl w:val="1"/>
         <w:rPr>
-          <w:rFonts w:ascii="Times New Roman" w:eastAsia="Times New Roman" w:hAnsi="Times New Roman" w:cs="Times New Roman"/>
+          <w:rFonts w:ascii="Times New Roman" w:hAnsi="Times New Roman" w:eastAsia="Times New Roman" w:cs="Times New Roman"/>
           <w:b/>
           <w:bCs/>
           <w:color w:val="auto"/>
@@ -20,7 +20,7 @@
       </w:pPr>
       <w:r>
         <w:rPr>
-          <w:rFonts w:ascii="Cambria" w:eastAsia="Times New Roman" w:hAnsi="Cambria" w:cs="Cambria"/>
+          <w:rFonts w:ascii="Cambria" w:hAnsi="Cambria" w:eastAsia="Times New Roman" w:cs="Cambria"/>
           <w:b/>
           <w:bCs/>
           <w:color w:val="auto"/>
@@ -32,7 +32,7 @@
       </w:r>
       <w:r>
         <w:rPr>
-          <w:rFonts w:ascii="Times New Roman" w:eastAsia="Times New Roman" w:hAnsi="Times New Roman" w:cs="Times New Roman"/>
+          <w:rFonts w:ascii="Times New Roman" w:hAnsi="Times New Roman" w:eastAsia="Times New Roman" w:cs="Times New Roman"/>
           <w:b/>
           <w:bCs/>
           <w:color w:val="auto"/>
@@ -43,20 +43,20 @@
         <w:t xml:space="preserve"> Exercício: Análise Estatística de Transporte Aéreo com Python</w:t>
       </w:r>
     </w:p>
-    <w:p>
+    <w:p xmlns:wp14="http://schemas.microsoft.com/office/word/2010/wordml" wp14:textId="77777777">
       <w:pPr>
         <w:spacing w:before="100" w:beforeAutospacing="1" w:after="100" w:afterAutospacing="1"/>
         <w:ind w:firstLine="0"/>
         <w:jc w:val="left"/>
         <w:rPr>
-          <w:rFonts w:ascii="Times New Roman" w:eastAsia="Times New Roman" w:hAnsi="Times New Roman" w:cs="Times New Roman"/>
-          <w:color w:val="auto"/>
-          <w:lang w:eastAsia="pt-BR"/>
-        </w:rPr>
-      </w:pPr>
-      <w:r>
-        <w:rPr>
-          <w:rFonts w:ascii="Times New Roman" w:eastAsia="Times New Roman" w:hAnsi="Times New Roman" w:cs="Times New Roman"/>
+          <w:rFonts w:ascii="Times New Roman" w:hAnsi="Times New Roman" w:eastAsia="Times New Roman" w:cs="Times New Roman"/>
+          <w:color w:val="auto"/>
+          <w:lang w:eastAsia="pt-BR"/>
+        </w:rPr>
+      </w:pPr>
+      <w:r>
+        <w:rPr>
+          <w:rFonts w:ascii="Times New Roman" w:hAnsi="Times New Roman" w:eastAsia="Times New Roman" w:cs="Times New Roman"/>
           <w:b/>
           <w:bCs/>
           <w:color w:val="auto"/>
@@ -66,81 +66,70 @@
       </w:r>
       <w:r>
         <w:rPr>
-          <w:rFonts w:ascii="Times New Roman" w:eastAsia="Times New Roman" w:hAnsi="Times New Roman" w:cs="Times New Roman"/>
+          <w:rFonts w:ascii="Times New Roman" w:hAnsi="Times New Roman" w:eastAsia="Times New Roman" w:cs="Times New Roman"/>
           <w:color w:val="auto"/>
           <w:lang w:eastAsia="pt-BR"/>
         </w:rPr>
         <w:br/>
+      </w:r>
+      <w:r>
+        <w:rPr>
+          <w:rFonts w:ascii="Times New Roman" w:hAnsi="Times New Roman" w:eastAsia="Times New Roman" w:cs="Times New Roman"/>
+          <w:color w:val="auto"/>
+          <w:lang w:eastAsia="pt-BR"/>
+        </w:rPr>
         <w:t>Você foi contratado por uma empresa de consultoria de aviação para analisar dados de voos no Brasil. Seu objetivo é extrair insights estatísticos sobre passageiros, distâncias, ocupação e receita.</w:t>
       </w:r>
     </w:p>
-    <w:p>
+    <w:p xmlns:wp14="http://schemas.microsoft.com/office/word/2010/wordml" wp14:textId="77777777">
       <w:pPr>
         <w:spacing w:before="100" w:beforeAutospacing="1" w:after="100" w:afterAutospacing="1"/>
         <w:ind w:firstLine="0"/>
         <w:jc w:val="left"/>
         <w:rPr>
-          <w:rFonts w:ascii="Times New Roman" w:eastAsia="Times New Roman" w:hAnsi="Times New Roman" w:cs="Times New Roman"/>
-          <w:color w:val="auto"/>
-          <w:lang w:eastAsia="pt-BR"/>
-        </w:rPr>
-      </w:pPr>
-      <w:r>
-        <w:rPr>
-          <w:rFonts w:ascii="Times New Roman" w:eastAsia="Times New Roman" w:hAnsi="Times New Roman" w:cs="Times New Roman"/>
-          <w:color w:val="auto"/>
-          <w:lang w:eastAsia="pt-BR"/>
-        </w:rPr>
-        <w:t xml:space="preserve">O </w:t>
-      </w:r>
-      <w:proofErr w:type="spellStart"/>
-      <w:r>
-        <w:rPr>
-          <w:rFonts w:ascii="Times New Roman" w:eastAsia="Times New Roman" w:hAnsi="Times New Roman" w:cs="Times New Roman"/>
-          <w:color w:val="auto"/>
-          <w:lang w:eastAsia="pt-BR"/>
-        </w:rPr>
-        <w:t>dataset</w:t>
-      </w:r>
-      <w:proofErr w:type="spellEnd"/>
-      <w:r>
-        <w:rPr>
-          <w:rFonts w:ascii="Times New Roman" w:eastAsia="Times New Roman" w:hAnsi="Times New Roman" w:cs="Times New Roman"/>
-          <w:color w:val="auto"/>
-          <w:lang w:eastAsia="pt-BR"/>
-        </w:rPr>
-        <w:t xml:space="preserve"> fornecido contém informações diárias de voos entre janeiro e abril de 2023, incluindo companhia aérea, aeroportos de origem/destino, quantidade de passageiros, distância percorrida, taxa de ocupação e receita gerada.</w:t>
-      </w:r>
-    </w:p>
-    <w:p>
+          <w:rFonts w:ascii="Times New Roman" w:hAnsi="Times New Roman" w:eastAsia="Times New Roman" w:cs="Times New Roman"/>
+          <w:color w:val="auto"/>
+          <w:lang w:eastAsia="pt-BR"/>
+        </w:rPr>
+      </w:pPr>
+      <w:r>
+        <w:rPr>
+          <w:rFonts w:ascii="Times New Roman" w:hAnsi="Times New Roman" w:eastAsia="Times New Roman" w:cs="Times New Roman"/>
+          <w:color w:val="auto"/>
+          <w:lang w:eastAsia="pt-BR"/>
+        </w:rPr>
+        <w:t>O dataset fornecido contém informações diárias de voos entre janeiro e abril de 2023, incluindo companhia aérea, aeroportos de origem/destino, quantidade de passageiros, distância percorrida, taxa de ocupação e receita gerada.</w:t>
+      </w:r>
+    </w:p>
+    <w:p xmlns:wp14="http://schemas.microsoft.com/office/word/2010/wordml" wp14:textId="77777777">
       <w:pPr>
         <w:ind w:firstLine="0"/>
         <w:jc w:val="left"/>
         <w:rPr>
-          <w:rFonts w:ascii="Times New Roman" w:eastAsia="Times New Roman" w:hAnsi="Times New Roman" w:cs="Times New Roman"/>
-          <w:color w:val="auto"/>
-          <w:lang w:eastAsia="pt-BR"/>
-        </w:rPr>
-      </w:pPr>
-      <w:r>
-        <w:rPr>
-          <w:rFonts w:ascii="Times New Roman" w:eastAsia="Times New Roman" w:hAnsi="Times New Roman" w:cs="Times New Roman"/>
-          <w:color w:val="auto"/>
-          <w:lang w:eastAsia="pt-BR"/>
-        </w:rPr>
-        <w:pict w14:anchorId="7BDFF49F">
-          <v:rect id="_x0000_i1026" style="width:0;height:1.5pt" o:hralign="center" o:hrstd="t" o:hr="t" fillcolor="#a0a0a0" stroked="f"/>
+          <w:rFonts w:ascii="Times New Roman" w:hAnsi="Times New Roman" w:eastAsia="Times New Roman" w:cs="Times New Roman"/>
+          <w:color w:val="auto"/>
+          <w:lang w:eastAsia="pt-BR"/>
+        </w:rPr>
+      </w:pPr>
+      <w:r>
+        <w:rPr>
+          <w:rFonts w:ascii="Times New Roman" w:hAnsi="Times New Roman" w:eastAsia="Times New Roman" w:cs="Times New Roman"/>
+          <w:color w:val="auto"/>
+          <w:lang w:eastAsia="pt-BR"/>
+        </w:rPr>
+        <w:pict w14:anchorId="3471BB70">
+          <v:rect id="_x0000_i1025" style="width:0;height:1.5pt" o:hr="t" o:hrstd="t" o:hralign="center" fillcolor="#a0a0a0" stroked="f"/>
         </w:pict>
       </w:r>
     </w:p>
-    <w:p>
+    <w:p xmlns:wp14="http://schemas.microsoft.com/office/word/2010/wordml" wp14:textId="77777777">
       <w:pPr>
         <w:spacing w:before="100" w:beforeAutospacing="1" w:after="100" w:afterAutospacing="1"/>
         <w:ind w:firstLine="0"/>
         <w:jc w:val="left"/>
         <w:outlineLvl w:val="2"/>
         <w:rPr>
-          <w:rFonts w:ascii="Times New Roman" w:eastAsia="Times New Roman" w:hAnsi="Times New Roman" w:cs="Times New Roman"/>
+          <w:rFonts w:ascii="Times New Roman" w:hAnsi="Times New Roman" w:eastAsia="Times New Roman" w:cs="Times New Roman"/>
           <w:b/>
           <w:bCs/>
           <w:color w:val="auto"/>
@@ -151,7 +140,7 @@
       </w:pPr>
       <w:r>
         <w:rPr>
-          <w:rFonts w:ascii="Times New Roman" w:eastAsia="Times New Roman" w:hAnsi="Times New Roman" w:cs="Times New Roman"/>
+          <w:rFonts w:ascii="Times New Roman" w:hAnsi="Times New Roman" w:eastAsia="Times New Roman" w:cs="Times New Roman"/>
           <w:b/>
           <w:bCs/>
           <w:color w:val="auto"/>
@@ -162,20 +151,20 @@
         <w:t>1️ Arquivo fornecido</w:t>
       </w:r>
     </w:p>
-    <w:p>
+    <w:p xmlns:wp14="http://schemas.microsoft.com/office/word/2010/wordml" wp14:textId="77777777">
       <w:pPr>
         <w:spacing w:before="100" w:beforeAutospacing="1" w:after="100" w:afterAutospacing="1"/>
         <w:ind w:firstLine="0"/>
         <w:jc w:val="left"/>
         <w:rPr>
-          <w:rFonts w:ascii="Times New Roman" w:eastAsia="Times New Roman" w:hAnsi="Times New Roman" w:cs="Times New Roman"/>
-          <w:color w:val="auto"/>
-          <w:lang w:eastAsia="pt-BR"/>
-        </w:rPr>
-      </w:pPr>
-      <w:r>
-        <w:rPr>
-          <w:rFonts w:ascii="Times New Roman" w:eastAsia="Times New Roman" w:hAnsi="Times New Roman" w:cs="Times New Roman"/>
+          <w:rFonts w:ascii="Times New Roman" w:hAnsi="Times New Roman" w:eastAsia="Times New Roman" w:cs="Times New Roman"/>
+          <w:color w:val="auto"/>
+          <w:lang w:eastAsia="pt-BR"/>
+        </w:rPr>
+      </w:pPr>
+      <w:r>
+        <w:rPr>
+          <w:rFonts w:ascii="Times New Roman" w:hAnsi="Times New Roman" w:eastAsia="Times New Roman" w:cs="Times New Roman"/>
           <w:color w:val="auto"/>
           <w:lang w:eastAsia="pt-BR"/>
         </w:rPr>
@@ -183,7 +172,7 @@
       </w:r>
       <w:r>
         <w:rPr>
-          <w:rFonts w:ascii="Times New Roman" w:eastAsia="Times New Roman" w:hAnsi="Times New Roman" w:cs="Times New Roman"/>
+          <w:rFonts w:ascii="Times New Roman" w:hAnsi="Times New Roman" w:eastAsia="Times New Roman" w:cs="Times New Roman"/>
           <w:b/>
           <w:bCs/>
           <w:color w:val="auto"/>
@@ -193,7 +182,7 @@
       </w:r>
       <w:r>
         <w:rPr>
-          <w:rFonts w:ascii="Times New Roman" w:eastAsia="Times New Roman" w:hAnsi="Times New Roman" w:cs="Times New Roman"/>
+          <w:rFonts w:ascii="Times New Roman" w:hAnsi="Times New Roman" w:eastAsia="Times New Roman" w:cs="Times New Roman"/>
           <w:b/>
           <w:bCs/>
           <w:color w:val="auto"/>
@@ -202,20 +191,20 @@
         <w:t>.csv</w:t>
       </w:r>
     </w:p>
-    <w:p>
+    <w:p xmlns:wp14="http://schemas.microsoft.com/office/word/2010/wordml" wp14:textId="77777777">
       <w:pPr>
         <w:spacing w:before="100" w:beforeAutospacing="1" w:after="100" w:afterAutospacing="1"/>
         <w:ind w:firstLine="0"/>
         <w:jc w:val="left"/>
         <w:rPr>
-          <w:rFonts w:ascii="Times New Roman" w:eastAsia="Times New Roman" w:hAnsi="Times New Roman" w:cs="Times New Roman"/>
-          <w:color w:val="auto"/>
-          <w:lang w:eastAsia="pt-BR"/>
-        </w:rPr>
-      </w:pPr>
-      <w:r>
-        <w:rPr>
-          <w:rFonts w:ascii="Times New Roman" w:eastAsia="Times New Roman" w:hAnsi="Times New Roman" w:cs="Times New Roman"/>
+          <w:rFonts w:ascii="Times New Roman" w:hAnsi="Times New Roman" w:eastAsia="Times New Roman" w:cs="Times New Roman"/>
+          <w:color w:val="auto"/>
+          <w:lang w:eastAsia="pt-BR"/>
+        </w:rPr>
+      </w:pPr>
+      <w:r>
+        <w:rPr>
+          <w:rFonts w:ascii="Times New Roman" w:hAnsi="Times New Roman" w:eastAsia="Times New Roman" w:cs="Times New Roman"/>
           <w:b/>
           <w:bCs/>
           <w:color w:val="auto"/>
@@ -224,7 +213,7 @@
         <w:t>Colunas:</w:t>
       </w:r>
     </w:p>
-    <w:p>
+    <w:p xmlns:wp14="http://schemas.microsoft.com/office/word/2010/wordml" wp14:textId="77777777">
       <w:pPr>
         <w:numPr>
           <w:ilvl w:val="0"/>
@@ -233,14 +222,14 @@
         <w:spacing w:before="100" w:beforeAutospacing="1" w:after="100" w:afterAutospacing="1"/>
         <w:jc w:val="left"/>
         <w:rPr>
-          <w:rFonts w:ascii="Times New Roman" w:eastAsia="Times New Roman" w:hAnsi="Times New Roman" w:cs="Times New Roman"/>
-          <w:color w:val="auto"/>
-          <w:lang w:eastAsia="pt-BR"/>
-        </w:rPr>
-      </w:pPr>
-      <w:r>
-        <w:rPr>
-          <w:rFonts w:ascii="Courier New" w:eastAsia="Times New Roman" w:hAnsi="Courier New" w:cs="Courier New"/>
+          <w:rFonts w:ascii="Times New Roman" w:hAnsi="Times New Roman" w:eastAsia="Times New Roman" w:cs="Times New Roman"/>
+          <w:color w:val="auto"/>
+          <w:lang w:eastAsia="pt-BR"/>
+        </w:rPr>
+      </w:pPr>
+      <w:r>
+        <w:rPr>
+          <w:rFonts w:ascii="Courier New" w:hAnsi="Courier New" w:eastAsia="Times New Roman" w:cs="Courier New"/>
           <w:color w:val="auto"/>
           <w:sz w:val="20"/>
           <w:lang w:eastAsia="pt-BR"/>
@@ -249,14 +238,14 @@
       </w:r>
       <w:r>
         <w:rPr>
-          <w:rFonts w:ascii="Times New Roman" w:eastAsia="Times New Roman" w:hAnsi="Times New Roman" w:cs="Times New Roman"/>
+          <w:rFonts w:ascii="Times New Roman" w:hAnsi="Times New Roman" w:eastAsia="Times New Roman" w:cs="Times New Roman"/>
           <w:color w:val="auto"/>
           <w:lang w:eastAsia="pt-BR"/>
         </w:rPr>
         <w:t xml:space="preserve"> – data do voo</w:t>
       </w:r>
     </w:p>
-    <w:p>
+    <w:p xmlns:wp14="http://schemas.microsoft.com/office/word/2010/wordml" wp14:textId="77777777">
       <w:pPr>
         <w:numPr>
           <w:ilvl w:val="0"/>
@@ -265,14 +254,14 @@
         <w:spacing w:before="100" w:beforeAutospacing="1" w:after="100" w:afterAutospacing="1"/>
         <w:jc w:val="left"/>
         <w:rPr>
-          <w:rFonts w:ascii="Times New Roman" w:eastAsia="Times New Roman" w:hAnsi="Times New Roman" w:cs="Times New Roman"/>
-          <w:color w:val="auto"/>
-          <w:lang w:eastAsia="pt-BR"/>
-        </w:rPr>
-      </w:pPr>
-      <w:r>
-        <w:rPr>
-          <w:rFonts w:ascii="Courier New" w:eastAsia="Times New Roman" w:hAnsi="Courier New" w:cs="Courier New"/>
+          <w:rFonts w:ascii="Times New Roman" w:hAnsi="Times New Roman" w:eastAsia="Times New Roman" w:cs="Times New Roman"/>
+          <w:color w:val="auto"/>
+          <w:lang w:eastAsia="pt-BR"/>
+        </w:rPr>
+      </w:pPr>
+      <w:r>
+        <w:rPr>
+          <w:rFonts w:ascii="Courier New" w:hAnsi="Courier New" w:eastAsia="Times New Roman" w:cs="Courier New"/>
           <w:color w:val="auto"/>
           <w:sz w:val="20"/>
           <w:lang w:eastAsia="pt-BR"/>
@@ -281,14 +270,14 @@
       </w:r>
       <w:r>
         <w:rPr>
-          <w:rFonts w:ascii="Times New Roman" w:eastAsia="Times New Roman" w:hAnsi="Times New Roman" w:cs="Times New Roman"/>
+          <w:rFonts w:ascii="Times New Roman" w:hAnsi="Times New Roman" w:eastAsia="Times New Roman" w:cs="Times New Roman"/>
           <w:color w:val="auto"/>
           <w:lang w:eastAsia="pt-BR"/>
         </w:rPr>
         <w:t xml:space="preserve"> – companhia aérea (Azul, Gol, Latam, Avianca)</w:t>
       </w:r>
     </w:p>
-    <w:p>
+    <w:p xmlns:wp14="http://schemas.microsoft.com/office/word/2010/wordml" wp14:textId="77777777">
       <w:pPr>
         <w:numPr>
           <w:ilvl w:val="0"/>
@@ -297,14 +286,14 @@
         <w:spacing w:before="100" w:beforeAutospacing="1" w:after="100" w:afterAutospacing="1"/>
         <w:jc w:val="left"/>
         <w:rPr>
-          <w:rFonts w:ascii="Times New Roman" w:eastAsia="Times New Roman" w:hAnsi="Times New Roman" w:cs="Times New Roman"/>
-          <w:color w:val="auto"/>
-          <w:lang w:eastAsia="pt-BR"/>
-        </w:rPr>
-      </w:pPr>
-      <w:r>
-        <w:rPr>
-          <w:rFonts w:ascii="Courier New" w:eastAsia="Times New Roman" w:hAnsi="Courier New" w:cs="Courier New"/>
+          <w:rFonts w:ascii="Times New Roman" w:hAnsi="Times New Roman" w:eastAsia="Times New Roman" w:cs="Times New Roman"/>
+          <w:color w:val="auto"/>
+          <w:lang w:eastAsia="pt-BR"/>
+        </w:rPr>
+      </w:pPr>
+      <w:r>
+        <w:rPr>
+          <w:rFonts w:ascii="Courier New" w:hAnsi="Courier New" w:eastAsia="Times New Roman" w:cs="Courier New"/>
           <w:color w:val="auto"/>
           <w:sz w:val="20"/>
           <w:lang w:eastAsia="pt-BR"/>
@@ -313,14 +302,14 @@
       </w:r>
       <w:r>
         <w:rPr>
-          <w:rFonts w:ascii="Times New Roman" w:eastAsia="Times New Roman" w:hAnsi="Times New Roman" w:cs="Times New Roman"/>
+          <w:rFonts w:ascii="Times New Roman" w:hAnsi="Times New Roman" w:eastAsia="Times New Roman" w:cs="Times New Roman"/>
           <w:color w:val="auto"/>
           <w:lang w:eastAsia="pt-BR"/>
         </w:rPr>
         <w:t xml:space="preserve"> – código do aeroporto de origem</w:t>
       </w:r>
     </w:p>
-    <w:p>
+    <w:p xmlns:wp14="http://schemas.microsoft.com/office/word/2010/wordml" wp14:textId="77777777">
       <w:pPr>
         <w:numPr>
           <w:ilvl w:val="0"/>
@@ -329,14 +318,14 @@
         <w:spacing w:before="100" w:beforeAutospacing="1" w:after="100" w:afterAutospacing="1"/>
         <w:jc w:val="left"/>
         <w:rPr>
-          <w:rFonts w:ascii="Times New Roman" w:eastAsia="Times New Roman" w:hAnsi="Times New Roman" w:cs="Times New Roman"/>
-          <w:color w:val="auto"/>
-          <w:lang w:eastAsia="pt-BR"/>
-        </w:rPr>
-      </w:pPr>
-      <w:r>
-        <w:rPr>
-          <w:rFonts w:ascii="Courier New" w:eastAsia="Times New Roman" w:hAnsi="Courier New" w:cs="Courier New"/>
+          <w:rFonts w:ascii="Times New Roman" w:hAnsi="Times New Roman" w:eastAsia="Times New Roman" w:cs="Times New Roman"/>
+          <w:color w:val="auto"/>
+          <w:lang w:eastAsia="pt-BR"/>
+        </w:rPr>
+      </w:pPr>
+      <w:r>
+        <w:rPr>
+          <w:rFonts w:ascii="Courier New" w:hAnsi="Courier New" w:eastAsia="Times New Roman" w:cs="Courier New"/>
           <w:color w:val="auto"/>
           <w:sz w:val="20"/>
           <w:lang w:eastAsia="pt-BR"/>
@@ -345,14 +334,14 @@
       </w:r>
       <w:r>
         <w:rPr>
-          <w:rFonts w:ascii="Times New Roman" w:eastAsia="Times New Roman" w:hAnsi="Times New Roman" w:cs="Times New Roman"/>
+          <w:rFonts w:ascii="Times New Roman" w:hAnsi="Times New Roman" w:eastAsia="Times New Roman" w:cs="Times New Roman"/>
           <w:color w:val="auto"/>
           <w:lang w:eastAsia="pt-BR"/>
         </w:rPr>
         <w:t xml:space="preserve"> – código do aeroporto de destino</w:t>
       </w:r>
     </w:p>
-    <w:p>
+    <w:p xmlns:wp14="http://schemas.microsoft.com/office/word/2010/wordml" wp14:textId="77777777">
       <w:pPr>
         <w:numPr>
           <w:ilvl w:val="0"/>
@@ -361,14 +350,14 @@
         <w:spacing w:before="100" w:beforeAutospacing="1" w:after="100" w:afterAutospacing="1"/>
         <w:jc w:val="left"/>
         <w:rPr>
-          <w:rFonts w:ascii="Times New Roman" w:eastAsia="Times New Roman" w:hAnsi="Times New Roman" w:cs="Times New Roman"/>
-          <w:color w:val="auto"/>
-          <w:lang w:eastAsia="pt-BR"/>
-        </w:rPr>
-      </w:pPr>
-      <w:r>
-        <w:rPr>
-          <w:rFonts w:ascii="Courier New" w:eastAsia="Times New Roman" w:hAnsi="Courier New" w:cs="Courier New"/>
+          <w:rFonts w:ascii="Times New Roman" w:hAnsi="Times New Roman" w:eastAsia="Times New Roman" w:cs="Times New Roman"/>
+          <w:color w:val="auto"/>
+          <w:lang w:eastAsia="pt-BR"/>
+        </w:rPr>
+      </w:pPr>
+      <w:r>
+        <w:rPr>
+          <w:rFonts w:ascii="Courier New" w:hAnsi="Courier New" w:eastAsia="Times New Roman" w:cs="Courier New"/>
           <w:color w:val="auto"/>
           <w:sz w:val="20"/>
           <w:lang w:eastAsia="pt-BR"/>
@@ -377,14 +366,14 @@
       </w:r>
       <w:r>
         <w:rPr>
-          <w:rFonts w:ascii="Times New Roman" w:eastAsia="Times New Roman" w:hAnsi="Times New Roman" w:cs="Times New Roman"/>
+          <w:rFonts w:ascii="Times New Roman" w:hAnsi="Times New Roman" w:eastAsia="Times New Roman" w:cs="Times New Roman"/>
           <w:color w:val="auto"/>
           <w:lang w:eastAsia="pt-BR"/>
         </w:rPr>
         <w:t xml:space="preserve"> – número de passageiros transportados</w:t>
       </w:r>
     </w:p>
-    <w:p>
+    <w:p xmlns:wp14="http://schemas.microsoft.com/office/word/2010/wordml" wp14:textId="77777777">
       <w:pPr>
         <w:numPr>
           <w:ilvl w:val="0"/>
@@ -393,14 +382,14 @@
         <w:spacing w:before="100" w:beforeAutospacing="1" w:after="100" w:afterAutospacing="1"/>
         <w:jc w:val="left"/>
         <w:rPr>
-          <w:rFonts w:ascii="Times New Roman" w:eastAsia="Times New Roman" w:hAnsi="Times New Roman" w:cs="Times New Roman"/>
-          <w:color w:val="auto"/>
-          <w:lang w:eastAsia="pt-BR"/>
-        </w:rPr>
-      </w:pPr>
-      <w:r>
-        <w:rPr>
-          <w:rFonts w:ascii="Courier New" w:eastAsia="Times New Roman" w:hAnsi="Courier New" w:cs="Courier New"/>
+          <w:rFonts w:ascii="Times New Roman" w:hAnsi="Times New Roman" w:eastAsia="Times New Roman" w:cs="Times New Roman"/>
+          <w:color w:val="auto"/>
+          <w:lang w:eastAsia="pt-BR"/>
+        </w:rPr>
+      </w:pPr>
+      <w:r>
+        <w:rPr>
+          <w:rFonts w:ascii="Courier New" w:hAnsi="Courier New" w:eastAsia="Times New Roman" w:cs="Courier New"/>
           <w:color w:val="auto"/>
           <w:sz w:val="20"/>
           <w:lang w:eastAsia="pt-BR"/>
@@ -409,14 +398,14 @@
       </w:r>
       <w:r>
         <w:rPr>
-          <w:rFonts w:ascii="Times New Roman" w:eastAsia="Times New Roman" w:hAnsi="Times New Roman" w:cs="Times New Roman"/>
+          <w:rFonts w:ascii="Times New Roman" w:hAnsi="Times New Roman" w:eastAsia="Times New Roman" w:cs="Times New Roman"/>
           <w:color w:val="auto"/>
           <w:lang w:eastAsia="pt-BR"/>
         </w:rPr>
         <w:t xml:space="preserve"> – distância da rota em quilômetros</w:t>
       </w:r>
     </w:p>
-    <w:p>
+    <w:p xmlns:wp14="http://schemas.microsoft.com/office/word/2010/wordml" wp14:textId="77777777">
       <w:pPr>
         <w:numPr>
           <w:ilvl w:val="0"/>
@@ -425,14 +414,14 @@
         <w:spacing w:before="100" w:beforeAutospacing="1" w:after="100" w:afterAutospacing="1"/>
         <w:jc w:val="left"/>
         <w:rPr>
-          <w:rFonts w:ascii="Times New Roman" w:eastAsia="Times New Roman" w:hAnsi="Times New Roman" w:cs="Times New Roman"/>
-          <w:color w:val="auto"/>
-          <w:lang w:eastAsia="pt-BR"/>
-        </w:rPr>
-      </w:pPr>
-      <w:r>
-        <w:rPr>
-          <w:rFonts w:ascii="Courier New" w:eastAsia="Times New Roman" w:hAnsi="Courier New" w:cs="Courier New"/>
+          <w:rFonts w:ascii="Times New Roman" w:hAnsi="Times New Roman" w:eastAsia="Times New Roman" w:cs="Times New Roman"/>
+          <w:color w:val="auto"/>
+          <w:lang w:eastAsia="pt-BR"/>
+        </w:rPr>
+      </w:pPr>
+      <w:r>
+        <w:rPr>
+          <w:rFonts w:ascii="Courier New" w:hAnsi="Courier New" w:eastAsia="Times New Roman" w:cs="Courier New"/>
           <w:color w:val="auto"/>
           <w:sz w:val="20"/>
           <w:lang w:eastAsia="pt-BR"/>
@@ -441,14 +430,14 @@
       </w:r>
       <w:r>
         <w:rPr>
-          <w:rFonts w:ascii="Times New Roman" w:eastAsia="Times New Roman" w:hAnsi="Times New Roman" w:cs="Times New Roman"/>
+          <w:rFonts w:ascii="Times New Roman" w:hAnsi="Times New Roman" w:eastAsia="Times New Roman" w:cs="Times New Roman"/>
           <w:color w:val="auto"/>
           <w:lang w:eastAsia="pt-BR"/>
         </w:rPr>
         <w:t xml:space="preserve"> – percentual de ocupação do voo</w:t>
       </w:r>
     </w:p>
-    <w:p>
+    <w:p xmlns:wp14="http://schemas.microsoft.com/office/word/2010/wordml" wp14:textId="77777777">
       <w:pPr>
         <w:numPr>
           <w:ilvl w:val="0"/>
@@ -457,14 +446,14 @@
         <w:spacing w:before="100" w:beforeAutospacing="1" w:after="100" w:afterAutospacing="1"/>
         <w:jc w:val="left"/>
         <w:rPr>
-          <w:rFonts w:ascii="Times New Roman" w:eastAsia="Times New Roman" w:hAnsi="Times New Roman" w:cs="Times New Roman"/>
-          <w:color w:val="auto"/>
-          <w:lang w:eastAsia="pt-BR"/>
-        </w:rPr>
-      </w:pPr>
-      <w:r>
-        <w:rPr>
-          <w:rFonts w:ascii="Courier New" w:eastAsia="Times New Roman" w:hAnsi="Courier New" w:cs="Courier New"/>
+          <w:rFonts w:ascii="Times New Roman" w:hAnsi="Times New Roman" w:eastAsia="Times New Roman" w:cs="Times New Roman"/>
+          <w:color w:val="auto"/>
+          <w:lang w:eastAsia="pt-BR"/>
+        </w:rPr>
+      </w:pPr>
+      <w:r>
+        <w:rPr>
+          <w:rFonts w:ascii="Courier New" w:hAnsi="Courier New" w:eastAsia="Times New Roman" w:cs="Courier New"/>
           <w:color w:val="auto"/>
           <w:sz w:val="20"/>
           <w:lang w:eastAsia="pt-BR"/>
@@ -473,42 +462,42 @@
       </w:r>
       <w:r>
         <w:rPr>
-          <w:rFonts w:ascii="Times New Roman" w:eastAsia="Times New Roman" w:hAnsi="Times New Roman" w:cs="Times New Roman"/>
+          <w:rFonts w:ascii="Times New Roman" w:hAnsi="Times New Roman" w:eastAsia="Times New Roman" w:cs="Times New Roman"/>
           <w:color w:val="auto"/>
           <w:lang w:eastAsia="pt-BR"/>
         </w:rPr>
         <w:t xml:space="preserve"> – receita gerada nesse dia/rota</w:t>
       </w:r>
     </w:p>
-    <w:p>
+    <w:p xmlns:wp14="http://schemas.microsoft.com/office/word/2010/wordml" wp14:textId="77777777">
       <w:pPr>
         <w:ind w:firstLine="0"/>
         <w:jc w:val="left"/>
         <w:rPr>
-          <w:rFonts w:ascii="Times New Roman" w:eastAsia="Times New Roman" w:hAnsi="Times New Roman" w:cs="Times New Roman"/>
-          <w:color w:val="auto"/>
-          <w:lang w:eastAsia="pt-BR"/>
-        </w:rPr>
-      </w:pPr>
-      <w:r>
-        <w:rPr>
-          <w:rFonts w:ascii="Times New Roman" w:eastAsia="Times New Roman" w:hAnsi="Times New Roman" w:cs="Times New Roman"/>
-          <w:color w:val="auto"/>
-          <w:lang w:eastAsia="pt-BR"/>
-        </w:rPr>
-        <w:pict w14:anchorId="59B87A83">
-          <v:rect id="_x0000_i1027" style="width:0;height:1.5pt" o:hralign="center" o:hrstd="t" o:hr="t" fillcolor="#a0a0a0" stroked="f"/>
+          <w:rFonts w:ascii="Times New Roman" w:hAnsi="Times New Roman" w:eastAsia="Times New Roman" w:cs="Times New Roman"/>
+          <w:color w:val="auto"/>
+          <w:lang w:eastAsia="pt-BR"/>
+        </w:rPr>
+      </w:pPr>
+      <w:r>
+        <w:rPr>
+          <w:rFonts w:ascii="Times New Roman" w:hAnsi="Times New Roman" w:eastAsia="Times New Roman" w:cs="Times New Roman"/>
+          <w:color w:val="auto"/>
+          <w:lang w:eastAsia="pt-BR"/>
+        </w:rPr>
+        <w:pict w14:anchorId="50F502C6">
+          <v:rect id="_x0000_i1026" style="width:0;height:1.5pt" o:hr="t" o:hrstd="t" o:hralign="center" fillcolor="#a0a0a0" stroked="f"/>
         </w:pict>
       </w:r>
     </w:p>
-    <w:p>
+    <w:p xmlns:wp14="http://schemas.microsoft.com/office/word/2010/wordml" wp14:textId="77777777">
       <w:pPr>
         <w:spacing w:before="100" w:beforeAutospacing="1" w:after="100" w:afterAutospacing="1"/>
         <w:ind w:firstLine="0"/>
         <w:jc w:val="left"/>
         <w:outlineLvl w:val="2"/>
         <w:rPr>
-          <w:rFonts w:ascii="Times New Roman" w:eastAsia="Times New Roman" w:hAnsi="Times New Roman" w:cs="Times New Roman"/>
+          <w:rFonts w:ascii="Times New Roman" w:hAnsi="Times New Roman" w:eastAsia="Times New Roman" w:cs="Times New Roman"/>
           <w:b/>
           <w:bCs/>
           <w:color w:val="auto"/>
@@ -519,7 +508,7 @@
       </w:pPr>
       <w:r>
         <w:rPr>
-          <w:rFonts w:ascii="Times New Roman" w:eastAsia="Times New Roman" w:hAnsi="Times New Roman" w:cs="Times New Roman"/>
+          <w:rFonts w:ascii="Times New Roman" w:hAnsi="Times New Roman" w:eastAsia="Times New Roman" w:cs="Times New Roman"/>
           <w:b/>
           <w:bCs/>
           <w:color w:val="auto"/>
@@ -530,34 +519,34 @@
         <w:t>2️ Objetivos do Exercício</w:t>
       </w:r>
     </w:p>
-    <w:p>
+    <w:p xmlns:wp14="http://schemas.microsoft.com/office/word/2010/wordml" wp14:textId="77777777">
       <w:pPr>
         <w:spacing w:before="100" w:beforeAutospacing="1" w:after="100" w:afterAutospacing="1"/>
         <w:ind w:firstLine="0"/>
         <w:jc w:val="left"/>
         <w:rPr>
-          <w:rFonts w:ascii="Times New Roman" w:eastAsia="Times New Roman" w:hAnsi="Times New Roman" w:cs="Times New Roman"/>
-          <w:color w:val="auto"/>
-          <w:lang w:eastAsia="pt-BR"/>
-        </w:rPr>
-      </w:pPr>
-      <w:r>
-        <w:rPr>
-          <w:rFonts w:ascii="Times New Roman" w:eastAsia="Times New Roman" w:hAnsi="Times New Roman" w:cs="Times New Roman"/>
+          <w:rFonts w:ascii="Times New Roman" w:hAnsi="Times New Roman" w:eastAsia="Times New Roman" w:cs="Times New Roman"/>
+          <w:color w:val="auto"/>
+          <w:lang w:eastAsia="pt-BR"/>
+        </w:rPr>
+      </w:pPr>
+      <w:r>
+        <w:rPr>
+          <w:rFonts w:ascii="Times New Roman" w:hAnsi="Times New Roman" w:eastAsia="Times New Roman" w:cs="Times New Roman"/>
           <w:color w:val="auto"/>
           <w:lang w:eastAsia="pt-BR"/>
         </w:rPr>
         <w:t>Os alunos devem:</w:t>
       </w:r>
     </w:p>
-    <w:p>
+    <w:p xmlns:wp14="http://schemas.microsoft.com/office/word/2010/wordml" wp14:textId="77777777">
       <w:pPr>
         <w:spacing w:before="100" w:beforeAutospacing="1" w:after="100" w:afterAutospacing="1"/>
         <w:ind w:firstLine="0"/>
         <w:jc w:val="left"/>
         <w:outlineLvl w:val="3"/>
         <w:rPr>
-          <w:rFonts w:ascii="Times New Roman" w:eastAsia="Times New Roman" w:hAnsi="Times New Roman" w:cs="Times New Roman"/>
+          <w:rFonts w:ascii="Times New Roman" w:hAnsi="Times New Roman" w:eastAsia="Times New Roman" w:cs="Times New Roman"/>
           <w:b/>
           <w:bCs/>
           <w:color w:val="auto"/>
@@ -566,7 +555,7 @@
       </w:pPr>
       <w:r>
         <w:rPr>
-          <w:rFonts w:ascii="Times New Roman" w:eastAsia="Times New Roman" w:hAnsi="Times New Roman" w:cs="Times New Roman"/>
+          <w:rFonts w:ascii="Times New Roman" w:hAnsi="Times New Roman" w:eastAsia="Times New Roman" w:cs="Times New Roman"/>
           <w:b/>
           <w:bCs/>
           <w:color w:val="auto"/>
@@ -575,7 +564,7 @@
         <w:t>A. Carregar e explorar os dados</w:t>
       </w:r>
     </w:p>
-    <w:p>
+    <w:p xmlns:wp14="http://schemas.microsoft.com/office/word/2010/wordml" wp14:textId="77777777">
       <w:pPr>
         <w:numPr>
           <w:ilvl w:val="0"/>
@@ -584,14 +573,14 @@
         <w:spacing w:before="100" w:beforeAutospacing="1" w:after="100" w:afterAutospacing="1"/>
         <w:jc w:val="left"/>
         <w:rPr>
-          <w:rFonts w:ascii="Times New Roman" w:eastAsia="Times New Roman" w:hAnsi="Times New Roman" w:cs="Times New Roman"/>
-          <w:color w:val="auto"/>
-          <w:lang w:eastAsia="pt-BR"/>
-        </w:rPr>
-      </w:pPr>
-      <w:r>
-        <w:rPr>
-          <w:rFonts w:ascii="Times New Roman" w:eastAsia="Times New Roman" w:hAnsi="Times New Roman" w:cs="Times New Roman"/>
+          <w:rFonts w:ascii="Times New Roman" w:hAnsi="Times New Roman" w:eastAsia="Times New Roman" w:cs="Times New Roman"/>
+          <w:color w:val="auto"/>
+          <w:lang w:eastAsia="pt-BR"/>
+        </w:rPr>
+      </w:pPr>
+      <w:r>
+        <w:rPr>
+          <w:rFonts w:ascii="Times New Roman" w:hAnsi="Times New Roman" w:eastAsia="Times New Roman" w:cs="Times New Roman"/>
           <w:color w:val="auto"/>
           <w:lang w:eastAsia="pt-BR"/>
         </w:rPr>
@@ -599,7 +588,7 @@
       </w:r>
       <w:r>
         <w:rPr>
-          <w:rFonts w:ascii="Times New Roman" w:eastAsia="Times New Roman" w:hAnsi="Times New Roman" w:cs="Times New Roman"/>
+          <w:rFonts w:ascii="Times New Roman" w:hAnsi="Times New Roman" w:eastAsia="Times New Roman" w:cs="Times New Roman"/>
           <w:b/>
           <w:bCs/>
           <w:color w:val="auto"/>
@@ -609,14 +598,14 @@
       </w:r>
       <w:r>
         <w:rPr>
-          <w:rFonts w:ascii="Times New Roman" w:eastAsia="Times New Roman" w:hAnsi="Times New Roman" w:cs="Times New Roman"/>
+          <w:rFonts w:ascii="Times New Roman" w:hAnsi="Times New Roman" w:eastAsia="Times New Roman" w:cs="Times New Roman"/>
           <w:color w:val="auto"/>
           <w:lang w:eastAsia="pt-BR"/>
         </w:rPr>
         <w:t>.</w:t>
       </w:r>
     </w:p>
-    <w:p>
+    <w:p xmlns:wp14="http://schemas.microsoft.com/office/word/2010/wordml" wp14:textId="77777777">
       <w:pPr>
         <w:numPr>
           <w:ilvl w:val="0"/>
@@ -625,14 +614,14 @@
         <w:spacing w:before="100" w:beforeAutospacing="1" w:after="100" w:afterAutospacing="1"/>
         <w:jc w:val="left"/>
         <w:rPr>
-          <w:rFonts w:ascii="Times New Roman" w:eastAsia="Times New Roman" w:hAnsi="Times New Roman" w:cs="Times New Roman"/>
-          <w:color w:val="auto"/>
-          <w:lang w:eastAsia="pt-BR"/>
-        </w:rPr>
-      </w:pPr>
-      <w:r>
-        <w:rPr>
-          <w:rFonts w:ascii="Times New Roman" w:eastAsia="Times New Roman" w:hAnsi="Times New Roman" w:cs="Times New Roman"/>
+          <w:rFonts w:ascii="Times New Roman" w:hAnsi="Times New Roman" w:eastAsia="Times New Roman" w:cs="Times New Roman"/>
+          <w:color w:val="auto"/>
+          <w:lang w:eastAsia="pt-BR"/>
+        </w:rPr>
+      </w:pPr>
+      <w:r>
+        <w:rPr>
+          <w:rFonts w:ascii="Times New Roman" w:hAnsi="Times New Roman" w:eastAsia="Times New Roman" w:cs="Times New Roman"/>
           <w:color w:val="auto"/>
           <w:lang w:eastAsia="pt-BR"/>
         </w:rPr>
@@ -640,54 +629,23 @@
       </w:r>
       <w:r>
         <w:rPr>
-          <w:rFonts w:ascii="Courier New" w:eastAsia="Times New Roman" w:hAnsi="Courier New" w:cs="Courier New"/>
+          <w:rFonts w:ascii="Courier New" w:hAnsi="Courier New" w:eastAsia="Times New Roman" w:cs="Courier New"/>
           <w:color w:val="auto"/>
           <w:sz w:val="20"/>
           <w:lang w:eastAsia="pt-BR"/>
         </w:rPr>
-        <w:t>.</w:t>
-      </w:r>
-      <w:proofErr w:type="spellStart"/>
-      <w:proofErr w:type="gramStart"/>
-      <w:r>
-        <w:rPr>
-          <w:rFonts w:ascii="Courier New" w:eastAsia="Times New Roman" w:hAnsi="Courier New" w:cs="Courier New"/>
-          <w:color w:val="auto"/>
-          <w:sz w:val="20"/>
-          <w:lang w:eastAsia="pt-BR"/>
-        </w:rPr>
-        <w:t>info</w:t>
-      </w:r>
-      <w:proofErr w:type="spellEnd"/>
-      <w:r>
-        <w:rPr>
-          <w:rFonts w:ascii="Courier New" w:eastAsia="Times New Roman" w:hAnsi="Courier New" w:cs="Courier New"/>
-          <w:color w:val="auto"/>
-          <w:sz w:val="20"/>
-          <w:lang w:eastAsia="pt-BR"/>
-        </w:rPr>
-        <w:t>(</w:t>
-      </w:r>
-      <w:proofErr w:type="gramEnd"/>
-      <w:r>
-        <w:rPr>
-          <w:rFonts w:ascii="Courier New" w:eastAsia="Times New Roman" w:hAnsi="Courier New" w:cs="Courier New"/>
-          <w:color w:val="auto"/>
-          <w:sz w:val="20"/>
-          <w:lang w:eastAsia="pt-BR"/>
-        </w:rPr>
-        <w:t>)</w:t>
-      </w:r>
-      <w:r>
-        <w:rPr>
-          <w:rFonts w:ascii="Times New Roman" w:eastAsia="Times New Roman" w:hAnsi="Times New Roman" w:cs="Times New Roman"/>
+        <w:t>.info()</w:t>
+      </w:r>
+      <w:r>
+        <w:rPr>
+          <w:rFonts w:ascii="Times New Roman" w:hAnsi="Times New Roman" w:eastAsia="Times New Roman" w:cs="Times New Roman"/>
           <w:color w:val="auto"/>
           <w:lang w:eastAsia="pt-BR"/>
         </w:rPr>
         <w:t>).</w:t>
       </w:r>
     </w:p>
-    <w:p>
+    <w:p xmlns:wp14="http://schemas.microsoft.com/office/word/2010/wordml" wp14:textId="77777777">
       <w:pPr>
         <w:numPr>
           <w:ilvl w:val="0"/>
@@ -696,68 +654,38 @@
         <w:spacing w:before="100" w:beforeAutospacing="1" w:after="100" w:afterAutospacing="1"/>
         <w:jc w:val="left"/>
         <w:rPr>
-          <w:rFonts w:ascii="Times New Roman" w:eastAsia="Times New Roman" w:hAnsi="Times New Roman" w:cs="Times New Roman"/>
-          <w:color w:val="auto"/>
-          <w:lang w:eastAsia="pt-BR"/>
-        </w:rPr>
-      </w:pPr>
-      <w:r>
-        <w:rPr>
-          <w:rFonts w:ascii="Times New Roman" w:eastAsia="Times New Roman" w:hAnsi="Times New Roman" w:cs="Times New Roman"/>
-          <w:color w:val="auto"/>
-          <w:lang w:eastAsia="pt-BR"/>
-        </w:rPr>
-        <w:t xml:space="preserve">Exibir as 5 primeiras linhas </w:t>
-      </w:r>
-      <w:proofErr w:type="gramStart"/>
-      <w:r>
-        <w:rPr>
-          <w:rFonts w:ascii="Times New Roman" w:eastAsia="Times New Roman" w:hAnsi="Times New Roman" w:cs="Times New Roman"/>
-          <w:color w:val="auto"/>
-          <w:lang w:eastAsia="pt-BR"/>
-        </w:rPr>
-        <w:t>(</w:t>
-      </w:r>
-      <w:r>
-        <w:rPr>
-          <w:rFonts w:ascii="Courier New" w:eastAsia="Times New Roman" w:hAnsi="Courier New" w:cs="Courier New"/>
+          <w:rFonts w:ascii="Times New Roman" w:hAnsi="Times New Roman" w:eastAsia="Times New Roman" w:cs="Times New Roman"/>
+          <w:color w:val="auto"/>
+          <w:lang w:eastAsia="pt-BR"/>
+        </w:rPr>
+      </w:pPr>
+      <w:r>
+        <w:rPr>
+          <w:rFonts w:ascii="Times New Roman" w:hAnsi="Times New Roman" w:eastAsia="Times New Roman" w:cs="Times New Roman"/>
+          <w:color w:val="auto"/>
+          <w:lang w:eastAsia="pt-BR"/>
+        </w:rPr>
+        <w:t>Exibir as 5 primeiras linhas (</w:t>
+      </w:r>
+      <w:r>
+        <w:rPr>
+          <w:rFonts w:ascii="Courier New" w:hAnsi="Courier New" w:eastAsia="Times New Roman" w:cs="Courier New"/>
           <w:color w:val="auto"/>
           <w:sz w:val="20"/>
           <w:lang w:eastAsia="pt-BR"/>
         </w:rPr>
-        <w:t>.</w:t>
-      </w:r>
-      <w:proofErr w:type="spellStart"/>
-      <w:r>
-        <w:rPr>
-          <w:rFonts w:ascii="Courier New" w:eastAsia="Times New Roman" w:hAnsi="Courier New" w:cs="Courier New"/>
-          <w:color w:val="auto"/>
-          <w:sz w:val="20"/>
-          <w:lang w:eastAsia="pt-BR"/>
-        </w:rPr>
-        <w:t>head</w:t>
-      </w:r>
-      <w:proofErr w:type="spellEnd"/>
-      <w:proofErr w:type="gramEnd"/>
-      <w:r>
-        <w:rPr>
-          <w:rFonts w:ascii="Courier New" w:eastAsia="Times New Roman" w:hAnsi="Courier New" w:cs="Courier New"/>
-          <w:color w:val="auto"/>
-          <w:sz w:val="20"/>
-          <w:lang w:eastAsia="pt-BR"/>
-        </w:rPr>
-        <w:t>()</w:t>
-      </w:r>
-      <w:r>
-        <w:rPr>
-          <w:rFonts w:ascii="Times New Roman" w:eastAsia="Times New Roman" w:hAnsi="Times New Roman" w:cs="Times New Roman"/>
+        <w:t>.head()</w:t>
+      </w:r>
+      <w:r>
+        <w:rPr>
+          <w:rFonts w:ascii="Times New Roman" w:hAnsi="Times New Roman" w:eastAsia="Times New Roman" w:cs="Times New Roman"/>
           <w:color w:val="auto"/>
           <w:lang w:eastAsia="pt-BR"/>
         </w:rPr>
         <w:t>).</w:t>
       </w:r>
     </w:p>
-    <w:p>
+    <w:p xmlns:wp14="http://schemas.microsoft.com/office/word/2010/wordml" wp14:textId="77777777">
       <w:pPr>
         <w:numPr>
           <w:ilvl w:val="0"/>
@@ -766,28 +694,28 @@
         <w:spacing w:before="100" w:beforeAutospacing="1" w:after="100" w:afterAutospacing="1"/>
         <w:jc w:val="left"/>
         <w:rPr>
-          <w:rFonts w:ascii="Times New Roman" w:eastAsia="Times New Roman" w:hAnsi="Times New Roman" w:cs="Times New Roman"/>
-          <w:color w:val="auto"/>
-          <w:lang w:eastAsia="pt-BR"/>
-        </w:rPr>
-      </w:pPr>
-      <w:r>
-        <w:rPr>
-          <w:rFonts w:ascii="Times New Roman" w:eastAsia="Times New Roman" w:hAnsi="Times New Roman" w:cs="Times New Roman"/>
+          <w:rFonts w:ascii="Times New Roman" w:hAnsi="Times New Roman" w:eastAsia="Times New Roman" w:cs="Times New Roman"/>
+          <w:color w:val="auto"/>
+          <w:lang w:eastAsia="pt-BR"/>
+        </w:rPr>
+      </w:pPr>
+      <w:r>
+        <w:rPr>
+          <w:rFonts w:ascii="Times New Roman" w:hAnsi="Times New Roman" w:eastAsia="Times New Roman" w:cs="Times New Roman"/>
           <w:color w:val="auto"/>
           <w:lang w:eastAsia="pt-BR"/>
         </w:rPr>
         <w:t>Conferir se há valores nulos.</w:t>
       </w:r>
     </w:p>
-    <w:p>
+    <w:p xmlns:wp14="http://schemas.microsoft.com/office/word/2010/wordml" wp14:textId="77777777">
       <w:pPr>
         <w:spacing w:before="100" w:beforeAutospacing="1" w:after="100" w:afterAutospacing="1"/>
         <w:ind w:firstLine="0"/>
         <w:jc w:val="left"/>
         <w:outlineLvl w:val="3"/>
         <w:rPr>
-          <w:rFonts w:ascii="Times New Roman" w:eastAsia="Times New Roman" w:hAnsi="Times New Roman" w:cs="Times New Roman"/>
+          <w:rFonts w:ascii="Times New Roman" w:hAnsi="Times New Roman" w:eastAsia="Times New Roman" w:cs="Times New Roman"/>
           <w:b/>
           <w:bCs/>
           <w:color w:val="auto"/>
@@ -796,7 +724,7 @@
       </w:pPr>
       <w:r>
         <w:rPr>
-          <w:rFonts w:ascii="Times New Roman" w:eastAsia="Times New Roman" w:hAnsi="Times New Roman" w:cs="Times New Roman"/>
+          <w:rFonts w:ascii="Times New Roman" w:hAnsi="Times New Roman" w:eastAsia="Times New Roman" w:cs="Times New Roman"/>
           <w:b/>
           <w:bCs/>
           <w:color w:val="auto"/>
@@ -805,20 +733,20 @@
         <w:t>B. Estatísticas Descritivas</w:t>
       </w:r>
     </w:p>
-    <w:p>
+    <w:p xmlns:wp14="http://schemas.microsoft.com/office/word/2010/wordml" wp14:textId="77777777">
       <w:pPr>
         <w:spacing w:before="100" w:beforeAutospacing="1" w:after="100" w:afterAutospacing="1"/>
         <w:ind w:firstLine="0"/>
         <w:jc w:val="left"/>
         <w:rPr>
-          <w:rFonts w:ascii="Times New Roman" w:eastAsia="Times New Roman" w:hAnsi="Times New Roman" w:cs="Times New Roman"/>
-          <w:color w:val="auto"/>
-          <w:lang w:eastAsia="pt-BR"/>
-        </w:rPr>
-      </w:pPr>
-      <w:r>
-        <w:rPr>
-          <w:rFonts w:ascii="Times New Roman" w:eastAsia="Times New Roman" w:hAnsi="Times New Roman" w:cs="Times New Roman"/>
+          <w:rFonts w:ascii="Times New Roman" w:hAnsi="Times New Roman" w:eastAsia="Times New Roman" w:cs="Times New Roman"/>
+          <w:color w:val="auto"/>
+          <w:lang w:eastAsia="pt-BR"/>
+        </w:rPr>
+      </w:pPr>
+      <w:r>
+        <w:rPr>
+          <w:rFonts w:ascii="Times New Roman" w:hAnsi="Times New Roman" w:eastAsia="Times New Roman" w:cs="Times New Roman"/>
           <w:color w:val="auto"/>
           <w:lang w:eastAsia="pt-BR"/>
         </w:rPr>
@@ -826,7 +754,7 @@
       </w:r>
       <w:r>
         <w:rPr>
-          <w:rFonts w:ascii="Times New Roman" w:eastAsia="Times New Roman" w:hAnsi="Times New Roman" w:cs="Times New Roman"/>
+          <w:rFonts w:ascii="Times New Roman" w:hAnsi="Times New Roman" w:eastAsia="Times New Roman" w:cs="Times New Roman"/>
           <w:b/>
           <w:bCs/>
           <w:color w:val="auto"/>
@@ -836,16 +764,15 @@
       </w:r>
       <w:r>
         <w:rPr>
-          <w:rFonts w:ascii="Times New Roman" w:eastAsia="Times New Roman" w:hAnsi="Times New Roman" w:cs="Times New Roman"/>
+          <w:rFonts w:ascii="Times New Roman" w:hAnsi="Times New Roman" w:eastAsia="Times New Roman" w:cs="Times New Roman"/>
           <w:color w:val="auto"/>
           <w:lang w:eastAsia="pt-BR"/>
         </w:rPr>
         <w:t xml:space="preserve"> e </w:t>
       </w:r>
-      <w:proofErr w:type="spellStart"/>
-      <w:r>
-        <w:rPr>
-          <w:rFonts w:ascii="Times New Roman" w:eastAsia="Times New Roman" w:hAnsi="Times New Roman" w:cs="Times New Roman"/>
+      <w:r>
+        <w:rPr>
+          <w:rFonts w:ascii="Times New Roman" w:hAnsi="Times New Roman" w:eastAsia="Times New Roman" w:cs="Times New Roman"/>
           <w:b/>
           <w:bCs/>
           <w:color w:val="auto"/>
@@ -853,17 +780,16 @@
         </w:rPr>
         <w:t>numpy</w:t>
       </w:r>
-      <w:proofErr w:type="spellEnd"/>
-      <w:r>
-        <w:rPr>
-          <w:rFonts w:ascii="Times New Roman" w:eastAsia="Times New Roman" w:hAnsi="Times New Roman" w:cs="Times New Roman"/>
+      <w:r>
+        <w:rPr>
+          <w:rFonts w:ascii="Times New Roman" w:hAnsi="Times New Roman" w:eastAsia="Times New Roman" w:cs="Times New Roman"/>
           <w:color w:val="auto"/>
           <w:lang w:eastAsia="pt-BR"/>
         </w:rPr>
         <w:t>:</w:t>
       </w:r>
     </w:p>
-    <w:p>
+    <w:p xmlns:wp14="http://schemas.microsoft.com/office/word/2010/wordml" wp14:textId="77777777">
       <w:pPr>
         <w:numPr>
           <w:ilvl w:val="0"/>
@@ -872,21 +798,21 @@
         <w:spacing w:before="100" w:beforeAutospacing="1" w:after="100" w:afterAutospacing="1"/>
         <w:jc w:val="left"/>
         <w:rPr>
-          <w:rFonts w:ascii="Times New Roman" w:eastAsia="Times New Roman" w:hAnsi="Times New Roman" w:cs="Times New Roman"/>
-          <w:color w:val="auto"/>
-          <w:lang w:eastAsia="pt-BR"/>
-        </w:rPr>
-      </w:pPr>
-      <w:r>
-        <w:rPr>
-          <w:rFonts w:ascii="Times New Roman" w:eastAsia="Times New Roman" w:hAnsi="Times New Roman" w:cs="Times New Roman"/>
+          <w:rFonts w:ascii="Times New Roman" w:hAnsi="Times New Roman" w:eastAsia="Times New Roman" w:cs="Times New Roman"/>
+          <w:color w:val="auto"/>
+          <w:lang w:eastAsia="pt-BR"/>
+        </w:rPr>
+      </w:pPr>
+      <w:r>
+        <w:rPr>
+          <w:rFonts w:ascii="Times New Roman" w:hAnsi="Times New Roman" w:eastAsia="Times New Roman" w:cs="Times New Roman"/>
           <w:color w:val="auto"/>
           <w:lang w:eastAsia="pt-BR"/>
         </w:rPr>
         <w:t>Média, mediana, desvio-padrão e variância de:</w:t>
       </w:r>
     </w:p>
-    <w:p>
+    <w:p xmlns:wp14="http://schemas.microsoft.com/office/word/2010/wordml" wp14:textId="77777777">
       <w:pPr>
         <w:numPr>
           <w:ilvl w:val="1"/>
@@ -895,14 +821,14 @@
         <w:spacing w:before="100" w:beforeAutospacing="1" w:after="100" w:afterAutospacing="1"/>
         <w:jc w:val="left"/>
         <w:rPr>
-          <w:rFonts w:ascii="Times New Roman" w:eastAsia="Times New Roman" w:hAnsi="Times New Roman" w:cs="Times New Roman"/>
-          <w:color w:val="auto"/>
-          <w:lang w:eastAsia="pt-BR"/>
-        </w:rPr>
-      </w:pPr>
-      <w:r>
-        <w:rPr>
-          <w:rFonts w:ascii="Courier New" w:eastAsia="Times New Roman" w:hAnsi="Courier New" w:cs="Courier New"/>
+          <w:rFonts w:ascii="Times New Roman" w:hAnsi="Times New Roman" w:eastAsia="Times New Roman" w:cs="Times New Roman"/>
+          <w:color w:val="auto"/>
+          <w:lang w:eastAsia="pt-BR"/>
+        </w:rPr>
+      </w:pPr>
+      <w:r>
+        <w:rPr>
+          <w:rFonts w:ascii="Courier New" w:hAnsi="Courier New" w:eastAsia="Times New Roman" w:cs="Courier New"/>
           <w:color w:val="auto"/>
           <w:sz w:val="20"/>
           <w:lang w:eastAsia="pt-BR"/>
@@ -910,7 +836,7 @@
         <w:t>Passageiros</w:t>
       </w:r>
     </w:p>
-    <w:p>
+    <w:p xmlns:wp14="http://schemas.microsoft.com/office/word/2010/wordml" wp14:textId="77777777">
       <w:pPr>
         <w:numPr>
           <w:ilvl w:val="1"/>
@@ -919,14 +845,14 @@
         <w:spacing w:before="100" w:beforeAutospacing="1" w:after="100" w:afterAutospacing="1"/>
         <w:jc w:val="left"/>
         <w:rPr>
-          <w:rFonts w:ascii="Times New Roman" w:eastAsia="Times New Roman" w:hAnsi="Times New Roman" w:cs="Times New Roman"/>
-          <w:color w:val="auto"/>
-          <w:lang w:eastAsia="pt-BR"/>
-        </w:rPr>
-      </w:pPr>
-      <w:r>
-        <w:rPr>
-          <w:rFonts w:ascii="Courier New" w:eastAsia="Times New Roman" w:hAnsi="Courier New" w:cs="Courier New"/>
+          <w:rFonts w:ascii="Times New Roman" w:hAnsi="Times New Roman" w:eastAsia="Times New Roman" w:cs="Times New Roman"/>
+          <w:color w:val="auto"/>
+          <w:lang w:eastAsia="pt-BR"/>
+        </w:rPr>
+      </w:pPr>
+      <w:r>
+        <w:rPr>
+          <w:rFonts w:ascii="Courier New" w:hAnsi="Courier New" w:eastAsia="Times New Roman" w:cs="Courier New"/>
           <w:color w:val="auto"/>
           <w:sz w:val="20"/>
           <w:lang w:eastAsia="pt-BR"/>
@@ -934,7 +860,7 @@
         <w:t>Distância (km)</w:t>
       </w:r>
     </w:p>
-    <w:p>
+    <w:p xmlns:wp14="http://schemas.microsoft.com/office/word/2010/wordml" wp14:textId="77777777">
       <w:pPr>
         <w:numPr>
           <w:ilvl w:val="1"/>
@@ -943,14 +869,14 @@
         <w:spacing w:before="100" w:beforeAutospacing="1" w:after="100" w:afterAutospacing="1"/>
         <w:jc w:val="left"/>
         <w:rPr>
-          <w:rFonts w:ascii="Times New Roman" w:eastAsia="Times New Roman" w:hAnsi="Times New Roman" w:cs="Times New Roman"/>
-          <w:color w:val="auto"/>
-          <w:lang w:eastAsia="pt-BR"/>
-        </w:rPr>
-      </w:pPr>
-      <w:r>
-        <w:rPr>
-          <w:rFonts w:ascii="Courier New" w:eastAsia="Times New Roman" w:hAnsi="Courier New" w:cs="Courier New"/>
+          <w:rFonts w:ascii="Times New Roman" w:hAnsi="Times New Roman" w:eastAsia="Times New Roman" w:cs="Times New Roman"/>
+          <w:color w:val="auto"/>
+          <w:lang w:eastAsia="pt-BR"/>
+        </w:rPr>
+      </w:pPr>
+      <w:r>
+        <w:rPr>
+          <w:rFonts w:ascii="Courier New" w:hAnsi="Courier New" w:eastAsia="Times New Roman" w:cs="Courier New"/>
           <w:color w:val="auto"/>
           <w:sz w:val="20"/>
           <w:lang w:eastAsia="pt-BR"/>
@@ -958,7 +884,7 @@
         <w:t>Ocupação (%)</w:t>
       </w:r>
     </w:p>
-    <w:p>
+    <w:p xmlns:wp14="http://schemas.microsoft.com/office/word/2010/wordml" wp14:textId="77777777">
       <w:pPr>
         <w:numPr>
           <w:ilvl w:val="1"/>
@@ -967,14 +893,14 @@
         <w:spacing w:before="100" w:beforeAutospacing="1" w:after="100" w:afterAutospacing="1"/>
         <w:jc w:val="left"/>
         <w:rPr>
-          <w:rFonts w:ascii="Times New Roman" w:eastAsia="Times New Roman" w:hAnsi="Times New Roman" w:cs="Times New Roman"/>
-          <w:color w:val="auto"/>
-          <w:lang w:eastAsia="pt-BR"/>
-        </w:rPr>
-      </w:pPr>
-      <w:r>
-        <w:rPr>
-          <w:rFonts w:ascii="Courier New" w:eastAsia="Times New Roman" w:hAnsi="Courier New" w:cs="Courier New"/>
+          <w:rFonts w:ascii="Times New Roman" w:hAnsi="Times New Roman" w:eastAsia="Times New Roman" w:cs="Times New Roman"/>
+          <w:color w:val="auto"/>
+          <w:lang w:eastAsia="pt-BR"/>
+        </w:rPr>
+      </w:pPr>
+      <w:r>
+        <w:rPr>
+          <w:rFonts w:ascii="Courier New" w:hAnsi="Courier New" w:eastAsia="Times New Roman" w:cs="Courier New"/>
           <w:color w:val="auto"/>
           <w:sz w:val="20"/>
           <w:lang w:eastAsia="pt-BR"/>
@@ -982,7 +908,7 @@
         <w:t>Receita (R$)</w:t>
       </w:r>
     </w:p>
-    <w:p>
+    <w:p xmlns:wp14="http://schemas.microsoft.com/office/word/2010/wordml" wp14:textId="77777777">
       <w:pPr>
         <w:numPr>
           <w:ilvl w:val="0"/>
@@ -991,14 +917,14 @@
         <w:spacing w:before="100" w:beforeAutospacing="1" w:after="100" w:afterAutospacing="1"/>
         <w:jc w:val="left"/>
         <w:rPr>
-          <w:rFonts w:ascii="Times New Roman" w:eastAsia="Times New Roman" w:hAnsi="Times New Roman" w:cs="Times New Roman"/>
-          <w:color w:val="auto"/>
-          <w:lang w:eastAsia="pt-BR"/>
-        </w:rPr>
-      </w:pPr>
-      <w:r>
-        <w:rPr>
-          <w:rFonts w:ascii="Times New Roman" w:eastAsia="Times New Roman" w:hAnsi="Times New Roman" w:cs="Times New Roman"/>
+          <w:rFonts w:ascii="Times New Roman" w:hAnsi="Times New Roman" w:eastAsia="Times New Roman" w:cs="Times New Roman"/>
+          <w:color w:val="auto"/>
+          <w:lang w:eastAsia="pt-BR"/>
+        </w:rPr>
+      </w:pPr>
+      <w:r>
+        <w:rPr>
+          <w:rFonts w:ascii="Times New Roman" w:hAnsi="Times New Roman" w:eastAsia="Times New Roman" w:cs="Times New Roman"/>
           <w:color w:val="auto"/>
           <w:lang w:eastAsia="pt-BR"/>
         </w:rPr>
@@ -1006,7 +932,7 @@
       </w:r>
       <w:r>
         <w:rPr>
-          <w:rFonts w:ascii="Times New Roman" w:eastAsia="Times New Roman" w:hAnsi="Times New Roman" w:cs="Times New Roman"/>
+          <w:rFonts w:ascii="Times New Roman" w:hAnsi="Times New Roman" w:eastAsia="Times New Roman" w:cs="Times New Roman"/>
           <w:b/>
           <w:bCs/>
           <w:color w:val="auto"/>
@@ -1016,14 +942,14 @@
       </w:r>
       <w:r>
         <w:rPr>
-          <w:rFonts w:ascii="Times New Roman" w:eastAsia="Times New Roman" w:hAnsi="Times New Roman" w:cs="Times New Roman"/>
+          <w:rFonts w:ascii="Times New Roman" w:hAnsi="Times New Roman" w:eastAsia="Times New Roman" w:cs="Times New Roman"/>
           <w:color w:val="auto"/>
           <w:lang w:eastAsia="pt-BR"/>
         </w:rPr>
         <w:t xml:space="preserve"> da receita.</w:t>
       </w:r>
     </w:p>
-    <w:p>
+    <w:p xmlns:wp14="http://schemas.microsoft.com/office/word/2010/wordml" wp14:textId="77777777">
       <w:pPr>
         <w:numPr>
           <w:ilvl w:val="0"/>
@@ -1032,14 +958,14 @@
         <w:spacing w:before="100" w:beforeAutospacing="1" w:after="100" w:afterAutospacing="1"/>
         <w:jc w:val="left"/>
         <w:rPr>
-          <w:rFonts w:ascii="Times New Roman" w:eastAsia="Times New Roman" w:hAnsi="Times New Roman" w:cs="Times New Roman"/>
-          <w:color w:val="auto"/>
-          <w:lang w:eastAsia="pt-BR"/>
-        </w:rPr>
-      </w:pPr>
-      <w:r>
-        <w:rPr>
-          <w:rFonts w:ascii="Times New Roman" w:eastAsia="Times New Roman" w:hAnsi="Times New Roman" w:cs="Times New Roman"/>
+          <w:rFonts w:ascii="Times New Roman" w:hAnsi="Times New Roman" w:eastAsia="Times New Roman" w:cs="Times New Roman"/>
+          <w:color w:val="auto"/>
+          <w:lang w:eastAsia="pt-BR"/>
+        </w:rPr>
+      </w:pPr>
+      <w:r>
+        <w:rPr>
+          <w:rFonts w:ascii="Times New Roman" w:hAnsi="Times New Roman" w:eastAsia="Times New Roman" w:cs="Times New Roman"/>
           <w:color w:val="auto"/>
           <w:lang w:eastAsia="pt-BR"/>
         </w:rPr>
@@ -1047,7 +973,7 @@
       </w:r>
       <w:r>
         <w:rPr>
-          <w:rFonts w:ascii="Times New Roman" w:eastAsia="Times New Roman" w:hAnsi="Times New Roman" w:cs="Times New Roman"/>
+          <w:rFonts w:ascii="Times New Roman" w:hAnsi="Times New Roman" w:eastAsia="Times New Roman" w:cs="Times New Roman"/>
           <w:b/>
           <w:bCs/>
           <w:color w:val="auto"/>
@@ -1057,14 +983,14 @@
       </w:r>
       <w:r>
         <w:rPr>
-          <w:rFonts w:ascii="Times New Roman" w:eastAsia="Times New Roman" w:hAnsi="Times New Roman" w:cs="Times New Roman"/>
+          <w:rFonts w:ascii="Times New Roman" w:hAnsi="Times New Roman" w:eastAsia="Times New Roman" w:cs="Times New Roman"/>
           <w:color w:val="auto"/>
           <w:lang w:eastAsia="pt-BR"/>
         </w:rPr>
         <w:t xml:space="preserve"> e com maior número de passageiros.</w:t>
       </w:r>
     </w:p>
-    <w:p>
+    <w:p xmlns:wp14="http://schemas.microsoft.com/office/word/2010/wordml" wp14:textId="77777777">
       <w:pPr>
         <w:numPr>
           <w:ilvl w:val="0"/>
@@ -1073,21 +999,21 @@
         <w:spacing w:before="100" w:beforeAutospacing="1" w:after="100" w:afterAutospacing="1"/>
         <w:jc w:val="left"/>
         <w:rPr>
-          <w:rFonts w:ascii="Times New Roman" w:eastAsia="Times New Roman" w:hAnsi="Times New Roman" w:cs="Times New Roman"/>
-          <w:color w:val="auto"/>
-          <w:lang w:eastAsia="pt-BR"/>
-        </w:rPr>
-      </w:pPr>
-      <w:r>
-        <w:rPr>
-          <w:rFonts w:ascii="Times New Roman" w:eastAsia="Times New Roman" w:hAnsi="Times New Roman" w:cs="Times New Roman"/>
+          <w:rFonts w:ascii="Times New Roman" w:hAnsi="Times New Roman" w:eastAsia="Times New Roman" w:cs="Times New Roman"/>
+          <w:color w:val="auto"/>
+          <w:lang w:eastAsia="pt-BR"/>
+        </w:rPr>
+      </w:pPr>
+      <w:r>
+        <w:rPr>
+          <w:rFonts w:ascii="Times New Roman" w:hAnsi="Times New Roman" w:eastAsia="Times New Roman" w:cs="Times New Roman"/>
           <w:color w:val="auto"/>
           <w:lang w:eastAsia="pt-BR"/>
         </w:rPr>
         <w:t>Contagem de voos por companhia.</w:t>
       </w:r>
     </w:p>
-    <w:p>
+    <w:p xmlns:wp14="http://schemas.microsoft.com/office/word/2010/wordml" wp14:textId="77777777">
       <w:pPr>
         <w:numPr>
           <w:ilvl w:val="0"/>
@@ -1096,14 +1022,14 @@
         <w:spacing w:before="100" w:beforeAutospacing="1" w:after="100" w:afterAutospacing="1"/>
         <w:jc w:val="left"/>
         <w:rPr>
-          <w:rFonts w:ascii="Times New Roman" w:eastAsia="Times New Roman" w:hAnsi="Times New Roman" w:cs="Times New Roman"/>
-          <w:color w:val="auto"/>
-          <w:lang w:eastAsia="pt-BR"/>
-        </w:rPr>
-      </w:pPr>
-      <w:r>
-        <w:rPr>
-          <w:rFonts w:ascii="Times New Roman" w:eastAsia="Times New Roman" w:hAnsi="Times New Roman" w:cs="Times New Roman"/>
+          <w:rFonts w:ascii="Times New Roman" w:hAnsi="Times New Roman" w:eastAsia="Times New Roman" w:cs="Times New Roman"/>
+          <w:color w:val="auto"/>
+          <w:lang w:eastAsia="pt-BR"/>
+        </w:rPr>
+      </w:pPr>
+      <w:r>
+        <w:rPr>
+          <w:rFonts w:ascii="Times New Roman" w:hAnsi="Times New Roman" w:eastAsia="Times New Roman" w:cs="Times New Roman"/>
           <w:color w:val="auto"/>
           <w:lang w:eastAsia="pt-BR"/>
         </w:rPr>
@@ -1111,7 +1037,7 @@
       </w:r>
       <w:r>
         <w:rPr>
-          <w:rFonts w:ascii="Times New Roman" w:eastAsia="Times New Roman" w:hAnsi="Times New Roman" w:cs="Times New Roman"/>
+          <w:rFonts w:ascii="Times New Roman" w:hAnsi="Times New Roman" w:eastAsia="Times New Roman" w:cs="Times New Roman"/>
           <w:b/>
           <w:bCs/>
           <w:color w:val="auto"/>
@@ -1121,7 +1047,7 @@
       </w:r>
       <w:r>
         <w:rPr>
-          <w:rFonts w:ascii="Times New Roman" w:eastAsia="Times New Roman" w:hAnsi="Times New Roman" w:cs="Times New Roman"/>
+          <w:rFonts w:ascii="Times New Roman" w:hAnsi="Times New Roman" w:eastAsia="Times New Roman" w:cs="Times New Roman"/>
           <w:color w:val="auto"/>
           <w:lang w:eastAsia="pt-BR"/>
         </w:rPr>
@@ -1129,7 +1055,7 @@
       </w:r>
       <w:r>
         <w:rPr>
-          <w:rFonts w:ascii="Times New Roman" w:eastAsia="Times New Roman" w:hAnsi="Times New Roman" w:cs="Times New Roman"/>
+          <w:rFonts w:ascii="Times New Roman" w:hAnsi="Times New Roman" w:eastAsia="Times New Roman" w:cs="Times New Roman"/>
           <w:b/>
           <w:bCs/>
           <w:color w:val="auto"/>
@@ -1139,52 +1065,49 @@
       </w:r>
       <w:r>
         <w:rPr>
-          <w:rFonts w:ascii="Times New Roman" w:eastAsia="Times New Roman" w:hAnsi="Times New Roman" w:cs="Times New Roman"/>
+          <w:rFonts w:ascii="Times New Roman" w:hAnsi="Times New Roman" w:eastAsia="Times New Roman" w:cs="Times New Roman"/>
           <w:color w:val="auto"/>
           <w:lang w:eastAsia="pt-BR"/>
         </w:rPr>
         <w:t>.</w:t>
       </w:r>
     </w:p>
-    <w:p>
-      <w:pPr>
-        <w:spacing w:before="100" w:beforeAutospacing="1" w:after="100" w:afterAutospacing="1"/>
+    <w:p xmlns:wp14="http://schemas.microsoft.com/office/word/2010/wordml" wp14:textId="1B841E09">
+      <w:pPr>
+        <w:spacing w:before="100" w:beforeAutospacing="on" w:after="100" w:afterAutospacing="on"/>
         <w:ind w:firstLine="0"/>
         <w:jc w:val="left"/>
         <w:outlineLvl w:val="3"/>
         <w:rPr>
-          <w:rFonts w:ascii="Times New Roman" w:eastAsia="Times New Roman" w:hAnsi="Times New Roman" w:cs="Times New Roman"/>
-          <w:b/>
-          <w:bCs/>
-          <w:color w:val="auto"/>
-          <w:lang w:eastAsia="pt-BR"/>
-        </w:rPr>
-      </w:pPr>
-      <w:r>
-        <w:rPr>
-          <w:rFonts w:ascii="Times New Roman" w:eastAsia="Times New Roman" w:hAnsi="Times New Roman" w:cs="Times New Roman"/>
-          <w:b/>
-          <w:bCs/>
-          <w:color w:val="auto"/>
-          <w:lang w:eastAsia="pt-BR"/>
-        </w:rPr>
-        <w:lastRenderedPageBreak/>
-        <w:t xml:space="preserve">C. Visualizações com </w:t>
-      </w:r>
-      <w:proofErr w:type="spellStart"/>
-      <w:r>
-        <w:rPr>
-          <w:rFonts w:ascii="Times New Roman" w:eastAsia="Times New Roman" w:hAnsi="Times New Roman" w:cs="Times New Roman"/>
-          <w:b/>
-          <w:bCs/>
-          <w:color w:val="auto"/>
-          <w:lang w:eastAsia="pt-BR"/>
-        </w:rPr>
-        <w:t>Seaborn</w:t>
-      </w:r>
-      <w:proofErr w:type="spellEnd"/>
-    </w:p>
-    <w:p>
+          <w:rFonts w:ascii="Times New Roman" w:hAnsi="Times New Roman" w:eastAsia="Times New Roman" w:cs="Times New Roman"/>
+          <w:b w:val="1"/>
+          <w:bCs w:val="1"/>
+          <w:color w:val="auto"/>
+          <w:lang w:eastAsia="pt-BR"/>
+        </w:rPr>
+      </w:pPr>
+      <w:r>
+        <w:rPr>
+          <w:rFonts w:ascii="Times New Roman" w:hAnsi="Times New Roman" w:eastAsia="Times New Roman" w:cs="Times New Roman"/>
+          <w:b w:val="1"/>
+          <w:bCs w:val="1"/>
+          <w:color w:val="auto"/>
+          <w:lang w:eastAsia="pt-BR"/>
+        </w:rPr>
+        <w:t>C. Visualizações com Seabor</w:t>
+      </w:r>
+      <w:r>
+        <w:rPr>
+          <w:rFonts w:ascii="Times New Roman" w:hAnsi="Times New Roman" w:eastAsia="Times New Roman" w:cs="Times New Roman"/>
+          <w:b w:val="1"/>
+          <w:bCs w:val="1"/>
+          <w:color w:val="auto"/>
+          <w:lang w:eastAsia="pt-BR"/>
+        </w:rPr>
+        <w:t>n</w:t>
+      </w:r>
+    </w:p>
+    <w:p xmlns:wp14="http://schemas.microsoft.com/office/word/2010/wordml" wp14:textId="77777777">
       <w:pPr>
         <w:numPr>
           <w:ilvl w:val="0"/>
@@ -1193,14 +1116,14 @@
         <w:spacing w:before="100" w:beforeAutospacing="1" w:after="100" w:afterAutospacing="1"/>
         <w:jc w:val="left"/>
         <w:rPr>
-          <w:rFonts w:ascii="Times New Roman" w:eastAsia="Times New Roman" w:hAnsi="Times New Roman" w:cs="Times New Roman"/>
-          <w:color w:val="auto"/>
-          <w:lang w:eastAsia="pt-BR"/>
-        </w:rPr>
-      </w:pPr>
-      <w:r>
-        <w:rPr>
-          <w:rFonts w:ascii="Times New Roman" w:eastAsia="Times New Roman" w:hAnsi="Times New Roman" w:cs="Times New Roman"/>
+          <w:rFonts w:ascii="Times New Roman" w:hAnsi="Times New Roman" w:eastAsia="Times New Roman" w:cs="Times New Roman"/>
+          <w:color w:val="auto"/>
+          <w:lang w:eastAsia="pt-BR"/>
+        </w:rPr>
+      </w:pPr>
+      <w:r>
+        <w:rPr>
+          <w:rFonts w:ascii="Times New Roman" w:hAnsi="Times New Roman" w:eastAsia="Times New Roman" w:cs="Times New Roman"/>
           <w:b/>
           <w:bCs/>
           <w:color w:val="auto"/>
@@ -1210,14 +1133,14 @@
       </w:r>
       <w:r>
         <w:rPr>
-          <w:rFonts w:ascii="Times New Roman" w:eastAsia="Times New Roman" w:hAnsi="Times New Roman" w:cs="Times New Roman"/>
+          <w:rFonts w:ascii="Times New Roman" w:hAnsi="Times New Roman" w:eastAsia="Times New Roman" w:cs="Times New Roman"/>
           <w:color w:val="auto"/>
           <w:lang w:eastAsia="pt-BR"/>
         </w:rPr>
         <w:t xml:space="preserve"> da distribuição de passageiros.</w:t>
       </w:r>
     </w:p>
-    <w:p>
+    <w:p xmlns:wp14="http://schemas.microsoft.com/office/word/2010/wordml" wp14:textId="77777777">
       <w:pPr>
         <w:numPr>
           <w:ilvl w:val="0"/>
@@ -1226,15 +1149,14 @@
         <w:spacing w:before="100" w:beforeAutospacing="1" w:after="100" w:afterAutospacing="1"/>
         <w:jc w:val="left"/>
         <w:rPr>
-          <w:rFonts w:ascii="Times New Roman" w:eastAsia="Times New Roman" w:hAnsi="Times New Roman" w:cs="Times New Roman"/>
-          <w:color w:val="auto"/>
-          <w:lang w:eastAsia="pt-BR"/>
-        </w:rPr>
-      </w:pPr>
-      <w:proofErr w:type="spellStart"/>
-      <w:r>
-        <w:rPr>
-          <w:rFonts w:ascii="Times New Roman" w:eastAsia="Times New Roman" w:hAnsi="Times New Roman" w:cs="Times New Roman"/>
+          <w:rFonts w:ascii="Times New Roman" w:hAnsi="Times New Roman" w:eastAsia="Times New Roman" w:cs="Times New Roman"/>
+          <w:color w:val="auto"/>
+          <w:lang w:eastAsia="pt-BR"/>
+        </w:rPr>
+      </w:pPr>
+      <w:r>
+        <w:rPr>
+          <w:rFonts w:ascii="Times New Roman" w:hAnsi="Times New Roman" w:eastAsia="Times New Roman" w:cs="Times New Roman"/>
           <w:b/>
           <w:bCs/>
           <w:color w:val="auto"/>
@@ -1242,17 +1164,16 @@
         </w:rPr>
         <w:t>Boxplot</w:t>
       </w:r>
-      <w:proofErr w:type="spellEnd"/>
-      <w:r>
-        <w:rPr>
-          <w:rFonts w:ascii="Times New Roman" w:eastAsia="Times New Roman" w:hAnsi="Times New Roman" w:cs="Times New Roman"/>
+      <w:r>
+        <w:rPr>
+          <w:rFonts w:ascii="Times New Roman" w:hAnsi="Times New Roman" w:eastAsia="Times New Roman" w:cs="Times New Roman"/>
           <w:color w:val="auto"/>
           <w:lang w:eastAsia="pt-BR"/>
         </w:rPr>
         <w:t xml:space="preserve"> da ocupação (%) separada por companhia aérea.</w:t>
       </w:r>
     </w:p>
-    <w:p>
+    <w:p xmlns:wp14="http://schemas.microsoft.com/office/word/2010/wordml" wp14:textId="77777777">
       <w:pPr>
         <w:numPr>
           <w:ilvl w:val="0"/>
@@ -1261,14 +1182,14 @@
         <w:spacing w:before="100" w:beforeAutospacing="1" w:after="100" w:afterAutospacing="1"/>
         <w:jc w:val="left"/>
         <w:rPr>
-          <w:rFonts w:ascii="Times New Roman" w:eastAsia="Times New Roman" w:hAnsi="Times New Roman" w:cs="Times New Roman"/>
-          <w:color w:val="auto"/>
-          <w:lang w:eastAsia="pt-BR"/>
-        </w:rPr>
-      </w:pPr>
-      <w:r>
-        <w:rPr>
-          <w:rFonts w:ascii="Times New Roman" w:eastAsia="Times New Roman" w:hAnsi="Times New Roman" w:cs="Times New Roman"/>
+          <w:rFonts w:ascii="Times New Roman" w:hAnsi="Times New Roman" w:eastAsia="Times New Roman" w:cs="Times New Roman"/>
+          <w:color w:val="auto"/>
+          <w:lang w:eastAsia="pt-BR"/>
+        </w:rPr>
+      </w:pPr>
+      <w:r>
+        <w:rPr>
+          <w:rFonts w:ascii="Times New Roman" w:hAnsi="Times New Roman" w:eastAsia="Times New Roman" w:cs="Times New Roman"/>
           <w:b/>
           <w:bCs/>
           <w:color w:val="auto"/>
@@ -1278,14 +1199,14 @@
       </w:r>
       <w:r>
         <w:rPr>
-          <w:rFonts w:ascii="Times New Roman" w:eastAsia="Times New Roman" w:hAnsi="Times New Roman" w:cs="Times New Roman"/>
+          <w:rFonts w:ascii="Times New Roman" w:hAnsi="Times New Roman" w:eastAsia="Times New Roman" w:cs="Times New Roman"/>
           <w:color w:val="auto"/>
           <w:lang w:eastAsia="pt-BR"/>
         </w:rPr>
         <w:t xml:space="preserve"> da receita média por companhia.</w:t>
       </w:r>
     </w:p>
-    <w:p>
+    <w:p xmlns:wp14="http://schemas.microsoft.com/office/word/2010/wordml" wp14:textId="77777777">
       <w:pPr>
         <w:numPr>
           <w:ilvl w:val="0"/>
@@ -1294,15 +1215,14 @@
         <w:spacing w:before="100" w:beforeAutospacing="1" w:after="100" w:afterAutospacing="1"/>
         <w:jc w:val="left"/>
         <w:rPr>
-          <w:rFonts w:ascii="Times New Roman" w:eastAsia="Times New Roman" w:hAnsi="Times New Roman" w:cs="Times New Roman"/>
-          <w:color w:val="auto"/>
-          <w:lang w:eastAsia="pt-BR"/>
-        </w:rPr>
-      </w:pPr>
-      <w:proofErr w:type="spellStart"/>
-      <w:r>
-        <w:rPr>
-          <w:rFonts w:ascii="Times New Roman" w:eastAsia="Times New Roman" w:hAnsi="Times New Roman" w:cs="Times New Roman"/>
+          <w:rFonts w:ascii="Times New Roman" w:hAnsi="Times New Roman" w:eastAsia="Times New Roman" w:cs="Times New Roman"/>
+          <w:color w:val="auto"/>
+          <w:lang w:eastAsia="pt-BR"/>
+        </w:rPr>
+      </w:pPr>
+      <w:r>
+        <w:rPr>
+          <w:rFonts w:ascii="Times New Roman" w:hAnsi="Times New Roman" w:eastAsia="Times New Roman" w:cs="Times New Roman"/>
           <w:b/>
           <w:bCs/>
           <w:color w:val="auto"/>
@@ -1310,194 +1230,197 @@
         </w:rPr>
         <w:t>Scatterplot</w:t>
       </w:r>
-      <w:proofErr w:type="spellEnd"/>
-      <w:r>
-        <w:rPr>
-          <w:rFonts w:ascii="Times New Roman" w:eastAsia="Times New Roman" w:hAnsi="Times New Roman" w:cs="Times New Roman"/>
+      <w:r>
+        <w:rPr>
+          <w:rFonts w:ascii="Times New Roman" w:hAnsi="Times New Roman" w:eastAsia="Times New Roman" w:cs="Times New Roman"/>
           <w:color w:val="auto"/>
           <w:lang w:eastAsia="pt-BR"/>
         </w:rPr>
         <w:t xml:space="preserve"> de distância x receita para verificar relação.</w:t>
       </w:r>
     </w:p>
-    <w:p>
+    <w:p xmlns:wp14="http://schemas.microsoft.com/office/word/2010/wordml" wp14:textId="596E9EE6">
       <w:pPr>
         <w:numPr>
           <w:ilvl w:val="0"/>
           <w:numId w:val="4"/>
         </w:numPr>
-        <w:spacing w:before="100" w:beforeAutospacing="1" w:after="100" w:afterAutospacing="1"/>
-        <w:jc w:val="left"/>
-        <w:rPr>
-          <w:rFonts w:ascii="Times New Roman" w:eastAsia="Times New Roman" w:hAnsi="Times New Roman" w:cs="Times New Roman"/>
-          <w:color w:val="auto"/>
-          <w:lang w:eastAsia="pt-BR"/>
-        </w:rPr>
-      </w:pPr>
-      <w:r>
-        <w:rPr>
-          <w:rFonts w:ascii="Times New Roman" w:eastAsia="Times New Roman" w:hAnsi="Times New Roman" w:cs="Times New Roman"/>
+        <w:spacing w:before="100" w:beforeAutospacing="on" w:after="100" w:afterAutospacing="on"/>
+        <w:jc w:val="left"/>
+        <w:rPr>
+          <w:rFonts w:ascii="Times New Roman" w:hAnsi="Times New Roman" w:eastAsia="Times New Roman" w:cs="Times New Roman"/>
+          <w:color w:val="auto"/>
+          <w:lang w:eastAsia="pt-BR"/>
+        </w:rPr>
+      </w:pPr>
+      <w:r>
+        <w:rPr>
+          <w:rFonts w:ascii="Times New Roman" w:hAnsi="Times New Roman" w:eastAsia="Times New Roman" w:cs="Times New Roman"/>
           <w:color w:val="auto"/>
           <w:lang w:eastAsia="pt-BR"/>
         </w:rPr>
         <w:t xml:space="preserve">(Desafio) </w:t>
       </w:r>
-      <w:proofErr w:type="spellStart"/>
-      <w:r>
-        <w:rPr>
-          <w:rFonts w:ascii="Times New Roman" w:eastAsia="Times New Roman" w:hAnsi="Times New Roman" w:cs="Times New Roman"/>
+      <w:bookmarkStart w:name="_Int_V6EgZglf" w:id="1381235645"/>
+      <w:r>
+        <w:rPr>
+          <w:rFonts w:ascii="Times New Roman" w:hAnsi="Times New Roman" w:eastAsia="Times New Roman" w:cs="Times New Roman"/>
+          <w:b w:val="1"/>
+          <w:bCs w:val="1"/>
+          <w:color w:val="auto"/>
+          <w:lang w:eastAsia="pt-BR"/>
+        </w:rPr>
+        <w:t>Heatmap</w:t>
+      </w:r>
+      <w:bookmarkEnd w:id="1381235645"/>
+      <w:r>
+        <w:rPr>
+          <w:rFonts w:ascii="Times New Roman" w:hAnsi="Times New Roman" w:eastAsia="Times New Roman" w:cs="Times New Roman"/>
+          <w:color w:val="auto"/>
+          <w:lang w:eastAsia="pt-BR"/>
+        </w:rPr>
+        <w:t xml:space="preserve"> de correlação entre variáveis numéricas (</w:t>
+      </w:r>
+      <w:r>
+        <w:rPr>
+          <w:rFonts w:ascii="Courier New" w:hAnsi="Courier New" w:eastAsia="Times New Roman" w:cs="Courier New"/>
+          <w:color w:val="auto"/>
+          <w:sz w:val="20"/>
+          <w:szCs w:val="20"/>
+          <w:lang w:eastAsia="pt-BR"/>
+        </w:rPr>
+        <w:t>Passageiros</w:t>
+      </w:r>
+      <w:r>
+        <w:rPr>
+          <w:rFonts w:ascii="Times New Roman" w:hAnsi="Times New Roman" w:eastAsia="Times New Roman" w:cs="Times New Roman"/>
+          <w:color w:val="auto"/>
+          <w:lang w:eastAsia="pt-BR"/>
+        </w:rPr>
+        <w:t xml:space="preserve">, </w:t>
+      </w:r>
+      <w:r>
+        <w:rPr>
+          <w:rFonts w:ascii="Courier New" w:hAnsi="Courier New" w:eastAsia="Times New Roman" w:cs="Courier New"/>
+          <w:color w:val="auto"/>
+          <w:sz w:val="20"/>
+          <w:szCs w:val="20"/>
+          <w:lang w:eastAsia="pt-BR"/>
+        </w:rPr>
+        <w:t>Distância (km)</w:t>
+      </w:r>
+      <w:r>
+        <w:rPr>
+          <w:rFonts w:ascii="Times New Roman" w:hAnsi="Times New Roman" w:eastAsia="Times New Roman" w:cs="Times New Roman"/>
+          <w:color w:val="auto"/>
+          <w:lang w:eastAsia="pt-BR"/>
+        </w:rPr>
+        <w:t xml:space="preserve">, </w:t>
+      </w:r>
+      <w:r>
+        <w:rPr>
+          <w:rFonts w:ascii="Courier New" w:hAnsi="Courier New" w:eastAsia="Times New Roman" w:cs="Courier New"/>
+          <w:color w:val="auto"/>
+          <w:sz w:val="20"/>
+          <w:szCs w:val="20"/>
+          <w:lang w:eastAsia="pt-BR"/>
+        </w:rPr>
+        <w:t>Ocupação (%)</w:t>
+      </w:r>
+      <w:r>
+        <w:rPr>
+          <w:rFonts w:ascii="Times New Roman" w:hAnsi="Times New Roman" w:eastAsia="Times New Roman" w:cs="Times New Roman"/>
+          <w:color w:val="auto"/>
+          <w:lang w:eastAsia="pt-BR"/>
+        </w:rPr>
+        <w:t xml:space="preserve">, </w:t>
+      </w:r>
+      <w:r>
+        <w:rPr>
+          <w:rFonts w:ascii="Courier New" w:hAnsi="Courier New" w:eastAsia="Times New Roman" w:cs="Courier New"/>
+          <w:color w:val="auto"/>
+          <w:sz w:val="20"/>
+          <w:szCs w:val="20"/>
+          <w:lang w:eastAsia="pt-BR"/>
+        </w:rPr>
+        <w:t>Receita (R$)</w:t>
+      </w:r>
+      <w:r>
+        <w:rPr>
+          <w:rFonts w:ascii="Times New Roman" w:hAnsi="Times New Roman" w:eastAsia="Times New Roman" w:cs="Times New Roman"/>
+          <w:color w:val="auto"/>
+          <w:lang w:eastAsia="pt-BR"/>
+        </w:rPr>
+        <w:t>).</w:t>
+      </w:r>
+    </w:p>
+    <w:p xmlns:wp14="http://schemas.microsoft.com/office/word/2010/wordml" wp14:textId="77777777">
+      <w:pPr>
+        <w:ind w:firstLine="0"/>
+        <w:jc w:val="left"/>
+        <w:rPr>
+          <w:rFonts w:ascii="Times New Roman" w:hAnsi="Times New Roman" w:eastAsia="Times New Roman" w:cs="Times New Roman"/>
+          <w:color w:val="auto"/>
+          <w:lang w:eastAsia="pt-BR"/>
+        </w:rPr>
+      </w:pPr>
+      <w:r>
+        <w:rPr>
+          <w:rFonts w:ascii="Times New Roman" w:hAnsi="Times New Roman" w:eastAsia="Times New Roman" w:cs="Times New Roman"/>
+          <w:color w:val="auto"/>
+          <w:lang w:eastAsia="pt-BR"/>
+        </w:rPr>
+        <w:pict w14:anchorId="21254139">
+          <v:rect id="_x0000_i1029" style="width:0;height:1.5pt" o:hr="t" o:hrstd="t" o:hralign="center" fillcolor="#a0a0a0" stroked="f"/>
+        </w:pict>
+      </w:r>
+    </w:p>
+    <w:p xmlns:wp14="http://schemas.microsoft.com/office/word/2010/wordml" wp14:textId="77777777">
+      <w:pPr>
+        <w:spacing w:before="100" w:beforeAutospacing="1" w:after="100" w:afterAutospacing="1"/>
+        <w:ind w:firstLine="0"/>
+        <w:jc w:val="left"/>
+        <w:outlineLvl w:val="3"/>
+        <w:rPr>
+          <w:rFonts w:ascii="Times New Roman" w:hAnsi="Times New Roman" w:eastAsia="Times New Roman" w:cs="Times New Roman"/>
           <w:b/>
           <w:bCs/>
           <w:color w:val="auto"/>
           <w:lang w:eastAsia="pt-BR"/>
         </w:rPr>
-        <w:t>Heatmap</w:t>
-      </w:r>
-      <w:proofErr w:type="spellEnd"/>
-      <w:r>
-        <w:rPr>
-          <w:rFonts w:ascii="Times New Roman" w:eastAsia="Times New Roman" w:hAnsi="Times New Roman" w:cs="Times New Roman"/>
-          <w:color w:val="auto"/>
-          <w:lang w:eastAsia="pt-BR"/>
-        </w:rPr>
-        <w:t xml:space="preserve"> de correlação entre variáveis numéricas (</w:t>
-      </w:r>
-      <w:r>
-        <w:rPr>
-          <w:rFonts w:ascii="Courier New" w:eastAsia="Times New Roman" w:hAnsi="Courier New" w:cs="Courier New"/>
-          <w:color w:val="auto"/>
-          <w:sz w:val="20"/>
-          <w:lang w:eastAsia="pt-BR"/>
-        </w:rPr>
-        <w:t>Passageiros</w:t>
-      </w:r>
-      <w:r>
-        <w:rPr>
-          <w:rFonts w:ascii="Times New Roman" w:eastAsia="Times New Roman" w:hAnsi="Times New Roman" w:cs="Times New Roman"/>
-          <w:color w:val="auto"/>
-          <w:lang w:eastAsia="pt-BR"/>
-        </w:rPr>
-        <w:t xml:space="preserve">, </w:t>
-      </w:r>
-      <w:r>
-        <w:rPr>
-          <w:rFonts w:ascii="Courier New" w:eastAsia="Times New Roman" w:hAnsi="Courier New" w:cs="Courier New"/>
-          <w:color w:val="auto"/>
-          <w:sz w:val="20"/>
-          <w:lang w:eastAsia="pt-BR"/>
-        </w:rPr>
-        <w:t>Distância (km)</w:t>
-      </w:r>
-      <w:r>
-        <w:rPr>
-          <w:rFonts w:ascii="Times New Roman" w:eastAsia="Times New Roman" w:hAnsi="Times New Roman" w:cs="Times New Roman"/>
-          <w:color w:val="auto"/>
-          <w:lang w:eastAsia="pt-BR"/>
-        </w:rPr>
-        <w:t xml:space="preserve">, </w:t>
-      </w:r>
-      <w:r>
-        <w:rPr>
-          <w:rFonts w:ascii="Courier New" w:eastAsia="Times New Roman" w:hAnsi="Courier New" w:cs="Courier New"/>
-          <w:color w:val="auto"/>
-          <w:sz w:val="20"/>
-          <w:lang w:eastAsia="pt-BR"/>
-        </w:rPr>
-        <w:t>Ocupação (%)</w:t>
-      </w:r>
-      <w:r>
-        <w:rPr>
-          <w:rFonts w:ascii="Times New Roman" w:eastAsia="Times New Roman" w:hAnsi="Times New Roman" w:cs="Times New Roman"/>
-          <w:color w:val="auto"/>
-          <w:lang w:eastAsia="pt-BR"/>
-        </w:rPr>
-        <w:t xml:space="preserve">, </w:t>
-      </w:r>
-      <w:r>
-        <w:rPr>
-          <w:rFonts w:ascii="Courier New" w:eastAsia="Times New Roman" w:hAnsi="Courier New" w:cs="Courier New"/>
-          <w:color w:val="auto"/>
-          <w:sz w:val="20"/>
-          <w:lang w:eastAsia="pt-BR"/>
-        </w:rPr>
-        <w:t>Receita (R$)</w:t>
-      </w:r>
-      <w:r>
-        <w:rPr>
-          <w:rFonts w:ascii="Times New Roman" w:eastAsia="Times New Roman" w:hAnsi="Times New Roman" w:cs="Times New Roman"/>
-          <w:color w:val="auto"/>
-          <w:lang w:eastAsia="pt-BR"/>
-        </w:rPr>
-        <w:t>).</w:t>
-      </w:r>
-    </w:p>
-    <w:p>
-      <w:pPr>
-        <w:ind w:firstLine="0"/>
-        <w:jc w:val="left"/>
-        <w:rPr>
-          <w:rFonts w:ascii="Times New Roman" w:eastAsia="Times New Roman" w:hAnsi="Times New Roman" w:cs="Times New Roman"/>
-          <w:color w:val="auto"/>
-          <w:lang w:eastAsia="pt-BR"/>
-        </w:rPr>
-      </w:pPr>
-      <w:r>
-        <w:rPr>
-          <w:rFonts w:ascii="Times New Roman" w:eastAsia="Times New Roman" w:hAnsi="Times New Roman" w:cs="Times New Roman"/>
-          <w:color w:val="auto"/>
-          <w:lang w:eastAsia="pt-BR"/>
-        </w:rPr>
-        <w:pict w14:anchorId="1540CC15">
-          <v:rect id="_x0000_i1028" style="width:0;height:1.5pt" o:hralign="center" o:hrstd="t" o:hr="t" fillcolor="#a0a0a0" stroked="f"/>
-        </w:pict>
-      </w:r>
-    </w:p>
-    <w:p>
-      <w:pPr>
-        <w:spacing w:before="100" w:beforeAutospacing="1" w:after="100" w:afterAutospacing="1"/>
-        <w:ind w:firstLine="0"/>
-        <w:jc w:val="left"/>
-        <w:outlineLvl w:val="3"/>
-        <w:rPr>
-          <w:rFonts w:ascii="Times New Roman" w:eastAsia="Times New Roman" w:hAnsi="Times New Roman" w:cs="Times New Roman"/>
+      </w:pPr>
+      <w:r>
+        <w:rPr>
+          <w:rFonts w:ascii="Times New Roman" w:hAnsi="Times New Roman" w:eastAsia="Times New Roman" w:cs="Times New Roman"/>
           <w:b/>
           <w:bCs/>
           <w:color w:val="auto"/>
           <w:lang w:eastAsia="pt-BR"/>
         </w:rPr>
-      </w:pPr>
-      <w:r>
-        <w:rPr>
-          <w:rFonts w:ascii="Times New Roman" w:eastAsia="Times New Roman" w:hAnsi="Times New Roman" w:cs="Times New Roman"/>
-          <w:b/>
-          <w:bCs/>
-          <w:color w:val="auto"/>
-          <w:lang w:eastAsia="pt-BR"/>
-        </w:rPr>
         <w:t>D. Perguntas Analíticas</w:t>
       </w:r>
     </w:p>
-    <w:p>
+    <w:p xmlns:wp14="http://schemas.microsoft.com/office/word/2010/wordml" wp14:textId="77777777">
       <w:pPr>
         <w:spacing w:before="100" w:beforeAutospacing="1" w:after="100" w:afterAutospacing="1"/>
         <w:ind w:firstLine="0"/>
         <w:jc w:val="left"/>
         <w:rPr>
-          <w:rFonts w:ascii="Times New Roman" w:eastAsia="Times New Roman" w:hAnsi="Times New Roman" w:cs="Times New Roman"/>
-          <w:color w:val="auto"/>
-          <w:lang w:eastAsia="pt-BR"/>
-        </w:rPr>
-      </w:pPr>
-      <w:r>
-        <w:rPr>
-          <w:rFonts w:ascii="Times New Roman" w:eastAsia="Times New Roman" w:hAnsi="Times New Roman" w:cs="Times New Roman"/>
+          <w:rFonts w:ascii="Times New Roman" w:hAnsi="Times New Roman" w:eastAsia="Times New Roman" w:cs="Times New Roman"/>
+          <w:color w:val="auto"/>
+          <w:lang w:eastAsia="pt-BR"/>
+        </w:rPr>
+      </w:pPr>
+      <w:r>
+        <w:rPr>
+          <w:rFonts w:ascii="Times New Roman" w:hAnsi="Times New Roman" w:eastAsia="Times New Roman" w:cs="Times New Roman"/>
           <w:color w:val="auto"/>
           <w:lang w:eastAsia="pt-BR"/>
         </w:rPr>
         <w:t>Responder:</w:t>
       </w:r>
     </w:p>
-    <w:p>
+    <w:p xmlns:wp14="http://schemas.microsoft.com/office/word/2010/wordml" wp14:textId="77777777">
       <w:pPr>
         <w:numPr>
           <w:ilvl w:val="0"/>
@@ -1506,21 +1429,21 @@
         <w:spacing w:before="100" w:beforeAutospacing="1" w:after="100" w:afterAutospacing="1"/>
         <w:jc w:val="left"/>
         <w:rPr>
-          <w:rFonts w:ascii="Times New Roman" w:eastAsia="Times New Roman" w:hAnsi="Times New Roman" w:cs="Times New Roman"/>
-          <w:color w:val="auto"/>
-          <w:lang w:eastAsia="pt-BR"/>
-        </w:rPr>
-      </w:pPr>
-      <w:r>
-        <w:rPr>
-          <w:rFonts w:ascii="Times New Roman" w:eastAsia="Times New Roman" w:hAnsi="Times New Roman" w:cs="Times New Roman"/>
+          <w:rFonts w:ascii="Times New Roman" w:hAnsi="Times New Roman" w:eastAsia="Times New Roman" w:cs="Times New Roman"/>
+          <w:color w:val="auto"/>
+          <w:lang w:eastAsia="pt-BR"/>
+        </w:rPr>
+      </w:pPr>
+      <w:r>
+        <w:rPr>
+          <w:rFonts w:ascii="Times New Roman" w:hAnsi="Times New Roman" w:eastAsia="Times New Roman" w:cs="Times New Roman"/>
           <w:color w:val="auto"/>
           <w:lang w:eastAsia="pt-BR"/>
         </w:rPr>
         <w:t>Qual companhia tem maior participação em número de voos?</w:t>
       </w:r>
     </w:p>
-    <w:p>
+    <w:p xmlns:wp14="http://schemas.microsoft.com/office/word/2010/wordml" wp14:textId="77777777">
       <w:pPr>
         <w:numPr>
           <w:ilvl w:val="0"/>
@@ -1529,21 +1452,21 @@
         <w:spacing w:before="100" w:beforeAutospacing="1" w:after="100" w:afterAutospacing="1"/>
         <w:jc w:val="left"/>
         <w:rPr>
-          <w:rFonts w:ascii="Times New Roman" w:eastAsia="Times New Roman" w:hAnsi="Times New Roman" w:cs="Times New Roman"/>
-          <w:color w:val="auto"/>
-          <w:lang w:eastAsia="pt-BR"/>
-        </w:rPr>
-      </w:pPr>
-      <w:r>
-        <w:rPr>
-          <w:rFonts w:ascii="Times New Roman" w:eastAsia="Times New Roman" w:hAnsi="Times New Roman" w:cs="Times New Roman"/>
+          <w:rFonts w:ascii="Times New Roman" w:hAnsi="Times New Roman" w:eastAsia="Times New Roman" w:cs="Times New Roman"/>
+          <w:color w:val="auto"/>
+          <w:lang w:eastAsia="pt-BR"/>
+        </w:rPr>
+      </w:pPr>
+      <w:r>
+        <w:rPr>
+          <w:rFonts w:ascii="Times New Roman" w:hAnsi="Times New Roman" w:eastAsia="Times New Roman" w:cs="Times New Roman"/>
           <w:color w:val="auto"/>
           <w:lang w:eastAsia="pt-BR"/>
         </w:rPr>
         <w:t>A distância influencia a receita?</w:t>
       </w:r>
     </w:p>
-    <w:p>
+    <w:p xmlns:wp14="http://schemas.microsoft.com/office/word/2010/wordml" wp14:textId="77777777">
       <w:pPr>
         <w:numPr>
           <w:ilvl w:val="0"/>
@@ -1552,21 +1475,21 @@
         <w:spacing w:before="100" w:beforeAutospacing="1" w:after="100" w:afterAutospacing="1"/>
         <w:jc w:val="left"/>
         <w:rPr>
-          <w:rFonts w:ascii="Times New Roman" w:eastAsia="Times New Roman" w:hAnsi="Times New Roman" w:cs="Times New Roman"/>
-          <w:color w:val="auto"/>
-          <w:lang w:eastAsia="pt-BR"/>
-        </w:rPr>
-      </w:pPr>
-      <w:r>
-        <w:rPr>
-          <w:rFonts w:ascii="Times New Roman" w:eastAsia="Times New Roman" w:hAnsi="Times New Roman" w:cs="Times New Roman"/>
+          <w:rFonts w:ascii="Times New Roman" w:hAnsi="Times New Roman" w:eastAsia="Times New Roman" w:cs="Times New Roman"/>
+          <w:color w:val="auto"/>
+          <w:lang w:eastAsia="pt-BR"/>
+        </w:rPr>
+      </w:pPr>
+      <w:r>
+        <w:rPr>
+          <w:rFonts w:ascii="Times New Roman" w:hAnsi="Times New Roman" w:eastAsia="Times New Roman" w:cs="Times New Roman"/>
           <w:color w:val="auto"/>
           <w:lang w:eastAsia="pt-BR"/>
         </w:rPr>
         <w:t>Os voos com maior ocupação são necessariamente os de maior receita?</w:t>
       </w:r>
     </w:p>
-    <w:p>
+    <w:p xmlns:wp14="http://schemas.microsoft.com/office/word/2010/wordml" wp14:textId="77777777">
       <w:pPr>
         <w:numPr>
           <w:ilvl w:val="0"/>
@@ -1575,49 +1498,49 @@
         <w:spacing w:before="100" w:beforeAutospacing="1" w:after="100" w:afterAutospacing="1"/>
         <w:jc w:val="left"/>
         <w:rPr>
-          <w:rFonts w:ascii="Times New Roman" w:eastAsia="Times New Roman" w:hAnsi="Times New Roman" w:cs="Times New Roman"/>
-          <w:color w:val="auto"/>
-          <w:lang w:eastAsia="pt-BR"/>
-        </w:rPr>
-      </w:pPr>
-      <w:r>
-        <w:rPr>
-          <w:rFonts w:ascii="Times New Roman" w:eastAsia="Times New Roman" w:hAnsi="Times New Roman" w:cs="Times New Roman"/>
+          <w:rFonts w:ascii="Times New Roman" w:hAnsi="Times New Roman" w:eastAsia="Times New Roman" w:cs="Times New Roman"/>
+          <w:color w:val="auto"/>
+          <w:lang w:eastAsia="pt-BR"/>
+        </w:rPr>
+      </w:pPr>
+      <w:r>
+        <w:rPr>
+          <w:rFonts w:ascii="Times New Roman" w:hAnsi="Times New Roman" w:eastAsia="Times New Roman" w:cs="Times New Roman"/>
           <w:color w:val="auto"/>
           <w:lang w:eastAsia="pt-BR"/>
         </w:rPr>
         <w:t>Quais aeroportos de origem concentram mais voos?</w:t>
       </w:r>
     </w:p>
-    <w:p>
+    <w:p xmlns:wp14="http://schemas.microsoft.com/office/word/2010/wordml" wp14:textId="77777777">
       <w:pPr>
         <w:ind w:firstLine="0"/>
         <w:jc w:val="left"/>
         <w:rPr>
-          <w:rFonts w:ascii="Times New Roman" w:eastAsia="Times New Roman" w:hAnsi="Times New Roman" w:cs="Times New Roman"/>
-          <w:color w:val="auto"/>
-          <w:lang w:eastAsia="pt-BR"/>
-        </w:rPr>
-      </w:pPr>
-      <w:r>
-        <w:rPr>
-          <w:rFonts w:ascii="Times New Roman" w:eastAsia="Times New Roman" w:hAnsi="Times New Roman" w:cs="Times New Roman"/>
-          <w:color w:val="auto"/>
-          <w:lang w:eastAsia="pt-BR"/>
-        </w:rPr>
-        <w:pict w14:anchorId="71E208F5">
-          <v:rect id="_x0000_i1029" style="width:0;height:1.5pt" o:hralign="center" o:hrstd="t" o:hr="t" fillcolor="#a0a0a0" stroked="f"/>
+          <w:rFonts w:ascii="Times New Roman" w:hAnsi="Times New Roman" w:eastAsia="Times New Roman" w:cs="Times New Roman"/>
+          <w:color w:val="auto"/>
+          <w:lang w:eastAsia="pt-BR"/>
+        </w:rPr>
+      </w:pPr>
+      <w:r>
+        <w:rPr>
+          <w:rFonts w:ascii="Times New Roman" w:hAnsi="Times New Roman" w:eastAsia="Times New Roman" w:cs="Times New Roman"/>
+          <w:color w:val="auto"/>
+          <w:lang w:eastAsia="pt-BR"/>
+        </w:rPr>
+        <w:pict w14:anchorId="52DD0D43">
+          <v:rect id="_x0000_i1030" style="width:0;height:1.5pt" o:hr="t" o:hrstd="t" o:hralign="center" fillcolor="#a0a0a0" stroked="f"/>
         </w:pict>
       </w:r>
     </w:p>
-    <w:p>
+    <w:p xmlns:wp14="http://schemas.microsoft.com/office/word/2010/wordml" wp14:textId="77777777">
       <w:pPr>
         <w:spacing w:before="100" w:beforeAutospacing="1" w:after="100" w:afterAutospacing="1"/>
         <w:ind w:firstLine="0"/>
         <w:jc w:val="left"/>
         <w:outlineLvl w:val="2"/>
         <w:rPr>
-          <w:rFonts w:ascii="Times New Roman" w:eastAsia="Times New Roman" w:hAnsi="Times New Roman" w:cs="Times New Roman"/>
+          <w:rFonts w:ascii="Times New Roman" w:hAnsi="Times New Roman" w:eastAsia="Times New Roman" w:cs="Times New Roman"/>
           <w:b/>
           <w:bCs/>
           <w:color w:val="auto"/>
@@ -1628,7 +1551,7 @@
       </w:pPr>
       <w:r>
         <w:rPr>
-          <w:rFonts w:ascii="Times New Roman" w:eastAsia="Times New Roman" w:hAnsi="Times New Roman" w:cs="Times New Roman"/>
+          <w:rFonts w:ascii="Times New Roman" w:hAnsi="Times New Roman" w:eastAsia="Times New Roman" w:cs="Times New Roman"/>
           <w:b/>
           <w:bCs/>
           <w:color w:val="auto"/>
@@ -1639,7 +1562,7 @@
         <w:t>3️ Entrega Esperada</w:t>
       </w:r>
     </w:p>
-    <w:p>
+    <w:p xmlns:wp14="http://schemas.microsoft.com/office/word/2010/wordml" wp14:textId="77777777">
       <w:pPr>
         <w:numPr>
           <w:ilvl w:val="0"/>
@@ -1648,14 +1571,14 @@
         <w:spacing w:before="100" w:beforeAutospacing="1" w:after="100" w:afterAutospacing="1"/>
         <w:jc w:val="left"/>
         <w:rPr>
-          <w:rFonts w:ascii="Times New Roman" w:eastAsia="Times New Roman" w:hAnsi="Times New Roman" w:cs="Times New Roman"/>
-          <w:color w:val="auto"/>
-          <w:lang w:eastAsia="pt-BR"/>
-        </w:rPr>
-      </w:pPr>
-      <w:r>
-        <w:rPr>
-          <w:rFonts w:ascii="Times New Roman" w:eastAsia="Times New Roman" w:hAnsi="Times New Roman" w:cs="Times New Roman"/>
+          <w:rFonts w:ascii="Times New Roman" w:hAnsi="Times New Roman" w:eastAsia="Times New Roman" w:cs="Times New Roman"/>
+          <w:color w:val="auto"/>
+          <w:lang w:eastAsia="pt-BR"/>
+        </w:rPr>
+      </w:pPr>
+      <w:r>
+        <w:rPr>
+          <w:rFonts w:ascii="Times New Roman" w:hAnsi="Times New Roman" w:eastAsia="Times New Roman" w:cs="Times New Roman"/>
           <w:b/>
           <w:bCs/>
           <w:color w:val="auto"/>
@@ -1665,14 +1588,14 @@
       </w:r>
       <w:r>
         <w:rPr>
-          <w:rFonts w:ascii="Times New Roman" w:eastAsia="Times New Roman" w:hAnsi="Times New Roman" w:cs="Times New Roman"/>
+          <w:rFonts w:ascii="Times New Roman" w:hAnsi="Times New Roman" w:eastAsia="Times New Roman" w:cs="Times New Roman"/>
           <w:color w:val="auto"/>
           <w:lang w:eastAsia="pt-BR"/>
         </w:rPr>
         <w:t xml:space="preserve"> contendo:</w:t>
       </w:r>
     </w:p>
-    <w:p>
+    <w:p xmlns:wp14="http://schemas.microsoft.com/office/word/2010/wordml" wp14:textId="77777777">
       <w:pPr>
         <w:numPr>
           <w:ilvl w:val="1"/>
@@ -1681,21 +1604,21 @@
         <w:spacing w:before="100" w:beforeAutospacing="1" w:after="100" w:afterAutospacing="1"/>
         <w:jc w:val="left"/>
         <w:rPr>
-          <w:rFonts w:ascii="Times New Roman" w:eastAsia="Times New Roman" w:hAnsi="Times New Roman" w:cs="Times New Roman"/>
-          <w:color w:val="auto"/>
-          <w:lang w:eastAsia="pt-BR"/>
-        </w:rPr>
-      </w:pPr>
-      <w:r>
-        <w:rPr>
-          <w:rFonts w:ascii="Times New Roman" w:eastAsia="Times New Roman" w:hAnsi="Times New Roman" w:cs="Times New Roman"/>
+          <w:rFonts w:ascii="Times New Roman" w:hAnsi="Times New Roman" w:eastAsia="Times New Roman" w:cs="Times New Roman"/>
+          <w:color w:val="auto"/>
+          <w:lang w:eastAsia="pt-BR"/>
+        </w:rPr>
+      </w:pPr>
+      <w:r>
+        <w:rPr>
+          <w:rFonts w:ascii="Times New Roman" w:hAnsi="Times New Roman" w:eastAsia="Times New Roman" w:cs="Times New Roman"/>
           <w:color w:val="auto"/>
           <w:lang w:eastAsia="pt-BR"/>
         </w:rPr>
         <w:t>Código bem estruturado e comentado.</w:t>
       </w:r>
     </w:p>
-    <w:p>
+    <w:p xmlns:wp14="http://schemas.microsoft.com/office/word/2010/wordml" wp14:textId="77777777">
       <w:pPr>
         <w:numPr>
           <w:ilvl w:val="1"/>
@@ -1704,21 +1627,21 @@
         <w:spacing w:before="100" w:beforeAutospacing="1" w:after="100" w:afterAutospacing="1"/>
         <w:jc w:val="left"/>
         <w:rPr>
-          <w:rFonts w:ascii="Times New Roman" w:eastAsia="Times New Roman" w:hAnsi="Times New Roman" w:cs="Times New Roman"/>
-          <w:color w:val="auto"/>
-          <w:lang w:eastAsia="pt-BR"/>
-        </w:rPr>
-      </w:pPr>
-      <w:r>
-        <w:rPr>
-          <w:rFonts w:ascii="Times New Roman" w:eastAsia="Times New Roman" w:hAnsi="Times New Roman" w:cs="Times New Roman"/>
+          <w:rFonts w:ascii="Times New Roman" w:hAnsi="Times New Roman" w:eastAsia="Times New Roman" w:cs="Times New Roman"/>
+          <w:color w:val="auto"/>
+          <w:lang w:eastAsia="pt-BR"/>
+        </w:rPr>
+      </w:pPr>
+      <w:r>
+        <w:rPr>
+          <w:rFonts w:ascii="Times New Roman" w:hAnsi="Times New Roman" w:eastAsia="Times New Roman" w:cs="Times New Roman"/>
           <w:color w:val="auto"/>
           <w:lang w:eastAsia="pt-BR"/>
         </w:rPr>
         <w:t>Saídas dos cálculos.</w:t>
       </w:r>
     </w:p>
-    <w:p>
+    <w:p xmlns:wp14="http://schemas.microsoft.com/office/word/2010/wordml" wp14:textId="77777777">
       <w:pPr>
         <w:numPr>
           <w:ilvl w:val="1"/>
@@ -1727,21 +1650,21 @@
         <w:spacing w:before="100" w:beforeAutospacing="1" w:after="100" w:afterAutospacing="1"/>
         <w:jc w:val="left"/>
         <w:rPr>
-          <w:rFonts w:ascii="Times New Roman" w:eastAsia="Times New Roman" w:hAnsi="Times New Roman" w:cs="Times New Roman"/>
-          <w:color w:val="auto"/>
-          <w:lang w:eastAsia="pt-BR"/>
-        </w:rPr>
-      </w:pPr>
-      <w:r>
-        <w:rPr>
-          <w:rFonts w:ascii="Times New Roman" w:eastAsia="Times New Roman" w:hAnsi="Times New Roman" w:cs="Times New Roman"/>
+          <w:rFonts w:ascii="Times New Roman" w:hAnsi="Times New Roman" w:eastAsia="Times New Roman" w:cs="Times New Roman"/>
+          <w:color w:val="auto"/>
+          <w:lang w:eastAsia="pt-BR"/>
+        </w:rPr>
+      </w:pPr>
+      <w:r>
+        <w:rPr>
+          <w:rFonts w:ascii="Times New Roman" w:hAnsi="Times New Roman" w:eastAsia="Times New Roman" w:cs="Times New Roman"/>
           <w:color w:val="auto"/>
           <w:lang w:eastAsia="pt-BR"/>
         </w:rPr>
         <w:t>Gráficos com título e rótulos.</w:t>
       </w:r>
     </w:p>
-    <w:p>
+    <w:p xmlns:wp14="http://schemas.microsoft.com/office/word/2010/wordml" wp14:textId="77777777">
       <w:pPr>
         <w:numPr>
           <w:ilvl w:val="1"/>
@@ -1750,49 +1673,49 @@
         <w:spacing w:before="100" w:beforeAutospacing="1" w:after="100" w:afterAutospacing="1"/>
         <w:jc w:val="left"/>
         <w:rPr>
-          <w:rFonts w:ascii="Times New Roman" w:eastAsia="Times New Roman" w:hAnsi="Times New Roman" w:cs="Times New Roman"/>
-          <w:color w:val="auto"/>
-          <w:lang w:eastAsia="pt-BR"/>
-        </w:rPr>
-      </w:pPr>
-      <w:r>
-        <w:rPr>
-          <w:rFonts w:ascii="Times New Roman" w:eastAsia="Times New Roman" w:hAnsi="Times New Roman" w:cs="Times New Roman"/>
+          <w:rFonts w:ascii="Times New Roman" w:hAnsi="Times New Roman" w:eastAsia="Times New Roman" w:cs="Times New Roman"/>
+          <w:color w:val="auto"/>
+          <w:lang w:eastAsia="pt-BR"/>
+        </w:rPr>
+      </w:pPr>
+      <w:r>
+        <w:rPr>
+          <w:rFonts w:ascii="Times New Roman" w:hAnsi="Times New Roman" w:eastAsia="Times New Roman" w:cs="Times New Roman"/>
           <w:color w:val="auto"/>
           <w:lang w:eastAsia="pt-BR"/>
         </w:rPr>
         <w:t>Respostas escritas às perguntas.</w:t>
       </w:r>
     </w:p>
-    <w:p>
+    <w:p xmlns:wp14="http://schemas.microsoft.com/office/word/2010/wordml" wp14:textId="77777777">
       <w:pPr>
         <w:ind w:firstLine="0"/>
         <w:jc w:val="left"/>
         <w:rPr>
-          <w:rFonts w:ascii="Times New Roman" w:eastAsia="Times New Roman" w:hAnsi="Times New Roman" w:cs="Times New Roman"/>
-          <w:color w:val="auto"/>
-          <w:lang w:eastAsia="pt-BR"/>
-        </w:rPr>
-      </w:pPr>
-      <w:r>
-        <w:rPr>
-          <w:rFonts w:ascii="Times New Roman" w:eastAsia="Times New Roman" w:hAnsi="Times New Roman" w:cs="Times New Roman"/>
-          <w:color w:val="auto"/>
-          <w:lang w:eastAsia="pt-BR"/>
-        </w:rPr>
-        <w:pict w14:anchorId="077E9C36">
-          <v:rect id="_x0000_i1030" style="width:0;height:1.5pt" o:hralign="center" o:hrstd="t" o:hr="t" fillcolor="#a0a0a0" stroked="f"/>
+          <w:rFonts w:ascii="Times New Roman" w:hAnsi="Times New Roman" w:eastAsia="Times New Roman" w:cs="Times New Roman"/>
+          <w:color w:val="auto"/>
+          <w:lang w:eastAsia="pt-BR"/>
+        </w:rPr>
+      </w:pPr>
+      <w:r>
+        <w:rPr>
+          <w:rFonts w:ascii="Times New Roman" w:hAnsi="Times New Roman" w:eastAsia="Times New Roman" w:cs="Times New Roman"/>
+          <w:color w:val="auto"/>
+          <w:lang w:eastAsia="pt-BR"/>
+        </w:rPr>
+        <w:pict w14:anchorId="27BE7273">
+          <v:rect id="_x0000_i1031" style="width:0;height:1.5pt" o:hr="t" o:hrstd="t" o:hralign="center" fillcolor="#a0a0a0" stroked="f"/>
         </w:pict>
       </w:r>
     </w:p>
-    <w:p>
+    <w:p xmlns:wp14="http://schemas.microsoft.com/office/word/2010/wordml" wp14:textId="77777777">
       <w:pPr>
         <w:spacing w:before="100" w:beforeAutospacing="1" w:after="100" w:afterAutospacing="1"/>
         <w:ind w:firstLine="0"/>
         <w:jc w:val="left"/>
         <w:outlineLvl w:val="2"/>
         <w:rPr>
-          <w:rFonts w:ascii="Times New Roman" w:eastAsia="Times New Roman" w:hAnsi="Times New Roman" w:cs="Times New Roman"/>
+          <w:rFonts w:ascii="Times New Roman" w:hAnsi="Times New Roman" w:eastAsia="Times New Roman" w:cs="Times New Roman"/>
           <w:b/>
           <w:bCs/>
           <w:color w:val="auto"/>
@@ -1803,7 +1726,7 @@
       </w:pPr>
       <w:r>
         <w:rPr>
-          <w:rFonts w:ascii="Times New Roman" w:eastAsia="Times New Roman" w:hAnsi="Times New Roman" w:cs="Times New Roman"/>
+          <w:rFonts w:ascii="Times New Roman" w:hAnsi="Times New Roman" w:eastAsia="Times New Roman" w:cs="Times New Roman"/>
           <w:b/>
           <w:bCs/>
           <w:color w:val="auto"/>
@@ -1830,7 +1753,7 @@
         <w:gridCol w:w="4154"/>
         <w:gridCol w:w="716"/>
       </w:tblGrid>
-      <w:tr>
+      <w:tr xmlns:wp14="http://schemas.microsoft.com/office/word/2010/wordml" wp14:textId="77777777">
         <w:trPr>
           <w:tblHeader/>
           <w:tblCellSpacing w:w="15" w:type="dxa"/>
@@ -1841,12 +1764,12 @@
             <w:vAlign w:val="center"/>
             <w:hideMark/>
           </w:tcPr>
-          <w:p>
+          <w:p wp14:textId="77777777">
             <w:pPr>
               <w:ind w:firstLine="0"/>
               <w:jc w:val="center"/>
               <w:rPr>
-                <w:rFonts w:ascii="Times New Roman" w:eastAsia="Times New Roman" w:hAnsi="Times New Roman" w:cs="Times New Roman"/>
+                <w:rFonts w:ascii="Times New Roman" w:hAnsi="Times New Roman" w:eastAsia="Times New Roman" w:cs="Times New Roman"/>
                 <w:b/>
                 <w:bCs/>
                 <w:color w:val="auto"/>
@@ -1855,7 +1778,7 @@
             </w:pPr>
             <w:r>
               <w:rPr>
-                <w:rFonts w:ascii="Times New Roman" w:eastAsia="Times New Roman" w:hAnsi="Times New Roman" w:cs="Times New Roman"/>
+                <w:rFonts w:ascii="Times New Roman" w:hAnsi="Times New Roman" w:eastAsia="Times New Roman" w:cs="Times New Roman"/>
                 <w:b/>
                 <w:bCs/>
                 <w:color w:val="auto"/>
@@ -1871,12 +1794,12 @@
             <w:vAlign w:val="center"/>
             <w:hideMark/>
           </w:tcPr>
-          <w:p>
+          <w:p wp14:textId="77777777">
             <w:pPr>
               <w:ind w:firstLine="0"/>
               <w:jc w:val="center"/>
               <w:rPr>
-                <w:rFonts w:ascii="Times New Roman" w:eastAsia="Times New Roman" w:hAnsi="Times New Roman" w:cs="Times New Roman"/>
+                <w:rFonts w:ascii="Times New Roman" w:hAnsi="Times New Roman" w:eastAsia="Times New Roman" w:cs="Times New Roman"/>
                 <w:b/>
                 <w:bCs/>
                 <w:color w:val="auto"/>
@@ -1885,7 +1808,7 @@
             </w:pPr>
             <w:r>
               <w:rPr>
-                <w:rFonts w:ascii="Times New Roman" w:eastAsia="Times New Roman" w:hAnsi="Times New Roman" w:cs="Times New Roman"/>
+                <w:rFonts w:ascii="Times New Roman" w:hAnsi="Times New Roman" w:eastAsia="Times New Roman" w:cs="Times New Roman"/>
                 <w:b/>
                 <w:bCs/>
                 <w:color w:val="auto"/>
@@ -1896,7 +1819,7 @@
           </w:p>
         </w:tc>
       </w:tr>
-      <w:tr>
+      <w:tr xmlns:wp14="http://schemas.microsoft.com/office/word/2010/wordml" wp14:textId="77777777">
         <w:trPr>
           <w:tblCellSpacing w:w="15" w:type="dxa"/>
         </w:trPr>
@@ -1906,19 +1829,19 @@
             <w:vAlign w:val="center"/>
             <w:hideMark/>
           </w:tcPr>
-          <w:p>
+          <w:p wp14:textId="77777777">
             <w:pPr>
               <w:ind w:firstLine="0"/>
               <w:jc w:val="left"/>
               <w:rPr>
-                <w:rFonts w:ascii="Times New Roman" w:eastAsia="Times New Roman" w:hAnsi="Times New Roman" w:cs="Times New Roman"/>
+                <w:rFonts w:ascii="Times New Roman" w:hAnsi="Times New Roman" w:eastAsia="Times New Roman" w:cs="Times New Roman"/>
                 <w:color w:val="auto"/>
                 <w:lang w:eastAsia="pt-BR"/>
               </w:rPr>
             </w:pPr>
             <w:r>
               <w:rPr>
-                <w:rFonts w:ascii="Times New Roman" w:eastAsia="Times New Roman" w:hAnsi="Times New Roman" w:cs="Times New Roman"/>
+                <w:rFonts w:ascii="Times New Roman" w:hAnsi="Times New Roman" w:eastAsia="Times New Roman" w:cs="Times New Roman"/>
                 <w:color w:val="auto"/>
                 <w:lang w:eastAsia="pt-BR"/>
               </w:rPr>
@@ -1932,38 +1855,28 @@
             <w:vAlign w:val="center"/>
             <w:hideMark/>
           </w:tcPr>
-          <w:p>
+          <w:p wp14:textId="77777777">
             <w:pPr>
               <w:ind w:firstLine="0"/>
               <w:jc w:val="left"/>
               <w:rPr>
-                <w:rFonts w:ascii="Times New Roman" w:eastAsia="Times New Roman" w:hAnsi="Times New Roman" w:cs="Times New Roman"/>
+                <w:rFonts w:ascii="Times New Roman" w:hAnsi="Times New Roman" w:eastAsia="Times New Roman" w:cs="Times New Roman"/>
                 <w:color w:val="auto"/>
                 <w:lang w:eastAsia="pt-BR"/>
               </w:rPr>
             </w:pPr>
             <w:r>
               <w:rPr>
-                <w:rFonts w:ascii="Times New Roman" w:eastAsia="Times New Roman" w:hAnsi="Times New Roman" w:cs="Times New Roman"/>
+                <w:rFonts w:ascii="Times New Roman" w:hAnsi="Times New Roman" w:eastAsia="Times New Roman" w:cs="Times New Roman"/>
                 <w:color w:val="auto"/>
                 <w:lang w:eastAsia="pt-BR"/>
               </w:rPr>
-              <w:t xml:space="preserve">1,5 </w:t>
+              <w:t>1,5 pts</w:t>
             </w:r>
-            <w:proofErr w:type="spellStart"/>
-            <w:r>
-              <w:rPr>
-                <w:rFonts w:ascii="Times New Roman" w:eastAsia="Times New Roman" w:hAnsi="Times New Roman" w:cs="Times New Roman"/>
-                <w:color w:val="auto"/>
-                <w:lang w:eastAsia="pt-BR"/>
-              </w:rPr>
-              <w:t>pts</w:t>
-            </w:r>
-            <w:proofErr w:type="spellEnd"/>
           </w:p>
         </w:tc>
       </w:tr>
-      <w:tr>
+      <w:tr xmlns:wp14="http://schemas.microsoft.com/office/word/2010/wordml" wp14:textId="77777777">
         <w:trPr>
           <w:tblCellSpacing w:w="15" w:type="dxa"/>
         </w:trPr>
@@ -1973,19 +1886,19 @@
             <w:vAlign w:val="center"/>
             <w:hideMark/>
           </w:tcPr>
-          <w:p>
+          <w:p wp14:textId="77777777">
             <w:pPr>
               <w:ind w:firstLine="0"/>
               <w:jc w:val="left"/>
               <w:rPr>
-                <w:rFonts w:ascii="Times New Roman" w:eastAsia="Times New Roman" w:hAnsi="Times New Roman" w:cs="Times New Roman"/>
+                <w:rFonts w:ascii="Times New Roman" w:hAnsi="Times New Roman" w:eastAsia="Times New Roman" w:cs="Times New Roman"/>
                 <w:color w:val="auto"/>
                 <w:lang w:eastAsia="pt-BR"/>
               </w:rPr>
             </w:pPr>
             <w:r>
               <w:rPr>
-                <w:rFonts w:ascii="Times New Roman" w:eastAsia="Times New Roman" w:hAnsi="Times New Roman" w:cs="Times New Roman"/>
+                <w:rFonts w:ascii="Times New Roman" w:hAnsi="Times New Roman" w:eastAsia="Times New Roman" w:cs="Times New Roman"/>
                 <w:color w:val="auto"/>
                 <w:lang w:eastAsia="pt-BR"/>
               </w:rPr>
@@ -1999,38 +1912,28 @@
             <w:vAlign w:val="center"/>
             <w:hideMark/>
           </w:tcPr>
-          <w:p>
+          <w:p wp14:textId="77777777">
             <w:pPr>
               <w:ind w:firstLine="0"/>
               <w:jc w:val="left"/>
               <w:rPr>
-                <w:rFonts w:ascii="Times New Roman" w:eastAsia="Times New Roman" w:hAnsi="Times New Roman" w:cs="Times New Roman"/>
+                <w:rFonts w:ascii="Times New Roman" w:hAnsi="Times New Roman" w:eastAsia="Times New Roman" w:cs="Times New Roman"/>
                 <w:color w:val="auto"/>
                 <w:lang w:eastAsia="pt-BR"/>
               </w:rPr>
             </w:pPr>
             <w:r>
               <w:rPr>
-                <w:rFonts w:ascii="Times New Roman" w:eastAsia="Times New Roman" w:hAnsi="Times New Roman" w:cs="Times New Roman"/>
+                <w:rFonts w:ascii="Times New Roman" w:hAnsi="Times New Roman" w:eastAsia="Times New Roman" w:cs="Times New Roman"/>
                 <w:color w:val="auto"/>
                 <w:lang w:eastAsia="pt-BR"/>
               </w:rPr>
-              <w:t xml:space="preserve">3,0 </w:t>
+              <w:t>3,0 pts</w:t>
             </w:r>
-            <w:proofErr w:type="spellStart"/>
-            <w:r>
-              <w:rPr>
-                <w:rFonts w:ascii="Times New Roman" w:eastAsia="Times New Roman" w:hAnsi="Times New Roman" w:cs="Times New Roman"/>
-                <w:color w:val="auto"/>
-                <w:lang w:eastAsia="pt-BR"/>
-              </w:rPr>
-              <w:t>pts</w:t>
-            </w:r>
-            <w:proofErr w:type="spellEnd"/>
           </w:p>
         </w:tc>
       </w:tr>
-      <w:tr>
+      <w:tr xmlns:wp14="http://schemas.microsoft.com/office/word/2010/wordml" wp14:textId="77777777">
         <w:trPr>
           <w:tblCellSpacing w:w="15" w:type="dxa"/>
         </w:trPr>
@@ -2040,19 +1943,19 @@
             <w:vAlign w:val="center"/>
             <w:hideMark/>
           </w:tcPr>
-          <w:p>
+          <w:p wp14:textId="77777777">
             <w:pPr>
               <w:ind w:firstLine="0"/>
               <w:jc w:val="left"/>
               <w:rPr>
-                <w:rFonts w:ascii="Times New Roman" w:eastAsia="Times New Roman" w:hAnsi="Times New Roman" w:cs="Times New Roman"/>
+                <w:rFonts w:ascii="Times New Roman" w:hAnsi="Times New Roman" w:eastAsia="Times New Roman" w:cs="Times New Roman"/>
                 <w:color w:val="auto"/>
                 <w:lang w:eastAsia="pt-BR"/>
               </w:rPr>
             </w:pPr>
             <w:r>
               <w:rPr>
-                <w:rFonts w:ascii="Times New Roman" w:eastAsia="Times New Roman" w:hAnsi="Times New Roman" w:cs="Times New Roman"/>
+                <w:rFonts w:ascii="Times New Roman" w:hAnsi="Times New Roman" w:eastAsia="Times New Roman" w:cs="Times New Roman"/>
                 <w:color w:val="auto"/>
                 <w:lang w:eastAsia="pt-BR"/>
               </w:rPr>
@@ -2066,38 +1969,28 @@
             <w:vAlign w:val="center"/>
             <w:hideMark/>
           </w:tcPr>
-          <w:p>
+          <w:p wp14:textId="77777777">
             <w:pPr>
               <w:ind w:firstLine="0"/>
               <w:jc w:val="left"/>
               <w:rPr>
-                <w:rFonts w:ascii="Times New Roman" w:eastAsia="Times New Roman" w:hAnsi="Times New Roman" w:cs="Times New Roman"/>
+                <w:rFonts w:ascii="Times New Roman" w:hAnsi="Times New Roman" w:eastAsia="Times New Roman" w:cs="Times New Roman"/>
                 <w:color w:val="auto"/>
                 <w:lang w:eastAsia="pt-BR"/>
               </w:rPr>
             </w:pPr>
             <w:r>
               <w:rPr>
-                <w:rFonts w:ascii="Times New Roman" w:eastAsia="Times New Roman" w:hAnsi="Times New Roman" w:cs="Times New Roman"/>
+                <w:rFonts w:ascii="Times New Roman" w:hAnsi="Times New Roman" w:eastAsia="Times New Roman" w:cs="Times New Roman"/>
                 <w:color w:val="auto"/>
                 <w:lang w:eastAsia="pt-BR"/>
               </w:rPr>
-              <w:t xml:space="preserve">3,0 </w:t>
+              <w:t>3,0 pts</w:t>
             </w:r>
-            <w:proofErr w:type="spellStart"/>
-            <w:r>
-              <w:rPr>
-                <w:rFonts w:ascii="Times New Roman" w:eastAsia="Times New Roman" w:hAnsi="Times New Roman" w:cs="Times New Roman"/>
-                <w:color w:val="auto"/>
-                <w:lang w:eastAsia="pt-BR"/>
-              </w:rPr>
-              <w:t>pts</w:t>
-            </w:r>
-            <w:proofErr w:type="spellEnd"/>
           </w:p>
         </w:tc>
       </w:tr>
-      <w:tr>
+      <w:tr xmlns:wp14="http://schemas.microsoft.com/office/word/2010/wordml" wp14:textId="77777777">
         <w:trPr>
           <w:tblCellSpacing w:w="15" w:type="dxa"/>
         </w:trPr>
@@ -2107,19 +2000,19 @@
             <w:vAlign w:val="center"/>
             <w:hideMark/>
           </w:tcPr>
-          <w:p>
+          <w:p wp14:textId="77777777">
             <w:pPr>
               <w:ind w:firstLine="0"/>
               <w:jc w:val="left"/>
               <w:rPr>
-                <w:rFonts w:ascii="Times New Roman" w:eastAsia="Times New Roman" w:hAnsi="Times New Roman" w:cs="Times New Roman"/>
+                <w:rFonts w:ascii="Times New Roman" w:hAnsi="Times New Roman" w:eastAsia="Times New Roman" w:cs="Times New Roman"/>
                 <w:color w:val="auto"/>
                 <w:lang w:eastAsia="pt-BR"/>
               </w:rPr>
             </w:pPr>
             <w:r>
               <w:rPr>
-                <w:rFonts w:ascii="Times New Roman" w:eastAsia="Times New Roman" w:hAnsi="Times New Roman" w:cs="Times New Roman"/>
+                <w:rFonts w:ascii="Times New Roman" w:hAnsi="Times New Roman" w:eastAsia="Times New Roman" w:cs="Times New Roman"/>
                 <w:color w:val="auto"/>
                 <w:lang w:eastAsia="pt-BR"/>
               </w:rPr>
@@ -2133,46 +2026,36 @@
             <w:vAlign w:val="center"/>
             <w:hideMark/>
           </w:tcPr>
-          <w:p>
+          <w:p wp14:textId="77777777">
             <w:pPr>
               <w:ind w:firstLine="0"/>
               <w:jc w:val="left"/>
               <w:rPr>
-                <w:rFonts w:ascii="Times New Roman" w:eastAsia="Times New Roman" w:hAnsi="Times New Roman" w:cs="Times New Roman"/>
+                <w:rFonts w:ascii="Times New Roman" w:hAnsi="Times New Roman" w:eastAsia="Times New Roman" w:cs="Times New Roman"/>
                 <w:color w:val="auto"/>
                 <w:lang w:eastAsia="pt-BR"/>
               </w:rPr>
             </w:pPr>
             <w:r>
               <w:rPr>
-                <w:rFonts w:ascii="Times New Roman" w:eastAsia="Times New Roman" w:hAnsi="Times New Roman" w:cs="Times New Roman"/>
+                <w:rFonts w:ascii="Times New Roman" w:hAnsi="Times New Roman" w:eastAsia="Times New Roman" w:cs="Times New Roman"/>
                 <w:color w:val="auto"/>
                 <w:lang w:eastAsia="pt-BR"/>
               </w:rPr>
-              <w:t xml:space="preserve">2,5 </w:t>
+              <w:t>2,5 pts</w:t>
             </w:r>
-            <w:proofErr w:type="spellStart"/>
-            <w:r>
-              <w:rPr>
-                <w:rFonts w:ascii="Times New Roman" w:eastAsia="Times New Roman" w:hAnsi="Times New Roman" w:cs="Times New Roman"/>
-                <w:color w:val="auto"/>
-                <w:lang w:eastAsia="pt-BR"/>
-              </w:rPr>
-              <w:t>pts</w:t>
-            </w:r>
-            <w:proofErr w:type="spellEnd"/>
           </w:p>
         </w:tc>
       </w:tr>
     </w:tbl>
-    <w:p>
+    <w:p xmlns:wp14="http://schemas.microsoft.com/office/word/2010/wordml" wp14:textId="77777777">
       <w:pPr>
         <w:spacing w:before="100" w:beforeAutospacing="1" w:after="100" w:afterAutospacing="1"/>
         <w:ind w:firstLine="0"/>
         <w:jc w:val="left"/>
         <w:outlineLvl w:val="2"/>
         <w:rPr>
-          <w:rFonts w:ascii="Times New Roman" w:eastAsia="Times New Roman" w:hAnsi="Times New Roman" w:cs="Times New Roman"/>
+          <w:rFonts w:ascii="Times New Roman" w:hAnsi="Times New Roman" w:eastAsia="Times New Roman" w:cs="Times New Roman"/>
           <w:b/>
           <w:bCs/>
           <w:color w:val="auto"/>
@@ -2183,7 +2066,7 @@
       </w:pPr>
       <w:r>
         <w:rPr>
-          <w:rFonts w:ascii="Times New Roman" w:eastAsia="Times New Roman" w:hAnsi="Times New Roman" w:cs="Times New Roman"/>
+          <w:rFonts w:ascii="Times New Roman" w:hAnsi="Times New Roman" w:eastAsia="Times New Roman" w:cs="Times New Roman"/>
           <w:b/>
           <w:bCs/>
           <w:color w:val="auto"/>
@@ -2193,8 +2076,10 @@
         </w:rPr>
         <w:t xml:space="preserve">5️ Extensão </w:t>
       </w:r>
-    </w:p>
-    <w:p>
+      <w:bookmarkStart w:name="_GoBack" w:id="0"/>
+      <w:bookmarkEnd w:id="0"/>
+    </w:p>
+    <w:p xmlns:wp14="http://schemas.microsoft.com/office/word/2010/wordml" wp14:textId="77777777">
       <w:pPr>
         <w:numPr>
           <w:ilvl w:val="0"/>
@@ -2203,23 +2088,22 @@
         <w:spacing w:before="100" w:beforeAutospacing="1" w:after="100" w:afterAutospacing="1"/>
         <w:jc w:val="left"/>
         <w:rPr>
-          <w:rFonts w:ascii="Times New Roman" w:eastAsia="Times New Roman" w:hAnsi="Times New Roman" w:cs="Times New Roman"/>
-          <w:color w:val="auto"/>
-          <w:lang w:eastAsia="pt-BR"/>
-        </w:rPr>
-      </w:pPr>
-      <w:r>
-        <w:rPr>
-          <w:rFonts w:ascii="Times New Roman" w:eastAsia="Times New Roman" w:hAnsi="Times New Roman" w:cs="Times New Roman"/>
+          <w:rFonts w:ascii="Times New Roman" w:hAnsi="Times New Roman" w:eastAsia="Times New Roman" w:cs="Times New Roman"/>
+          <w:color w:val="auto"/>
+          <w:lang w:eastAsia="pt-BR"/>
+        </w:rPr>
+      </w:pPr>
+      <w:r>
+        <w:rPr>
+          <w:rFonts w:ascii="Times New Roman" w:hAnsi="Times New Roman" w:eastAsia="Times New Roman" w:cs="Times New Roman"/>
           <w:color w:val="auto"/>
           <w:lang w:eastAsia="pt-BR"/>
         </w:rPr>
         <w:t xml:space="preserve">Usar </w:t>
       </w:r>
-      <w:proofErr w:type="spellStart"/>
-      <w:r>
-        <w:rPr>
-          <w:rFonts w:ascii="Times New Roman" w:eastAsia="Times New Roman" w:hAnsi="Times New Roman" w:cs="Times New Roman"/>
+      <w:r>
+        <w:rPr>
+          <w:rFonts w:ascii="Times New Roman" w:hAnsi="Times New Roman" w:eastAsia="Times New Roman" w:cs="Times New Roman"/>
           <w:b/>
           <w:bCs/>
           <w:color w:val="auto"/>
@@ -2227,17 +2111,16 @@
         </w:rPr>
         <w:t>groupby</w:t>
       </w:r>
-      <w:proofErr w:type="spellEnd"/>
-      <w:r>
-        <w:rPr>
-          <w:rFonts w:ascii="Times New Roman" w:eastAsia="Times New Roman" w:hAnsi="Times New Roman" w:cs="Times New Roman"/>
+      <w:r>
+        <w:rPr>
+          <w:rFonts w:ascii="Times New Roman" w:hAnsi="Times New Roman" w:eastAsia="Times New Roman" w:cs="Times New Roman"/>
           <w:color w:val="auto"/>
           <w:lang w:eastAsia="pt-BR"/>
         </w:rPr>
         <w:t xml:space="preserve"> para analisar:</w:t>
       </w:r>
     </w:p>
-    <w:p>
+    <w:p xmlns:wp14="http://schemas.microsoft.com/office/word/2010/wordml" wp14:textId="77777777">
       <w:pPr>
         <w:numPr>
           <w:ilvl w:val="1"/>
@@ -2246,21 +2129,21 @@
         <w:spacing w:before="100" w:beforeAutospacing="1" w:after="100" w:afterAutospacing="1"/>
         <w:jc w:val="left"/>
         <w:rPr>
-          <w:rFonts w:ascii="Times New Roman" w:eastAsia="Times New Roman" w:hAnsi="Times New Roman" w:cs="Times New Roman"/>
-          <w:color w:val="auto"/>
-          <w:lang w:eastAsia="pt-BR"/>
-        </w:rPr>
-      </w:pPr>
-      <w:r>
-        <w:rPr>
-          <w:rFonts w:ascii="Times New Roman" w:eastAsia="Times New Roman" w:hAnsi="Times New Roman" w:cs="Times New Roman"/>
+          <w:rFonts w:ascii="Times New Roman" w:hAnsi="Times New Roman" w:eastAsia="Times New Roman" w:cs="Times New Roman"/>
+          <w:color w:val="auto"/>
+          <w:lang w:eastAsia="pt-BR"/>
+        </w:rPr>
+      </w:pPr>
+      <w:r>
+        <w:rPr>
+          <w:rFonts w:ascii="Times New Roman" w:hAnsi="Times New Roman" w:eastAsia="Times New Roman" w:cs="Times New Roman"/>
           <w:color w:val="auto"/>
           <w:lang w:eastAsia="pt-BR"/>
         </w:rPr>
         <w:t>Receita média por mês.</w:t>
       </w:r>
     </w:p>
-    <w:p>
+    <w:p xmlns:wp14="http://schemas.microsoft.com/office/word/2010/wordml" wp14:textId="77777777">
       <w:pPr>
         <w:numPr>
           <w:ilvl w:val="1"/>
@@ -2269,21 +2152,21 @@
         <w:spacing w:before="100" w:beforeAutospacing="1" w:after="100" w:afterAutospacing="1"/>
         <w:jc w:val="left"/>
         <w:rPr>
-          <w:rFonts w:ascii="Times New Roman" w:eastAsia="Times New Roman" w:hAnsi="Times New Roman" w:cs="Times New Roman"/>
-          <w:color w:val="auto"/>
-          <w:lang w:eastAsia="pt-BR"/>
-        </w:rPr>
-      </w:pPr>
-      <w:r>
-        <w:rPr>
-          <w:rFonts w:ascii="Times New Roman" w:eastAsia="Times New Roman" w:hAnsi="Times New Roman" w:cs="Times New Roman"/>
+          <w:rFonts w:ascii="Times New Roman" w:hAnsi="Times New Roman" w:eastAsia="Times New Roman" w:cs="Times New Roman"/>
+          <w:color w:val="auto"/>
+          <w:lang w:eastAsia="pt-BR"/>
+        </w:rPr>
+      </w:pPr>
+      <w:r>
+        <w:rPr>
+          <w:rFonts w:ascii="Times New Roman" w:hAnsi="Times New Roman" w:eastAsia="Times New Roman" w:cs="Times New Roman"/>
           <w:color w:val="auto"/>
           <w:lang w:eastAsia="pt-BR"/>
         </w:rPr>
         <w:t>Ocupação média por companhia.</w:t>
       </w:r>
     </w:p>
-    <w:p>
+    <w:p xmlns:wp14="http://schemas.microsoft.com/office/word/2010/wordml" wp14:textId="77777777">
       <w:pPr>
         <w:pStyle w:val="PargrafodaLista"/>
         <w:numPr>
@@ -2292,14 +2175,14 @@
         </w:numPr>
         <w:jc w:val="left"/>
         <w:rPr>
-          <w:rFonts w:ascii="Times New Roman" w:eastAsia="Times New Roman" w:hAnsi="Times New Roman" w:cs="Times New Roman"/>
+          <w:rFonts w:ascii="Times New Roman" w:hAnsi="Times New Roman" w:eastAsia="Times New Roman" w:cs="Times New Roman"/>
           <w:color w:val="auto"/>
           <w:lang w:eastAsia="pt-BR"/>
         </w:rPr>
       </w:pPr>
     </w:p>
     <w:sectPr>
-      <w:pgSz w:w="11906" w:h="16838"/>
+      <w:pgSz w:w="11906" w:h="16838" w:orient="portrait"/>
       <w:pgMar w:top="720" w:right="720" w:bottom="720" w:left="720" w:header="709" w:footer="709" w:gutter="0"/>
       <w:cols w:space="708"/>
       <w:docGrid w:linePitch="360"/>
@@ -2308,11 +2191,34 @@
 </w:document>
 </file>
 
+<file path=word/intelligence2.xml><?xml version="1.0" encoding="utf-8"?>
+<int2:intelligence xmlns:int2="http://schemas.microsoft.com/office/intelligence/2020/intelligence">
+  <int2:observations>
+    <int2:textHash int2:hashCode="7BMKIrAzjDpt99" int2:id="lAqK6TUr">
+      <int2:state int2:type="spell" int2:value="Rejected"/>
+    </int2:textHash>
+    <int2:textHash int2:hashCode="G/wtfctBQJ0nDb" int2:id="rIFDL2vp">
+      <int2:state int2:type="spell" int2:value="Rejected"/>
+    </int2:textHash>
+    <int2:textHash int2:hashCode="w8rRudkoYBCuIr" int2:id="kAwX9Gvj">
+      <int2:state int2:type="spell" int2:value="Rejected"/>
+    </int2:textHash>
+    <int2:textHash int2:hashCode="BO5Hx0pHWYDmgy" int2:id="RJmUpwfP">
+      <int2:state int2:type="spell" int2:value="Rejected"/>
+    </int2:textHash>
+    <int2:bookmark int2:bookmarkName="_Int_V6EgZglf" int2:invalidationBookmarkName="" int2:hashCode="7oFi1HYmqLMWPz" int2:id="7QYvZSXu">
+      <int2:state int2:type="spell" int2:value="Rejected"/>
+    </int2:bookmark>
+  </int2:observations>
+  <int2:intelligenceSettings/>
+</int2:intelligence>
+</file>
+
 <file path=word/numbering.xml><?xml version="1.0" encoding="utf-8"?>
-<w:numbering xmlns:wpc="http://schemas.microsoft.com/office/word/2010/wordprocessingCanvas" xmlns:cx="http://schemas.microsoft.com/office/drawing/2014/chartex" xmlns:cx1="http://schemas.microsoft.com/office/drawing/2015/9/8/chartex" xmlns:cx2="http://schemas.microsoft.com/office/drawing/2015/10/21/chartex" xmlns:cx3="http://schemas.microsoft.com/office/drawing/2016/5/9/chartex" xmlns:cx4="http://schemas.microsoft.com/office/drawing/2016/5/10/chartex" xmlns:cx5="http://schemas.microsoft.com/office/drawing/2016/5/11/chartex" xmlns:cx6="http://schemas.microsoft.com/office/drawing/2016/5/12/chartex" xmlns:cx7="http://schemas.microsoft.com/office/drawing/2016/5/13/chartex" xmlns:cx8="http://schemas.microsoft.com/office/drawing/2016/5/14/chartex" xmlns:mc="http://schemas.openxmlformats.org/markup-compatibility/2006" xmlns:aink="http://schemas.microsoft.com/office/drawing/2016/ink" xmlns:am3d="http://schemas.microsoft.com/office/drawing/2017/model3d" xmlns:o="urn:schemas-microsoft-com:office:office" xmlns:oel="http://schemas.microsoft.com/office/2019/extlst" xmlns:r="http://schemas.openxmlformats.org/officeDocument/2006/relationships" xmlns:m="http://schemas.openxmlformats.org/officeDocument/2006/math" xmlns:v="urn:schemas-microsoft-com:vml" xmlns:wp14="http://schemas.microsoft.com/office/word/2010/wordprocessingDrawing" xmlns:wp="http://schemas.openxmlformats.org/drawingml/2006/wordprocessingDrawing" xmlns:w10="urn:schemas-microsoft-com:office:word" xmlns:w="http://schemas.openxmlformats.org/wordprocessingml/2006/main" xmlns:w14="http://schemas.microsoft.com/office/word/2010/wordml" xmlns:w15="http://schemas.microsoft.com/office/word/2012/wordml" xmlns:w16cex="http://schemas.microsoft.com/office/word/2018/wordml/cex" xmlns:w16cid="http://schemas.microsoft.com/office/word/2016/wordml/cid" xmlns:w16="http://schemas.microsoft.com/office/word/2018/wordml" xmlns:w16du="http://schemas.microsoft.com/office/word/2023/wordml/word16du" xmlns:w16sdtdh="http://schemas.microsoft.com/office/word/2020/wordml/sdtdatahash" xmlns:w16sdtfl="http://schemas.microsoft.com/office/word/2024/wordml/sdtformatlock" xmlns:w16se="http://schemas.microsoft.com/office/word/2015/wordml/symex" xmlns:wpg="http://schemas.microsoft.com/office/word/2010/wordprocessingGroup" xmlns:wpi="http://schemas.microsoft.com/office/word/2010/wordprocessingInk" xmlns:wne="http://schemas.microsoft.com/office/word/2006/wordml" xmlns:wps="http://schemas.microsoft.com/office/word/2010/wordprocessingShape" mc:Ignorable="w14 w15 w16se w16cid w16 w16cex w16sdtdh w16sdtfl w16du wp14">
+<w:numbering xmlns:wpc="http://schemas.microsoft.com/office/word/2010/wordprocessingCanvas" xmlns:cx="http://schemas.microsoft.com/office/drawing/2014/chartex" xmlns:cx1="http://schemas.microsoft.com/office/drawing/2015/9/8/chartex" xmlns:cx2="http://schemas.microsoft.com/office/drawing/2015/10/21/chartex" xmlns:cx3="http://schemas.microsoft.com/office/drawing/2016/5/9/chartex" xmlns:cx4="http://schemas.microsoft.com/office/drawing/2016/5/10/chartex" xmlns:cx5="http://schemas.microsoft.com/office/drawing/2016/5/11/chartex" xmlns:cx6="http://schemas.microsoft.com/office/drawing/2016/5/12/chartex" xmlns:cx7="http://schemas.microsoft.com/office/drawing/2016/5/13/chartex" xmlns:cx8="http://schemas.microsoft.com/office/drawing/2016/5/14/chartex" xmlns:mc="http://schemas.openxmlformats.org/markup-compatibility/2006" xmlns:aink="http://schemas.microsoft.com/office/drawing/2016/ink" xmlns:am3d="http://schemas.microsoft.com/office/drawing/2017/model3d" xmlns:o="urn:schemas-microsoft-com:office:office" xmlns:r="http://schemas.openxmlformats.org/officeDocument/2006/relationships" xmlns:m="http://schemas.openxmlformats.org/officeDocument/2006/math" xmlns:v="urn:schemas-microsoft-com:vml" xmlns:wp14="http://schemas.microsoft.com/office/word/2010/wordprocessingDrawing" xmlns:wp="http://schemas.openxmlformats.org/drawingml/2006/wordprocessingDrawing" xmlns:w10="urn:schemas-microsoft-com:office:word" xmlns:w="http://schemas.openxmlformats.org/wordprocessingml/2006/main" xmlns:w14="http://schemas.microsoft.com/office/word/2010/wordml" xmlns:w15="http://schemas.microsoft.com/office/word/2012/wordml" xmlns:w16cid="http://schemas.microsoft.com/office/word/2016/wordml/cid" xmlns:w16se="http://schemas.microsoft.com/office/word/2015/wordml/symex" xmlns:wpg="http://schemas.microsoft.com/office/word/2010/wordprocessingGroup" xmlns:wpi="http://schemas.microsoft.com/office/word/2010/wordprocessingInk" xmlns:wne="http://schemas.microsoft.com/office/word/2006/wordml" xmlns:wps="http://schemas.microsoft.com/office/word/2010/wordprocessingShape" mc:Ignorable="w14 w15 w16se w16cid wp14">
   <w:numPicBullet w:numPicBulletId="0">
     <w:pict>
-      <v:rect id="_x0000_i1032" style="width:0;height:1.5pt" o:hralign="center" o:bullet="t" o:hrstd="t" o:hr="t" fillcolor="#a0a0a0" stroked="f"/>
+      <v:rect id="_x0000_i1027" style="width:0;height:1.5pt" o:bullet="t" o:hr="t" o:hrstd="t" o:hralign="center" fillcolor="#a0a0a0" stroked="f"/>
     </w:pict>
   </w:numPicBullet>
   <w:abstractNum w:abstractNumId="0" w15:restartNumberingAfterBreak="0">
@@ -2557,7 +2463,7 @@
         <w:ind w:left="720" w:hanging="360"/>
       </w:pPr>
       <w:rPr>
-        <w:rFonts w:ascii="Symbol" w:hAnsi="Symbol" w:hint="default"/>
+        <w:rFonts w:hint="default" w:ascii="Symbol" w:hAnsi="Symbol"/>
         <w:sz w:val="20"/>
       </w:rPr>
     </w:lvl>
@@ -2573,7 +2479,7 @@
         <w:ind w:left="1440" w:hanging="360"/>
       </w:pPr>
       <w:rPr>
-        <w:rFonts w:ascii="Courier New" w:hAnsi="Courier New" w:hint="default"/>
+        <w:rFonts w:hint="default" w:ascii="Courier New" w:hAnsi="Courier New"/>
         <w:sz w:val="20"/>
       </w:rPr>
     </w:lvl>
@@ -2589,7 +2495,7 @@
         <w:ind w:left="2160" w:hanging="360"/>
       </w:pPr>
       <w:rPr>
-        <w:rFonts w:ascii="Wingdings" w:hAnsi="Wingdings" w:hint="default"/>
+        <w:rFonts w:hint="default" w:ascii="Wingdings" w:hAnsi="Wingdings"/>
         <w:sz w:val="20"/>
       </w:rPr>
     </w:lvl>
@@ -2605,7 +2511,7 @@
         <w:ind w:left="2880" w:hanging="360"/>
       </w:pPr>
       <w:rPr>
-        <w:rFonts w:ascii="Wingdings" w:hAnsi="Wingdings" w:hint="default"/>
+        <w:rFonts w:hint="default" w:ascii="Wingdings" w:hAnsi="Wingdings"/>
         <w:sz w:val="20"/>
       </w:rPr>
     </w:lvl>
@@ -2621,7 +2527,7 @@
         <w:ind w:left="3600" w:hanging="360"/>
       </w:pPr>
       <w:rPr>
-        <w:rFonts w:ascii="Wingdings" w:hAnsi="Wingdings" w:hint="default"/>
+        <w:rFonts w:hint="default" w:ascii="Wingdings" w:hAnsi="Wingdings"/>
         <w:sz w:val="20"/>
       </w:rPr>
     </w:lvl>
@@ -2637,7 +2543,7 @@
         <w:ind w:left="4320" w:hanging="360"/>
       </w:pPr>
       <w:rPr>
-        <w:rFonts w:ascii="Wingdings" w:hAnsi="Wingdings" w:hint="default"/>
+        <w:rFonts w:hint="default" w:ascii="Wingdings" w:hAnsi="Wingdings"/>
         <w:sz w:val="20"/>
       </w:rPr>
     </w:lvl>
@@ -2653,7 +2559,7 @@
         <w:ind w:left="5040" w:hanging="360"/>
       </w:pPr>
       <w:rPr>
-        <w:rFonts w:ascii="Wingdings" w:hAnsi="Wingdings" w:hint="default"/>
+        <w:rFonts w:hint="default" w:ascii="Wingdings" w:hAnsi="Wingdings"/>
         <w:sz w:val="20"/>
       </w:rPr>
     </w:lvl>
@@ -2669,7 +2575,7 @@
         <w:ind w:left="5760" w:hanging="360"/>
       </w:pPr>
       <w:rPr>
-        <w:rFonts w:ascii="Wingdings" w:hAnsi="Wingdings" w:hint="default"/>
+        <w:rFonts w:hint="default" w:ascii="Wingdings" w:hAnsi="Wingdings"/>
         <w:sz w:val="20"/>
       </w:rPr>
     </w:lvl>
@@ -2685,7 +2591,7 @@
         <w:ind w:left="6480" w:hanging="360"/>
       </w:pPr>
       <w:rPr>
-        <w:rFonts w:ascii="Wingdings" w:hAnsi="Wingdings" w:hint="default"/>
+        <w:rFonts w:hint="default" w:ascii="Wingdings" w:hAnsi="Wingdings"/>
         <w:sz w:val="20"/>
       </w:rPr>
     </w:lvl>
@@ -2706,7 +2612,7 @@
         <w:ind w:left="720" w:hanging="360"/>
       </w:pPr>
       <w:rPr>
-        <w:rFonts w:ascii="Symbol" w:hAnsi="Symbol" w:hint="default"/>
+        <w:rFonts w:hint="default" w:ascii="Symbol" w:hAnsi="Symbol"/>
         <w:sz w:val="20"/>
       </w:rPr>
     </w:lvl>
@@ -2722,7 +2628,7 @@
         <w:ind w:left="1440" w:hanging="360"/>
       </w:pPr>
       <w:rPr>
-        <w:rFonts w:ascii="Courier New" w:hAnsi="Courier New" w:hint="default"/>
+        <w:rFonts w:hint="default" w:ascii="Courier New" w:hAnsi="Courier New"/>
         <w:sz w:val="20"/>
       </w:rPr>
     </w:lvl>
@@ -2738,7 +2644,7 @@
         <w:ind w:left="2160" w:hanging="360"/>
       </w:pPr>
       <w:rPr>
-        <w:rFonts w:ascii="Wingdings" w:hAnsi="Wingdings" w:hint="default"/>
+        <w:rFonts w:hint="default" w:ascii="Wingdings" w:hAnsi="Wingdings"/>
         <w:sz w:val="20"/>
       </w:rPr>
     </w:lvl>
@@ -2754,7 +2660,7 @@
         <w:ind w:left="2880" w:hanging="360"/>
       </w:pPr>
       <w:rPr>
-        <w:rFonts w:ascii="Wingdings" w:hAnsi="Wingdings" w:hint="default"/>
+        <w:rFonts w:hint="default" w:ascii="Wingdings" w:hAnsi="Wingdings"/>
         <w:sz w:val="20"/>
       </w:rPr>
     </w:lvl>
@@ -2770,7 +2676,7 @@
         <w:ind w:left="3600" w:hanging="360"/>
       </w:pPr>
       <w:rPr>
-        <w:rFonts w:ascii="Wingdings" w:hAnsi="Wingdings" w:hint="default"/>
+        <w:rFonts w:hint="default" w:ascii="Wingdings" w:hAnsi="Wingdings"/>
         <w:sz w:val="20"/>
       </w:rPr>
     </w:lvl>
@@ -2786,7 +2692,7 @@
         <w:ind w:left="4320" w:hanging="360"/>
       </w:pPr>
       <w:rPr>
-        <w:rFonts w:ascii="Wingdings" w:hAnsi="Wingdings" w:hint="default"/>
+        <w:rFonts w:hint="default" w:ascii="Wingdings" w:hAnsi="Wingdings"/>
         <w:sz w:val="20"/>
       </w:rPr>
     </w:lvl>
@@ -2802,7 +2708,7 @@
         <w:ind w:left="5040" w:hanging="360"/>
       </w:pPr>
       <w:rPr>
-        <w:rFonts w:ascii="Wingdings" w:hAnsi="Wingdings" w:hint="default"/>
+        <w:rFonts w:hint="default" w:ascii="Wingdings" w:hAnsi="Wingdings"/>
         <w:sz w:val="20"/>
       </w:rPr>
     </w:lvl>
@@ -2818,7 +2724,7 @@
         <w:ind w:left="5760" w:hanging="360"/>
       </w:pPr>
       <w:rPr>
-        <w:rFonts w:ascii="Wingdings" w:hAnsi="Wingdings" w:hint="default"/>
+        <w:rFonts w:hint="default" w:ascii="Wingdings" w:hAnsi="Wingdings"/>
         <w:sz w:val="20"/>
       </w:rPr>
     </w:lvl>
@@ -2834,7 +2740,7 @@
         <w:ind w:left="6480" w:hanging="360"/>
       </w:pPr>
       <w:rPr>
-        <w:rFonts w:ascii="Wingdings" w:hAnsi="Wingdings" w:hint="default"/>
+        <w:rFonts w:hint="default" w:ascii="Wingdings" w:hAnsi="Wingdings"/>
         <w:sz w:val="20"/>
       </w:rPr>
     </w:lvl>
@@ -2855,7 +2761,7 @@
         <w:ind w:left="720" w:hanging="360"/>
       </w:pPr>
       <w:rPr>
-        <w:rFonts w:ascii="Symbol" w:hAnsi="Symbol" w:hint="default"/>
+        <w:rFonts w:hint="default" w:ascii="Symbol" w:hAnsi="Symbol"/>
         <w:sz w:val="20"/>
       </w:rPr>
     </w:lvl>
@@ -2871,7 +2777,7 @@
         <w:ind w:left="1440" w:hanging="360"/>
       </w:pPr>
       <w:rPr>
-        <w:rFonts w:ascii="Courier New" w:hAnsi="Courier New" w:hint="default"/>
+        <w:rFonts w:hint="default" w:ascii="Courier New" w:hAnsi="Courier New"/>
         <w:sz w:val="20"/>
       </w:rPr>
     </w:lvl>
@@ -2887,7 +2793,7 @@
         <w:ind w:left="2160" w:hanging="360"/>
       </w:pPr>
       <w:rPr>
-        <w:rFonts w:ascii="Wingdings" w:hAnsi="Wingdings" w:hint="default"/>
+        <w:rFonts w:hint="default" w:ascii="Wingdings" w:hAnsi="Wingdings"/>
         <w:sz w:val="20"/>
       </w:rPr>
     </w:lvl>
@@ -2903,7 +2809,7 @@
         <w:ind w:left="2880" w:hanging="360"/>
       </w:pPr>
       <w:rPr>
-        <w:rFonts w:ascii="Wingdings" w:hAnsi="Wingdings" w:hint="default"/>
+        <w:rFonts w:hint="default" w:ascii="Wingdings" w:hAnsi="Wingdings"/>
         <w:sz w:val="20"/>
       </w:rPr>
     </w:lvl>
@@ -2919,7 +2825,7 @@
         <w:ind w:left="3600" w:hanging="360"/>
       </w:pPr>
       <w:rPr>
-        <w:rFonts w:ascii="Wingdings" w:hAnsi="Wingdings" w:hint="default"/>
+        <w:rFonts w:hint="default" w:ascii="Wingdings" w:hAnsi="Wingdings"/>
         <w:sz w:val="20"/>
       </w:rPr>
     </w:lvl>
@@ -2935,7 +2841,7 @@
         <w:ind w:left="4320" w:hanging="360"/>
       </w:pPr>
       <w:rPr>
-        <w:rFonts w:ascii="Wingdings" w:hAnsi="Wingdings" w:hint="default"/>
+        <w:rFonts w:hint="default" w:ascii="Wingdings" w:hAnsi="Wingdings"/>
         <w:sz w:val="20"/>
       </w:rPr>
     </w:lvl>
@@ -2951,7 +2857,7 @@
         <w:ind w:left="5040" w:hanging="360"/>
       </w:pPr>
       <w:rPr>
-        <w:rFonts w:ascii="Wingdings" w:hAnsi="Wingdings" w:hint="default"/>
+        <w:rFonts w:hint="default" w:ascii="Wingdings" w:hAnsi="Wingdings"/>
         <w:sz w:val="20"/>
       </w:rPr>
     </w:lvl>
@@ -2967,7 +2873,7 @@
         <w:ind w:left="5760" w:hanging="360"/>
       </w:pPr>
       <w:rPr>
-        <w:rFonts w:ascii="Wingdings" w:hAnsi="Wingdings" w:hint="default"/>
+        <w:rFonts w:hint="default" w:ascii="Wingdings" w:hAnsi="Wingdings"/>
         <w:sz w:val="20"/>
       </w:rPr>
     </w:lvl>
@@ -2983,7 +2889,7 @@
         <w:ind w:left="6480" w:hanging="360"/>
       </w:pPr>
       <w:rPr>
-        <w:rFonts w:ascii="Wingdings" w:hAnsi="Wingdings" w:hint="default"/>
+        <w:rFonts w:hint="default" w:ascii="Wingdings" w:hAnsi="Wingdings"/>
         <w:sz w:val="20"/>
       </w:rPr>
     </w:lvl>
@@ -3005,7 +2911,7 @@
         <w:ind w:left="720" w:hanging="360"/>
       </w:pPr>
       <w:rPr>
-        <w:rFonts w:ascii="Symbol" w:hAnsi="Symbol" w:hint="default"/>
+        <w:rFonts w:hint="default" w:ascii="Symbol" w:hAnsi="Symbol"/>
       </w:rPr>
     </w:lvl>
     <w:lvl w:ilvl="1" w:tplc="7144C350" w:tentative="1">
@@ -3020,7 +2926,7 @@
         <w:ind w:left="1440" w:hanging="360"/>
       </w:pPr>
       <w:rPr>
-        <w:rFonts w:ascii="Symbol" w:hAnsi="Symbol" w:hint="default"/>
+        <w:rFonts w:hint="default" w:ascii="Symbol" w:hAnsi="Symbol"/>
       </w:rPr>
     </w:lvl>
     <w:lvl w:ilvl="2" w:tplc="72049EFE" w:tentative="1">
@@ -3035,7 +2941,7 @@
         <w:ind w:left="2160" w:hanging="360"/>
       </w:pPr>
       <w:rPr>
-        <w:rFonts w:ascii="Symbol" w:hAnsi="Symbol" w:hint="default"/>
+        <w:rFonts w:hint="default" w:ascii="Symbol" w:hAnsi="Symbol"/>
       </w:rPr>
     </w:lvl>
     <w:lvl w:ilvl="3" w:tplc="E9C2467A" w:tentative="1">
@@ -3050,7 +2956,7 @@
         <w:ind w:left="2880" w:hanging="360"/>
       </w:pPr>
       <w:rPr>
-        <w:rFonts w:ascii="Symbol" w:hAnsi="Symbol" w:hint="default"/>
+        <w:rFonts w:hint="default" w:ascii="Symbol" w:hAnsi="Symbol"/>
       </w:rPr>
     </w:lvl>
     <w:lvl w:ilvl="4" w:tplc="06B83D96" w:tentative="1">
@@ -3065,7 +2971,7 @@
         <w:ind w:left="3600" w:hanging="360"/>
       </w:pPr>
       <w:rPr>
-        <w:rFonts w:ascii="Symbol" w:hAnsi="Symbol" w:hint="default"/>
+        <w:rFonts w:hint="default" w:ascii="Symbol" w:hAnsi="Symbol"/>
       </w:rPr>
     </w:lvl>
     <w:lvl w:ilvl="5" w:tplc="18C48FD2" w:tentative="1">
@@ -3080,7 +2986,7 @@
         <w:ind w:left="4320" w:hanging="360"/>
       </w:pPr>
       <w:rPr>
-        <w:rFonts w:ascii="Symbol" w:hAnsi="Symbol" w:hint="default"/>
+        <w:rFonts w:hint="default" w:ascii="Symbol" w:hAnsi="Symbol"/>
       </w:rPr>
     </w:lvl>
     <w:lvl w:ilvl="6" w:tplc="EBACDD70" w:tentative="1">
@@ -3095,7 +3001,7 @@
         <w:ind w:left="5040" w:hanging="360"/>
       </w:pPr>
       <w:rPr>
-        <w:rFonts w:ascii="Symbol" w:hAnsi="Symbol" w:hint="default"/>
+        <w:rFonts w:hint="default" w:ascii="Symbol" w:hAnsi="Symbol"/>
       </w:rPr>
     </w:lvl>
     <w:lvl w:ilvl="7" w:tplc="8F006BB6" w:tentative="1">
@@ -3110,7 +3016,7 @@
         <w:ind w:left="5760" w:hanging="360"/>
       </w:pPr>
       <w:rPr>
-        <w:rFonts w:ascii="Symbol" w:hAnsi="Symbol" w:hint="default"/>
+        <w:rFonts w:hint="default" w:ascii="Symbol" w:hAnsi="Symbol"/>
       </w:rPr>
     </w:lvl>
     <w:lvl w:ilvl="8" w:tplc="B4C68080" w:tentative="1">
@@ -3125,7 +3031,7 @@
         <w:ind w:left="6480" w:hanging="360"/>
       </w:pPr>
       <w:rPr>
-        <w:rFonts w:ascii="Symbol" w:hAnsi="Symbol" w:hint="default"/>
+        <w:rFonts w:hint="default" w:ascii="Symbol" w:hAnsi="Symbol"/>
       </w:rPr>
     </w:lvl>
   </w:abstractNum>
@@ -3145,7 +3051,7 @@
         <w:ind w:left="720" w:hanging="360"/>
       </w:pPr>
       <w:rPr>
-        <w:rFonts w:ascii="Symbol" w:hAnsi="Symbol" w:hint="default"/>
+        <w:rFonts w:hint="default" w:ascii="Symbol" w:hAnsi="Symbol"/>
         <w:sz w:val="20"/>
       </w:rPr>
     </w:lvl>
@@ -3161,7 +3067,7 @@
         <w:ind w:left="1440" w:hanging="360"/>
       </w:pPr>
       <w:rPr>
-        <w:rFonts w:ascii="Courier New" w:hAnsi="Courier New" w:hint="default"/>
+        <w:rFonts w:hint="default" w:ascii="Courier New" w:hAnsi="Courier New"/>
         <w:sz w:val="20"/>
       </w:rPr>
     </w:lvl>
@@ -3177,7 +3083,7 @@
         <w:ind w:left="2160" w:hanging="360"/>
       </w:pPr>
       <w:rPr>
-        <w:rFonts w:ascii="Wingdings" w:hAnsi="Wingdings" w:hint="default"/>
+        <w:rFonts w:hint="default" w:ascii="Wingdings" w:hAnsi="Wingdings"/>
         <w:sz w:val="20"/>
       </w:rPr>
     </w:lvl>
@@ -3193,7 +3099,7 @@
         <w:ind w:left="2880" w:hanging="360"/>
       </w:pPr>
       <w:rPr>
-        <w:rFonts w:ascii="Wingdings" w:hAnsi="Wingdings" w:hint="default"/>
+        <w:rFonts w:hint="default" w:ascii="Wingdings" w:hAnsi="Wingdings"/>
         <w:sz w:val="20"/>
       </w:rPr>
     </w:lvl>
@@ -3209,7 +3115,7 @@
         <w:ind w:left="3600" w:hanging="360"/>
       </w:pPr>
       <w:rPr>
-        <w:rFonts w:ascii="Wingdings" w:hAnsi="Wingdings" w:hint="default"/>
+        <w:rFonts w:hint="default" w:ascii="Wingdings" w:hAnsi="Wingdings"/>
         <w:sz w:val="20"/>
       </w:rPr>
     </w:lvl>
@@ -3225,7 +3131,7 @@
         <w:ind w:left="4320" w:hanging="360"/>
       </w:pPr>
       <w:rPr>
-        <w:rFonts w:ascii="Wingdings" w:hAnsi="Wingdings" w:hint="default"/>
+        <w:rFonts w:hint="default" w:ascii="Wingdings" w:hAnsi="Wingdings"/>
         <w:sz w:val="20"/>
       </w:rPr>
     </w:lvl>
@@ -3241,7 +3147,7 @@
         <w:ind w:left="5040" w:hanging="360"/>
       </w:pPr>
       <w:rPr>
-        <w:rFonts w:ascii="Wingdings" w:hAnsi="Wingdings" w:hint="default"/>
+        <w:rFonts w:hint="default" w:ascii="Wingdings" w:hAnsi="Wingdings"/>
         <w:sz w:val="20"/>
       </w:rPr>
     </w:lvl>
@@ -3257,7 +3163,7 @@
         <w:ind w:left="5760" w:hanging="360"/>
       </w:pPr>
       <w:rPr>
-        <w:rFonts w:ascii="Wingdings" w:hAnsi="Wingdings" w:hint="default"/>
+        <w:rFonts w:hint="default" w:ascii="Wingdings" w:hAnsi="Wingdings"/>
         <w:sz w:val="20"/>
       </w:rPr>
     </w:lvl>
@@ -3273,7 +3179,7 @@
         <w:ind w:left="6480" w:hanging="360"/>
       </w:pPr>
       <w:rPr>
-        <w:rFonts w:ascii="Wingdings" w:hAnsi="Wingdings" w:hint="default"/>
+        <w:rFonts w:hint="default" w:ascii="Wingdings" w:hAnsi="Wingdings"/>
         <w:sz w:val="20"/>
       </w:rPr>
     </w:lvl>
@@ -3306,7 +3212,7 @@
         <w:ind w:left="1440" w:hanging="360"/>
       </w:pPr>
       <w:rPr>
-        <w:rFonts w:ascii="Courier New" w:hAnsi="Courier New" w:hint="default"/>
+        <w:rFonts w:hint="default" w:ascii="Courier New" w:hAnsi="Courier New"/>
         <w:sz w:val="20"/>
       </w:rPr>
     </w:lvl>
@@ -3395,39 +3301,39 @@
       </w:pPr>
     </w:lvl>
   </w:abstractNum>
-  <w:num w:numId="1" w16cid:durableId="959844293">
+  <w:num w:numId="1">
     <w:abstractNumId w:val="4"/>
   </w:num>
-  <w:num w:numId="2" w16cid:durableId="758983610">
+  <w:num w:numId="2">
     <w:abstractNumId w:val="0"/>
   </w:num>
-  <w:num w:numId="3" w16cid:durableId="1147237707">
+  <w:num w:numId="3">
     <w:abstractNumId w:val="7"/>
   </w:num>
-  <w:num w:numId="4" w16cid:durableId="640505257">
+  <w:num w:numId="4">
     <w:abstractNumId w:val="1"/>
   </w:num>
-  <w:num w:numId="5" w16cid:durableId="1686440062">
+  <w:num w:numId="5">
     <w:abstractNumId w:val="6"/>
   </w:num>
-  <w:num w:numId="6" w16cid:durableId="1644654939">
+  <w:num w:numId="6">
     <w:abstractNumId w:val="2"/>
   </w:num>
-  <w:num w:numId="7" w16cid:durableId="240338745">
+  <w:num w:numId="7">
     <w:abstractNumId w:val="3"/>
   </w:num>
-  <w:num w:numId="8" w16cid:durableId="1667976726">
+  <w:num w:numId="8">
     <w:abstractNumId w:val="5"/>
   </w:num>
 </w:numbering>
 </file>
 
 <file path=word/styles.xml><?xml version="1.0" encoding="utf-8"?>
-<w:styles xmlns:mc="http://schemas.openxmlformats.org/markup-compatibility/2006" xmlns:r="http://schemas.openxmlformats.org/officeDocument/2006/relationships" xmlns:w="http://schemas.openxmlformats.org/wordprocessingml/2006/main" xmlns:w14="http://schemas.microsoft.com/office/word/2010/wordml" xmlns:w15="http://schemas.microsoft.com/office/word/2012/wordml" xmlns:w16cex="http://schemas.microsoft.com/office/word/2018/wordml/cex" xmlns:w16cid="http://schemas.microsoft.com/office/word/2016/wordml/cid" xmlns:w16="http://schemas.microsoft.com/office/word/2018/wordml" xmlns:w16du="http://schemas.microsoft.com/office/word/2023/wordml/word16du" xmlns:w16sdtdh="http://schemas.microsoft.com/office/word/2020/wordml/sdtdatahash" xmlns:w16sdtfl="http://schemas.microsoft.com/office/word/2024/wordml/sdtformatlock" xmlns:w16se="http://schemas.microsoft.com/office/word/2015/wordml/symex" mc:Ignorable="w14 w15 w16se w16cid w16 w16cex w16sdtdh w16sdtfl w16du">
+<w:styles xmlns:wp14="http://schemas.microsoft.com/office/word/2010/wordprocessingDrawing" xmlns:mc="http://schemas.openxmlformats.org/markup-compatibility/2006" xmlns:r="http://schemas.openxmlformats.org/officeDocument/2006/relationships" xmlns:w="http://schemas.openxmlformats.org/wordprocessingml/2006/main" xmlns:w14="http://schemas.microsoft.com/office/word/2010/wordml" xmlns:w15="http://schemas.microsoft.com/office/word/2012/wordml" xmlns:w16cid="http://schemas.microsoft.com/office/word/2016/wordml/cid" xmlns:w16se="http://schemas.microsoft.com/office/word/2015/wordml/symex" mc:Ignorable="w14 w15 w16se w16cid wp14">
   <w:docDefaults>
     <w:rPrDefault>
       <w:rPr>
-        <w:rFonts w:ascii="Arial" w:eastAsiaTheme="minorHAnsi" w:hAnsi="Arial" w:cs="Arial"/>
+        <w:rFonts w:ascii="Arial" w:hAnsi="Arial" w:cs="Arial" w:eastAsiaTheme="minorHAnsi"/>
         <w:color w:val="000000"/>
         <w:sz w:val="24"/>
         <w:szCs w:val="24"/>
@@ -3441,17 +3347,17 @@
       </w:pPr>
     </w:pPrDefault>
   </w:docDefaults>
-  <w:latentStyles w:defLockedState="0" w:defUIPriority="99" w:defSemiHidden="0" w:defUnhideWhenUsed="0" w:defQFormat="0" w:count="376">
+  <w:latentStyles w:defLockedState="0" w:defUIPriority="99" w:defSemiHidden="0" w:defUnhideWhenUsed="0" w:defQFormat="0" w:count="375">
     <w:lsdException w:name="Normal" w:uiPriority="0" w:qFormat="1"/>
     <w:lsdException w:name="heading 1" w:uiPriority="9" w:qFormat="1"/>
-    <w:lsdException w:name="heading 2" w:semiHidden="1" w:uiPriority="9" w:unhideWhenUsed="1" w:qFormat="1"/>
-    <w:lsdException w:name="heading 3" w:semiHidden="1" w:uiPriority="9" w:unhideWhenUsed="1" w:qFormat="1"/>
-    <w:lsdException w:name="heading 4" w:semiHidden="1" w:uiPriority="9" w:unhideWhenUsed="1" w:qFormat="1"/>
-    <w:lsdException w:name="heading 5" w:semiHidden="1" w:uiPriority="9" w:unhideWhenUsed="1" w:qFormat="1"/>
-    <w:lsdException w:name="heading 6" w:semiHidden="1" w:uiPriority="9" w:unhideWhenUsed="1" w:qFormat="1"/>
-    <w:lsdException w:name="heading 7" w:semiHidden="1" w:uiPriority="9" w:unhideWhenUsed="1" w:qFormat="1"/>
-    <w:lsdException w:name="heading 8" w:semiHidden="1" w:uiPriority="9" w:unhideWhenUsed="1" w:qFormat="1"/>
-    <w:lsdException w:name="heading 9" w:semiHidden="1" w:uiPriority="9" w:unhideWhenUsed="1" w:qFormat="1"/>
+    <w:lsdException w:name="heading 2" w:uiPriority="9" w:semiHidden="1" w:unhideWhenUsed="1" w:qFormat="1"/>
+    <w:lsdException w:name="heading 3" w:uiPriority="9" w:semiHidden="1" w:unhideWhenUsed="1" w:qFormat="1"/>
+    <w:lsdException w:name="heading 4" w:uiPriority="9" w:semiHidden="1" w:unhideWhenUsed="1" w:qFormat="1"/>
+    <w:lsdException w:name="heading 5" w:uiPriority="9" w:semiHidden="1" w:unhideWhenUsed="1" w:qFormat="1"/>
+    <w:lsdException w:name="heading 6" w:uiPriority="9" w:semiHidden="1" w:unhideWhenUsed="1" w:qFormat="1"/>
+    <w:lsdException w:name="heading 7" w:uiPriority="9" w:semiHidden="1" w:unhideWhenUsed="1" w:qFormat="1"/>
+    <w:lsdException w:name="heading 8" w:uiPriority="9" w:semiHidden="1" w:unhideWhenUsed="1" w:qFormat="1"/>
+    <w:lsdException w:name="heading 9" w:uiPriority="9" w:semiHidden="1" w:unhideWhenUsed="1" w:qFormat="1"/>
     <w:lsdException w:name="index 1" w:semiHidden="1" w:unhideWhenUsed="1"/>
     <w:lsdException w:name="index 2" w:semiHidden="1" w:unhideWhenUsed="1"/>
     <w:lsdException w:name="index 3" w:semiHidden="1" w:unhideWhenUsed="1"/>
@@ -3461,22 +3367,22 @@
     <w:lsdException w:name="index 7" w:semiHidden="1" w:unhideWhenUsed="1"/>
     <w:lsdException w:name="index 8" w:semiHidden="1" w:unhideWhenUsed="1"/>
     <w:lsdException w:name="index 9" w:semiHidden="1" w:unhideWhenUsed="1"/>
-    <w:lsdException w:name="toc 1" w:semiHidden="1" w:uiPriority="39" w:unhideWhenUsed="1"/>
-    <w:lsdException w:name="toc 2" w:semiHidden="1" w:uiPriority="39" w:unhideWhenUsed="1"/>
-    <w:lsdException w:name="toc 3" w:semiHidden="1" w:uiPriority="39" w:unhideWhenUsed="1"/>
-    <w:lsdException w:name="toc 4" w:semiHidden="1" w:uiPriority="39" w:unhideWhenUsed="1"/>
-    <w:lsdException w:name="toc 5" w:semiHidden="1" w:uiPriority="39" w:unhideWhenUsed="1"/>
-    <w:lsdException w:name="toc 6" w:semiHidden="1" w:uiPriority="39" w:unhideWhenUsed="1"/>
-    <w:lsdException w:name="toc 7" w:semiHidden="1" w:uiPriority="39" w:unhideWhenUsed="1"/>
-    <w:lsdException w:name="toc 8" w:semiHidden="1" w:uiPriority="39" w:unhideWhenUsed="1"/>
-    <w:lsdException w:name="toc 9" w:semiHidden="1" w:uiPriority="39" w:unhideWhenUsed="1"/>
+    <w:lsdException w:name="toc 1" w:uiPriority="39" w:semiHidden="1" w:unhideWhenUsed="1"/>
+    <w:lsdException w:name="toc 2" w:uiPriority="39" w:semiHidden="1" w:unhideWhenUsed="1"/>
+    <w:lsdException w:name="toc 3" w:uiPriority="39" w:semiHidden="1" w:unhideWhenUsed="1"/>
+    <w:lsdException w:name="toc 4" w:uiPriority="39" w:semiHidden="1" w:unhideWhenUsed="1"/>
+    <w:lsdException w:name="toc 5" w:uiPriority="39" w:semiHidden="1" w:unhideWhenUsed="1"/>
+    <w:lsdException w:name="toc 6" w:uiPriority="39" w:semiHidden="1" w:unhideWhenUsed="1"/>
+    <w:lsdException w:name="toc 7" w:uiPriority="39" w:semiHidden="1" w:unhideWhenUsed="1"/>
+    <w:lsdException w:name="toc 8" w:uiPriority="39" w:semiHidden="1" w:unhideWhenUsed="1"/>
+    <w:lsdException w:name="toc 9" w:uiPriority="39" w:semiHidden="1" w:unhideWhenUsed="1"/>
     <w:lsdException w:name="Normal Indent" w:semiHidden="1" w:unhideWhenUsed="1"/>
     <w:lsdException w:name="footnote text" w:semiHidden="1" w:unhideWhenUsed="1"/>
     <w:lsdException w:name="annotation text" w:semiHidden="1" w:unhideWhenUsed="1"/>
     <w:lsdException w:name="header" w:semiHidden="1" w:unhideWhenUsed="1"/>
     <w:lsdException w:name="footer" w:semiHidden="1" w:unhideWhenUsed="1"/>
     <w:lsdException w:name="index heading" w:semiHidden="1" w:unhideWhenUsed="1"/>
-    <w:lsdException w:name="caption" w:semiHidden="1" w:uiPriority="35" w:unhideWhenUsed="1" w:qFormat="1"/>
+    <w:lsdException w:name="caption" w:uiPriority="35" w:semiHidden="1" w:unhideWhenUsed="1" w:qFormat="1"/>
     <w:lsdException w:name="table of figures" w:semiHidden="1" w:unhideWhenUsed="1"/>
     <w:lsdException w:name="envelope address" w:semiHidden="1" w:unhideWhenUsed="1"/>
     <w:lsdException w:name="envelope return" w:semiHidden="1" w:unhideWhenUsed="1"/>
@@ -3507,7 +3413,7 @@
     <w:lsdException w:name="Title" w:uiPriority="10" w:qFormat="1"/>
     <w:lsdException w:name="Closing" w:semiHidden="1" w:unhideWhenUsed="1"/>
     <w:lsdException w:name="Signature" w:semiHidden="1" w:unhideWhenUsed="1"/>
-    <w:lsdException w:name="Default Paragraph Font" w:semiHidden="1" w:uiPriority="1" w:unhideWhenUsed="1"/>
+    <w:lsdException w:name="Default Paragraph Font" w:uiPriority="1" w:semiHidden="1" w:unhideWhenUsed="1"/>
     <w:lsdException w:name="Body Text" w:semiHidden="1" w:unhideWhenUsed="1"/>
     <w:lsdException w:name="Body Text Indent" w:semiHidden="1" w:unhideWhenUsed="1"/>
     <w:lsdException w:name="List Continue" w:semiHidden="1" w:unhideWhenUsed="1"/>
@@ -3596,7 +3502,7 @@
     <w:lsdException w:name="Table Web 2" w:semiHidden="1" w:unhideWhenUsed="1"/>
     <w:lsdException w:name="Table Web 3" w:semiHidden="1" w:unhideWhenUsed="1"/>
     <w:lsdException w:name="Balloon Text" w:semiHidden="1" w:unhideWhenUsed="1"/>
-    <w:lsdException w:name="Table Grid" w:uiPriority="59"/>
+    <w:lsdException w:name="Table Grid" w:uiPriority="59" w:semiHidden="1" w:unhideWhenUsed="1"/>
     <w:lsdException w:name="Table Theme" w:semiHidden="1" w:unhideWhenUsed="1"/>
     <w:lsdException w:name="Placeholder Text" w:semiHidden="1"/>
     <w:lsdException w:name="No Spacing" w:uiPriority="1" w:qFormat="1"/>
@@ -3707,8 +3613,8 @@
     <w:lsdException w:name="Subtle Reference" w:uiPriority="31" w:qFormat="1"/>
     <w:lsdException w:name="Intense Reference" w:uiPriority="32" w:qFormat="1"/>
     <w:lsdException w:name="Book Title" w:uiPriority="33" w:qFormat="1"/>
-    <w:lsdException w:name="Bibliography" w:semiHidden="1" w:uiPriority="37" w:unhideWhenUsed="1"/>
-    <w:lsdException w:name="TOC Heading" w:semiHidden="1" w:uiPriority="39" w:unhideWhenUsed="1" w:qFormat="1"/>
+    <w:lsdException w:name="Bibliography" w:uiPriority="37" w:semiHidden="1" w:unhideWhenUsed="1"/>
+    <w:lsdException w:name="TOC Heading" w:uiPriority="39" w:semiHidden="1" w:unhideWhenUsed="1" w:qFormat="1"/>
     <w:lsdException w:name="Plain Table 1" w:uiPriority="41"/>
     <w:lsdException w:name="Plain Table 2" w:uiPriority="42"/>
     <w:lsdException w:name="Plain Table 3" w:uiPriority="43"/>
@@ -3817,9 +3723,8 @@
     <w:lsdException w:name="Smart Hyperlink" w:semiHidden="1" w:unhideWhenUsed="1"/>
     <w:lsdException w:name="Hashtag" w:semiHidden="1" w:unhideWhenUsed="1"/>
     <w:lsdException w:name="Unresolved Mention" w:semiHidden="1" w:unhideWhenUsed="1"/>
-    <w:lsdException w:name="Smart Link" w:semiHidden="1" w:unhideWhenUsed="1"/>
   </w:latentStyles>
-  <w:style w:type="paragraph" w:default="1" w:styleId="Normal">
+  <w:style w:type="paragraph" w:styleId="Normal" w:default="1">
     <w:name w:val="Normal"/>
     <w:qFormat/>
     <w:rsid w:val="003A2ADF"/>
@@ -3838,7 +3743,7 @@
       <w:outlineLvl w:val="1"/>
     </w:pPr>
     <w:rPr>
-      <w:rFonts w:ascii="Times New Roman" w:eastAsia="Times New Roman" w:hAnsi="Times New Roman" w:cs="Times New Roman"/>
+      <w:rFonts w:ascii="Times New Roman" w:hAnsi="Times New Roman" w:eastAsia="Times New Roman" w:cs="Times New Roman"/>
       <w:b/>
       <w:bCs/>
       <w:color w:val="auto"/>
@@ -3861,7 +3766,7 @@
       <w:outlineLvl w:val="2"/>
     </w:pPr>
     <w:rPr>
-      <w:rFonts w:ascii="Times New Roman" w:eastAsia="Times New Roman" w:hAnsi="Times New Roman" w:cs="Times New Roman"/>
+      <w:rFonts w:ascii="Times New Roman" w:hAnsi="Times New Roman" w:eastAsia="Times New Roman" w:cs="Times New Roman"/>
       <w:b/>
       <w:bCs/>
       <w:color w:val="auto"/>
@@ -3884,20 +3789,20 @@
       <w:outlineLvl w:val="3"/>
     </w:pPr>
     <w:rPr>
-      <w:rFonts w:ascii="Times New Roman" w:eastAsia="Times New Roman" w:hAnsi="Times New Roman" w:cs="Times New Roman"/>
+      <w:rFonts w:ascii="Times New Roman" w:hAnsi="Times New Roman" w:eastAsia="Times New Roman" w:cs="Times New Roman"/>
       <w:b/>
       <w:bCs/>
       <w:color w:val="auto"/>
       <w:lang w:eastAsia="pt-BR"/>
     </w:rPr>
   </w:style>
-  <w:style w:type="character" w:default="1" w:styleId="Fontepargpadro">
+  <w:style w:type="character" w:styleId="Fontepargpadro" w:default="1">
     <w:name w:val="Default Paragraph Font"/>
     <w:uiPriority w:val="1"/>
     <w:semiHidden/>
     <w:unhideWhenUsed/>
   </w:style>
-  <w:style w:type="table" w:default="1" w:styleId="Tabelanormal">
+  <w:style w:type="table" w:styleId="Tabelanormal" w:default="1">
     <w:name w:val="Normal Table"/>
     <w:uiPriority w:val="99"/>
     <w:semiHidden/>
@@ -3912,20 +3817,20 @@
       </w:tblCellMar>
     </w:tblPr>
   </w:style>
-  <w:style w:type="numbering" w:default="1" w:styleId="Semlista">
+  <w:style w:type="numbering" w:styleId="Semlista" w:default="1">
     <w:name w:val="No List"/>
     <w:uiPriority w:val="99"/>
     <w:semiHidden/>
     <w:unhideWhenUsed/>
   </w:style>
-  <w:style w:type="character" w:customStyle="1" w:styleId="Ttulo2Char">
+  <w:style w:type="character" w:styleId="Ttulo2Char" w:customStyle="1">
     <w:name w:val="Título 2 Char"/>
     <w:basedOn w:val="Fontepargpadro"/>
     <w:link w:val="Ttulo2"/>
     <w:uiPriority w:val="9"/>
     <w:rsid w:val="00853D16"/>
     <w:rPr>
-      <w:rFonts w:ascii="Times New Roman" w:eastAsia="Times New Roman" w:hAnsi="Times New Roman" w:cs="Times New Roman"/>
+      <w:rFonts w:ascii="Times New Roman" w:hAnsi="Times New Roman" w:eastAsia="Times New Roman" w:cs="Times New Roman"/>
       <w:b/>
       <w:bCs/>
       <w:color w:val="auto"/>
@@ -3934,14 +3839,14 @@
       <w:lang w:eastAsia="pt-BR"/>
     </w:rPr>
   </w:style>
-  <w:style w:type="character" w:customStyle="1" w:styleId="Ttulo3Char">
+  <w:style w:type="character" w:styleId="Ttulo3Char" w:customStyle="1">
     <w:name w:val="Título 3 Char"/>
     <w:basedOn w:val="Fontepargpadro"/>
     <w:link w:val="Ttulo3"/>
     <w:uiPriority w:val="9"/>
     <w:rsid w:val="00853D16"/>
     <w:rPr>
-      <w:rFonts w:ascii="Times New Roman" w:eastAsia="Times New Roman" w:hAnsi="Times New Roman" w:cs="Times New Roman"/>
+      <w:rFonts w:ascii="Times New Roman" w:hAnsi="Times New Roman" w:eastAsia="Times New Roman" w:cs="Times New Roman"/>
       <w:b/>
       <w:bCs/>
       <w:color w:val="auto"/>
@@ -3950,14 +3855,14 @@
       <w:lang w:eastAsia="pt-BR"/>
     </w:rPr>
   </w:style>
-  <w:style w:type="character" w:customStyle="1" w:styleId="Ttulo4Char">
+  <w:style w:type="character" w:styleId="Ttulo4Char" w:customStyle="1">
     <w:name w:val="Título 4 Char"/>
     <w:basedOn w:val="Fontepargpadro"/>
     <w:link w:val="Ttulo4"/>
     <w:uiPriority w:val="9"/>
     <w:rsid w:val="00853D16"/>
     <w:rPr>
-      <w:rFonts w:ascii="Times New Roman" w:eastAsia="Times New Roman" w:hAnsi="Times New Roman" w:cs="Times New Roman"/>
+      <w:rFonts w:ascii="Times New Roman" w:hAnsi="Times New Roman" w:eastAsia="Times New Roman" w:cs="Times New Roman"/>
       <w:b/>
       <w:bCs/>
       <w:color w:val="auto"/>
@@ -3977,7 +3882,7 @@
       <w:jc w:val="left"/>
     </w:pPr>
     <w:rPr>
-      <w:rFonts w:ascii="Times New Roman" w:eastAsia="Times New Roman" w:hAnsi="Times New Roman" w:cs="Times New Roman"/>
+      <w:rFonts w:ascii="Times New Roman" w:hAnsi="Times New Roman" w:eastAsia="Times New Roman" w:cs="Times New Roman"/>
       <w:color w:val="auto"/>
       <w:lang w:eastAsia="pt-BR"/>
     </w:rPr>
@@ -4001,7 +3906,7 @@
     <w:unhideWhenUsed/>
     <w:rsid w:val="00853D16"/>
     <w:rPr>
-      <w:rFonts w:ascii="Courier New" w:eastAsia="Times New Roman" w:hAnsi="Courier New" w:cs="Courier New"/>
+      <w:rFonts w:ascii="Courier New" w:hAnsi="Courier New" w:eastAsia="Times New Roman" w:cs="Courier New"/>
       <w:sz w:val="20"/>
       <w:szCs w:val="20"/>
     </w:rPr>
@@ -4304,26 +4209,6 @@
 </file>
 
 <file path=customXml/item1.xml><?xml version="1.0" encoding="utf-8"?>
-<p:properties xmlns:p="http://schemas.microsoft.com/office/2006/metadata/properties" xmlns:xsi="http://www.w3.org/2001/XMLSchema-instance" xmlns:pc="http://schemas.microsoft.com/office/infopath/2007/PartnerControls">
-  <documentManagement>
-    <lcf76f155ced4ddcb4097134ff3c332f xmlns="cda1a4e9-092b-41d2-9ab4-235eed328500">
-      <Terms xmlns="http://schemas.microsoft.com/office/infopath/2007/PartnerControls"/>
-    </lcf76f155ced4ddcb4097134ff3c332f>
-    <TaxCatchAll xmlns="d1c70a27-449a-48fd-999c-114e0f37d88c" xsi:nil="true"/>
-  </documentManagement>
-</p:properties>
-</file>
-
-<file path=customXml/item2.xml><?xml version="1.0" encoding="utf-8"?>
-<?mso-contentType ?>
-<FormTemplates xmlns="http://schemas.microsoft.com/sharepoint/v3/contenttype/forms">
-  <Display>DocumentLibraryForm</Display>
-  <Edit>DocumentLibraryForm</Edit>
-  <New>DocumentLibraryForm</New>
-</FormTemplates>
-</file>
-
-<file path=customXml/item3.xml><?xml version="1.0" encoding="utf-8"?>
 <ct:contentTypeSchema xmlns:ct="http://schemas.microsoft.com/office/2006/metadata/contentType" xmlns:ma="http://schemas.microsoft.com/office/2006/metadata/properties/metaAttributes" ct:_="" ma:_="" ma:contentTypeName="Documento" ma:contentTypeID="0x01010013B1C5CF22401748BB49F47BC6E37036" ma:contentTypeVersion="10" ma:contentTypeDescription="Crie um novo documento." ma:contentTypeScope="" ma:versionID="b56505d1aba82904f1c53839dece339e">
   <xsd:schema xmlns:xsd="http://www.w3.org/2001/XMLSchema" xmlns:xs="http://www.w3.org/2001/XMLSchema" xmlns:p="http://schemas.microsoft.com/office/2006/metadata/properties" xmlns:ns2="cda1a4e9-092b-41d2-9ab4-235eed328500" xmlns:ns3="d1c70a27-449a-48fd-999c-114e0f37d88c" targetNamespace="http://schemas.microsoft.com/office/2006/metadata/properties" ma:root="true" ma:fieldsID="f229e0a0788819d0c9d7bb15a9390657" ns2:_="" ns3:_="">
     <xsd:import namespace="cda1a4e9-092b-41d2-9ab4-235eed328500"/>
@@ -4512,40 +4397,34 @@
 </ct:contentTypeSchema>
 </file>
 
+<file path=customXml/item2.xml><?xml version="1.0" encoding="utf-8"?>
+<?mso-contentType ?>
+<FormTemplates xmlns="http://schemas.microsoft.com/sharepoint/v3/contenttype/forms">
+  <Display>DocumentLibraryForm</Display>
+  <Edit>DocumentLibraryForm</Edit>
+  <New>DocumentLibraryForm</New>
+</FormTemplates>
+</file>
+
+<file path=customXml/item3.xml><?xml version="1.0" encoding="utf-8"?>
+<p:properties xmlns:p="http://schemas.microsoft.com/office/2006/metadata/properties" xmlns:xsi="http://www.w3.org/2001/XMLSchema-instance" xmlns:pc="http://schemas.microsoft.com/office/infopath/2007/PartnerControls">
+  <documentManagement>
+    <lcf76f155ced4ddcb4097134ff3c332f xmlns="cda1a4e9-092b-41d2-9ab4-235eed328500">
+      <Terms xmlns="http://schemas.microsoft.com/office/infopath/2007/PartnerControls"/>
+    </lcf76f155ced4ddcb4097134ff3c332f>
+    <TaxCatchAll xmlns="d1c70a27-449a-48fd-999c-114e0f37d88c" xsi:nil="true"/>
+  </documentManagement>
+</p:properties>
+</file>
+
 <file path=customXml/itemProps1.xml><?xml version="1.0" encoding="utf-8"?>
-<ds:datastoreItem xmlns:ds="http://schemas.openxmlformats.org/officeDocument/2006/customXml" ds:itemID="{6B1A48AB-9FF5-40FD-B076-0BF5E1650902}">
-  <ds:schemaRefs>
-    <ds:schemaRef ds:uri="http://schemas.microsoft.com/office/2006/metadata/properties"/>
-    <ds:schemaRef ds:uri="http://schemas.microsoft.com/office/infopath/2007/PartnerControls"/>
-    <ds:schemaRef ds:uri="cda1a4e9-092b-41d2-9ab4-235eed328500"/>
-    <ds:schemaRef ds:uri="d1c70a27-449a-48fd-999c-114e0f37d88c"/>
-  </ds:schemaRefs>
-</ds:datastoreItem>
+<ds:datastoreItem xmlns:ds="http://schemas.openxmlformats.org/officeDocument/2006/customXml" ds:itemID="{7484BEA1-24C8-40B7-B1C4-9DEF5BE6D4B8}"/>
 </file>
 
 <file path=customXml/itemProps2.xml><?xml version="1.0" encoding="utf-8"?>
-<ds:datastoreItem xmlns:ds="http://schemas.openxmlformats.org/officeDocument/2006/customXml" ds:itemID="{76511D51-2653-461F-B950-5F0052CED0B8}">
-  <ds:schemaRefs>
-    <ds:schemaRef ds:uri="http://schemas.microsoft.com/sharepoint/v3/contenttype/forms"/>
-  </ds:schemaRefs>
-</ds:datastoreItem>
+<ds:datastoreItem xmlns:ds="http://schemas.openxmlformats.org/officeDocument/2006/customXml" ds:itemID="{76511D51-2653-461F-B950-5F0052CED0B8}"/>
 </file>
 
 <file path=customXml/itemProps3.xml><?xml version="1.0" encoding="utf-8"?>
-<ds:datastoreItem xmlns:ds="http://schemas.openxmlformats.org/officeDocument/2006/customXml" ds:itemID="{7484BEA1-24C8-40B7-B1C4-9DEF5BE6D4B8}">
-  <ds:schemaRefs>
-    <ds:schemaRef ds:uri="http://schemas.microsoft.com/office/2006/metadata/contentType"/>
-    <ds:schemaRef ds:uri="http://schemas.microsoft.com/office/2006/metadata/properties/metaAttributes"/>
-    <ds:schemaRef ds:uri="http://www.w3.org/2001/XMLSchema"/>
-    <ds:schemaRef ds:uri="http://schemas.microsoft.com/office/2006/metadata/properties"/>
-    <ds:schemaRef ds:uri="cda1a4e9-092b-41d2-9ab4-235eed328500"/>
-    <ds:schemaRef ds:uri="d1c70a27-449a-48fd-999c-114e0f37d88c"/>
-    <ds:schemaRef ds:uri="http://schemas.microsoft.com/office/2006/documentManagement/types"/>
-    <ds:schemaRef ds:uri="http://schemas.microsoft.com/office/infopath/2007/PartnerControls"/>
-    <ds:schemaRef ds:uri="http://schemas.openxmlformats.org/package/2006/metadata/core-properties"/>
-    <ds:schemaRef ds:uri="http://purl.org/dc/elements/1.1/"/>
-    <ds:schemaRef ds:uri="http://purl.org/dc/terms/"/>
-    <ds:schemaRef ds:uri="http://schemas.microsoft.com/internal/obd"/>
-  </ds:schemaRefs>
-</ds:datastoreItem>
+<ds:datastoreItem xmlns:ds="http://schemas.openxmlformats.org/officeDocument/2006/customXml" ds:itemID="{6B1A48AB-9FF5-40FD-B076-0BF5E1650902}"/>
 </file>
</xml_diff>